<commit_message>
Action sequence diagram added.
</commit_message>
<xml_diff>
--- a/design_section/Конструкторский раздел.docx
+++ b/design_section/Конструкторский раздел.docx
@@ -1,6 +1,6 @@
 
 <file path=word/document.xml><?xml version="1.0" encoding="utf-8"?>
-<w:document xmlns:wpc="http://schemas.microsoft.com/office/word/2010/wordprocessingCanvas" xmlns:mc="http://schemas.openxmlformats.org/markup-compatibility/2006" xmlns:o="urn:schemas-microsoft-com:office:office" xmlns:r="http://schemas.openxmlformats.org/officeDocument/2006/relationships" xmlns:m="http://schemas.openxmlformats.org/officeDocument/2006/math" xmlns:v="urn:schemas-microsoft-com:vml" xmlns:wp14="http://schemas.microsoft.com/office/word/2010/wordprocessingDrawing" xmlns:wp="http://schemas.openxmlformats.org/drawingml/2006/wordprocessingDrawing" xmlns:w10="urn:schemas-microsoft-com:office:word" xmlns:w="http://schemas.openxmlformats.org/wordprocessingml/2006/main" xmlns:w14="http://schemas.microsoft.com/office/word/2010/wordml" xmlns:w15="http://schemas.microsoft.com/office/word/2012/wordml" xmlns:wpg="http://schemas.microsoft.com/office/word/2010/wordprocessingGroup" xmlns:wpi="http://schemas.microsoft.com/office/word/2010/wordprocessingInk" xmlns:wne="http://schemas.microsoft.com/office/word/2006/wordml" xmlns:wps="http://schemas.microsoft.com/office/word/2010/wordprocessingShape" mc:Ignorable="w14 w15 wp14">
+<w:document xmlns:wpc="http://schemas.microsoft.com/office/word/2010/wordprocessingCanvas" xmlns:cx="http://schemas.microsoft.com/office/drawing/2014/chartex" xmlns:cx1="http://schemas.microsoft.com/office/drawing/2015/9/8/chartex" xmlns:cx2="http://schemas.microsoft.com/office/drawing/2015/10/21/chartex" xmlns:cx3="http://schemas.microsoft.com/office/drawing/2016/5/9/chartex" xmlns:cx4="http://schemas.microsoft.com/office/drawing/2016/5/10/chartex" xmlns:cx5="http://schemas.microsoft.com/office/drawing/2016/5/11/chartex" xmlns:cx6="http://schemas.microsoft.com/office/drawing/2016/5/12/chartex" xmlns:cx7="http://schemas.microsoft.com/office/drawing/2016/5/13/chartex" xmlns:cx8="http://schemas.microsoft.com/office/drawing/2016/5/14/chartex" xmlns:mc="http://schemas.openxmlformats.org/markup-compatibility/2006" xmlns:aink="http://schemas.microsoft.com/office/drawing/2016/ink" xmlns:am3d="http://schemas.microsoft.com/office/drawing/2017/model3d" xmlns:o="urn:schemas-microsoft-com:office:office" xmlns:r="http://schemas.openxmlformats.org/officeDocument/2006/relationships" xmlns:m="http://schemas.openxmlformats.org/officeDocument/2006/math" xmlns:v="urn:schemas-microsoft-com:vml" xmlns:wp14="http://schemas.microsoft.com/office/word/2010/wordprocessingDrawing" xmlns:wp="http://schemas.openxmlformats.org/drawingml/2006/wordprocessingDrawing" xmlns:w10="urn:schemas-microsoft-com:office:word" xmlns:w="http://schemas.openxmlformats.org/wordprocessingml/2006/main" xmlns:w14="http://schemas.microsoft.com/office/word/2010/wordml" xmlns:w15="http://schemas.microsoft.com/office/word/2012/wordml" xmlns:w16cid="http://schemas.microsoft.com/office/word/2016/wordml/cid" xmlns:w16se="http://schemas.microsoft.com/office/word/2015/wordml/symex" xmlns:wpg="http://schemas.microsoft.com/office/word/2010/wordprocessingGroup" xmlns:wpi="http://schemas.microsoft.com/office/word/2010/wordprocessingInk" xmlns:wne="http://schemas.microsoft.com/office/word/2006/wordml" xmlns:wps="http://schemas.microsoft.com/office/word/2010/wordprocessingShape" mc:Ignorable="w14 w15 w16se w16cid wp14">
   <w:body>
     <w:tbl>
       <w:tblPr>
@@ -1160,7 +1160,27 @@
           <w:szCs w:val="18"/>
           <w:lang w:eastAsia="ru-RU"/>
         </w:rPr>
-        <w:t xml:space="preserve"> (И.О.Фамилия)            </w:t>
+        <w:t xml:space="preserve"> (</w:t>
+      </w:r>
+      <w:proofErr w:type="spellStart"/>
+      <w:r>
+        <w:rPr>
+          <w:rFonts w:ascii="Times New Roman" w:eastAsia="Times New Roman" w:hAnsi="Times New Roman" w:cs="Times New Roman"/>
+          <w:sz w:val="18"/>
+          <w:szCs w:val="18"/>
+          <w:lang w:eastAsia="ru-RU"/>
+        </w:rPr>
+        <w:t>И.О.Фамилия</w:t>
+      </w:r>
+      <w:proofErr w:type="spellEnd"/>
+      <w:r>
+        <w:rPr>
+          <w:rFonts w:ascii="Times New Roman" w:eastAsia="Times New Roman" w:hAnsi="Times New Roman" w:cs="Times New Roman"/>
+          <w:sz w:val="18"/>
+          <w:szCs w:val="18"/>
+          <w:lang w:eastAsia="ru-RU"/>
+        </w:rPr>
+        <w:t xml:space="preserve">)            </w:t>
       </w:r>
     </w:p>
     <w:p>
@@ -1375,7 +1395,27 @@
           <w:szCs w:val="18"/>
           <w:lang w:eastAsia="ru-RU"/>
         </w:rPr>
-        <w:t xml:space="preserve">(И.О.Фамилия)            </w:t>
+        <w:t>(</w:t>
+      </w:r>
+      <w:proofErr w:type="spellStart"/>
+      <w:r>
+        <w:rPr>
+          <w:rFonts w:ascii="Times New Roman" w:eastAsia="Times New Roman" w:hAnsi="Times New Roman" w:cs="Times New Roman"/>
+          <w:sz w:val="18"/>
+          <w:szCs w:val="18"/>
+          <w:lang w:eastAsia="ru-RU"/>
+        </w:rPr>
+        <w:t>И.О.Фамилия</w:t>
+      </w:r>
+      <w:proofErr w:type="spellEnd"/>
+      <w:r>
+        <w:rPr>
+          <w:rFonts w:ascii="Times New Roman" w:eastAsia="Times New Roman" w:hAnsi="Times New Roman" w:cs="Times New Roman"/>
+          <w:sz w:val="18"/>
+          <w:szCs w:val="18"/>
+          <w:lang w:eastAsia="ru-RU"/>
+        </w:rPr>
+        <w:t xml:space="preserve">)            </w:t>
       </w:r>
     </w:p>
     <w:p>
@@ -5605,7 +5645,16 @@
           <w:sz w:val="24"/>
           <w:szCs w:val="24"/>
         </w:rPr>
-        <w:t>, содержащую общую информацию о выбранном экземпляре в соответствии</w:t>
+        <w:t xml:space="preserve">, содержащую общую информацию о выбранном экземпляре в </w:t>
+      </w:r>
+      <w:proofErr w:type="gramStart"/>
+      <w:r>
+        <w:rPr>
+          <w:rFonts w:ascii="Times New Roman" w:hAnsi="Times New Roman" w:cs="Times New Roman"/>
+          <w:sz w:val="24"/>
+          <w:szCs w:val="24"/>
+        </w:rPr>
+        <w:t>соответствии</w:t>
       </w:r>
       <w:r>
         <w:rPr>
@@ -5621,7 +5670,16 @@
           <w:sz w:val="24"/>
           <w:szCs w:val="24"/>
         </w:rPr>
-        <w:t xml:space="preserve"> со спецификациями, а также список развернутых экранов мониторинга для данного экземпляра.</w:t>
+        <w:t xml:space="preserve"> со</w:t>
+      </w:r>
+      <w:proofErr w:type="gramEnd"/>
+      <w:r>
+        <w:rPr>
+          <w:rFonts w:ascii="Times New Roman" w:hAnsi="Times New Roman" w:cs="Times New Roman"/>
+          <w:sz w:val="24"/>
+          <w:szCs w:val="24"/>
+        </w:rPr>
+        <w:t xml:space="preserve"> спецификациями, а также список развернутых экранов мониторинга для данного экземпляра.</w:t>
       </w:r>
     </w:p>
     <w:p>
@@ -18525,6 +18583,7 @@
                 <w:lang w:val="en-US"/>
               </w:rPr>
             </w:pPr>
+            <w:proofErr w:type="spellStart"/>
             <w:r>
               <w:rPr>
                 <w:rFonts w:ascii="Times New Roman" w:hAnsi="Times New Roman" w:cs="Times New Roman"/>
@@ -18534,6 +18593,7 @@
               </w:rPr>
               <w:t>Uid</w:t>
             </w:r>
+            <w:proofErr w:type="spellEnd"/>
           </w:p>
         </w:tc>
         <w:tc>
@@ -18557,8 +18617,19 @@
                 <w:szCs w:val="28"/>
                 <w:lang w:val="en-US"/>
               </w:rPr>
-              <w:t>Public: Guid</w:t>
-            </w:r>
+              <w:t xml:space="preserve">Public: </w:t>
+            </w:r>
+            <w:proofErr w:type="spellStart"/>
+            <w:r>
+              <w:rPr>
+                <w:rFonts w:ascii="Times New Roman" w:hAnsi="Times New Roman" w:cs="Times New Roman"/>
+                <w:sz w:val="24"/>
+                <w:szCs w:val="28"/>
+                <w:lang w:val="en-US"/>
+              </w:rPr>
+              <w:t>Guid</w:t>
+            </w:r>
+            <w:proofErr w:type="spellEnd"/>
           </w:p>
         </w:tc>
         <w:tc>
@@ -18749,6 +18820,7 @@
                 <w:lang w:val="en-US"/>
               </w:rPr>
             </w:pPr>
+            <w:proofErr w:type="spellStart"/>
             <w:r>
               <w:rPr>
                 <w:rFonts w:ascii="Times New Roman" w:hAnsi="Times New Roman" w:cs="Times New Roman"/>
@@ -18758,6 +18830,7 @@
               </w:rPr>
               <w:t>PasswordHash</w:t>
             </w:r>
+            <w:proofErr w:type="spellEnd"/>
           </w:p>
         </w:tc>
         <w:tc>
@@ -18913,6 +18986,7 @@
         </w:rPr>
         <w:t xml:space="preserve">Спецификация таблицы </w:t>
       </w:r>
+      <w:proofErr w:type="spellStart"/>
       <w:r>
         <w:rPr>
           <w:rFonts w:ascii="Times New Roman" w:hAnsi="Times New Roman" w:cs="Times New Roman"/>
@@ -18923,6 +18997,7 @@
         </w:rPr>
         <w:t>EquipmentModel</w:t>
       </w:r>
+      <w:proofErr w:type="spellEnd"/>
     </w:p>
     <w:tbl>
       <w:tblPr>
@@ -19102,6 +19177,7 @@
                 <w:lang w:val="en-US"/>
               </w:rPr>
             </w:pPr>
+            <w:proofErr w:type="spellStart"/>
             <w:r>
               <w:rPr>
                 <w:rFonts w:ascii="Times New Roman" w:hAnsi="Times New Roman" w:cs="Times New Roman"/>
@@ -19111,6 +19187,7 @@
               </w:rPr>
               <w:t>Uid</w:t>
             </w:r>
+            <w:proofErr w:type="spellEnd"/>
           </w:p>
         </w:tc>
         <w:tc>
@@ -19134,8 +19211,19 @@
                 <w:szCs w:val="28"/>
                 <w:lang w:val="en-US"/>
               </w:rPr>
-              <w:t>Public: Guid</w:t>
-            </w:r>
+              <w:t xml:space="preserve">Public: </w:t>
+            </w:r>
+            <w:proofErr w:type="spellStart"/>
+            <w:r>
+              <w:rPr>
+                <w:rFonts w:ascii="Times New Roman" w:hAnsi="Times New Roman" w:cs="Times New Roman"/>
+                <w:sz w:val="24"/>
+                <w:szCs w:val="28"/>
+                <w:lang w:val="en-US"/>
+              </w:rPr>
+              <w:t>Guid</w:t>
+            </w:r>
+            <w:proofErr w:type="spellEnd"/>
           </w:p>
         </w:tc>
         <w:tc>
@@ -19533,6 +19621,7 @@
                 <w:lang w:val="en-US"/>
               </w:rPr>
             </w:pPr>
+            <w:proofErr w:type="spellStart"/>
             <w:r>
               <w:rPr>
                 <w:rFonts w:ascii="Times New Roman" w:hAnsi="Times New Roman" w:cs="Times New Roman"/>
@@ -19542,6 +19631,7 @@
               </w:rPr>
               <w:t>Uid</w:t>
             </w:r>
+            <w:proofErr w:type="spellEnd"/>
           </w:p>
         </w:tc>
         <w:tc>
@@ -19565,8 +19655,19 @@
                 <w:szCs w:val="28"/>
                 <w:lang w:val="en-US"/>
               </w:rPr>
-              <w:t>Public: Guid</w:t>
-            </w:r>
+              <w:t xml:space="preserve">Public: </w:t>
+            </w:r>
+            <w:proofErr w:type="spellStart"/>
+            <w:r>
+              <w:rPr>
+                <w:rFonts w:ascii="Times New Roman" w:hAnsi="Times New Roman" w:cs="Times New Roman"/>
+                <w:sz w:val="24"/>
+                <w:szCs w:val="28"/>
+                <w:lang w:val="en-US"/>
+              </w:rPr>
+              <w:t>Guid</w:t>
+            </w:r>
+            <w:proofErr w:type="spellEnd"/>
           </w:p>
         </w:tc>
         <w:tc>
@@ -19608,6 +19709,7 @@
                 <w:lang w:val="en-US"/>
               </w:rPr>
             </w:pPr>
+            <w:proofErr w:type="spellStart"/>
             <w:r>
               <w:rPr>
                 <w:rFonts w:ascii="Times New Roman" w:hAnsi="Times New Roman" w:cs="Times New Roman"/>
@@ -19617,6 +19719,7 @@
               </w:rPr>
               <w:t>ModelId</w:t>
             </w:r>
+            <w:proofErr w:type="spellEnd"/>
           </w:p>
         </w:tc>
         <w:tc>
@@ -19766,6 +19869,7 @@
                 <w:lang w:val="en-US"/>
               </w:rPr>
             </w:pPr>
+            <w:proofErr w:type="spellStart"/>
             <w:r>
               <w:rPr>
                 <w:rFonts w:ascii="Times New Roman" w:hAnsi="Times New Roman" w:cs="Times New Roman"/>
@@ -19775,6 +19879,7 @@
               </w:rPr>
               <w:t>MeasurmentUnits</w:t>
             </w:r>
+            <w:proofErr w:type="spellEnd"/>
           </w:p>
         </w:tc>
         <w:tc>
@@ -20027,15 +20132,7 @@
                 <w:sz w:val="24"/>
                 <w:szCs w:val="28"/>
               </w:rPr>
-              <w:t xml:space="preserve">Внутренний идентификатор </w:t>
-            </w:r>
-            <w:r>
-              <w:rPr>
-                <w:rFonts w:ascii="Times New Roman" w:hAnsi="Times New Roman" w:cs="Times New Roman"/>
-                <w:sz w:val="24"/>
-                <w:szCs w:val="28"/>
-              </w:rPr>
-              <w:t>документа</w:t>
+              <w:t>Внутренний идентификатор документа</w:t>
             </w:r>
           </w:p>
         </w:tc>
@@ -20055,6 +20152,7 @@
                 <w:lang w:val="en-US"/>
               </w:rPr>
             </w:pPr>
+            <w:proofErr w:type="spellStart"/>
             <w:r>
               <w:rPr>
                 <w:rFonts w:ascii="Times New Roman" w:hAnsi="Times New Roman" w:cs="Times New Roman"/>
@@ -20064,6 +20162,7 @@
               </w:rPr>
               <w:t>Uid</w:t>
             </w:r>
+            <w:proofErr w:type="spellEnd"/>
           </w:p>
         </w:tc>
         <w:tc>
@@ -20087,8 +20186,19 @@
                 <w:szCs w:val="28"/>
                 <w:lang w:val="en-US"/>
               </w:rPr>
-              <w:t>Public: Guid</w:t>
-            </w:r>
+              <w:t xml:space="preserve">Public: </w:t>
+            </w:r>
+            <w:proofErr w:type="spellStart"/>
+            <w:r>
+              <w:rPr>
+                <w:rFonts w:ascii="Times New Roman" w:hAnsi="Times New Roman" w:cs="Times New Roman"/>
+                <w:sz w:val="24"/>
+                <w:szCs w:val="28"/>
+                <w:lang w:val="en-US"/>
+              </w:rPr>
+              <w:t>Guid</w:t>
+            </w:r>
+            <w:proofErr w:type="spellEnd"/>
           </w:p>
         </w:tc>
         <w:tc>
@@ -20110,15 +20220,7 @@
                 <w:sz w:val="24"/>
                 <w:szCs w:val="28"/>
               </w:rPr>
-              <w:t xml:space="preserve">Внешний идентификатор </w:t>
-            </w:r>
-            <w:r>
-              <w:rPr>
-                <w:rFonts w:ascii="Times New Roman" w:hAnsi="Times New Roman" w:cs="Times New Roman"/>
-                <w:sz w:val="24"/>
-                <w:szCs w:val="28"/>
-              </w:rPr>
-              <w:t>документа</w:t>
+              <w:t>Внешний идентификатор документа</w:t>
             </w:r>
           </w:p>
         </w:tc>
@@ -20138,6 +20240,7 @@
                 <w:lang w:val="en-US"/>
               </w:rPr>
             </w:pPr>
+            <w:proofErr w:type="spellStart"/>
             <w:r>
               <w:rPr>
                 <w:rFonts w:ascii="Times New Roman" w:hAnsi="Times New Roman" w:cs="Times New Roman"/>
@@ -20165,6 +20268,7 @@
               </w:rPr>
               <w:t>d</w:t>
             </w:r>
+            <w:proofErr w:type="spellEnd"/>
           </w:p>
         </w:tc>
         <w:tc>
@@ -20190,6 +20294,7 @@
               </w:rPr>
               <w:t xml:space="preserve">Public: </w:t>
             </w:r>
+            <w:proofErr w:type="spellStart"/>
             <w:r>
               <w:rPr>
                 <w:rFonts w:ascii="Times New Roman" w:hAnsi="Times New Roman" w:cs="Times New Roman"/>
@@ -20199,6 +20304,7 @@
               </w:rPr>
               <w:t>Guid</w:t>
             </w:r>
+            <w:proofErr w:type="spellEnd"/>
           </w:p>
         </w:tc>
         <w:tc>
@@ -20220,23 +20326,7 @@
                 <w:sz w:val="24"/>
                 <w:szCs w:val="28"/>
               </w:rPr>
-              <w:t xml:space="preserve">Идентификатор ассоциированной с данным </w:t>
-            </w:r>
-            <w:r>
-              <w:rPr>
-                <w:rFonts w:ascii="Times New Roman" w:hAnsi="Times New Roman" w:cs="Times New Roman"/>
-                <w:sz w:val="24"/>
-                <w:szCs w:val="28"/>
-              </w:rPr>
-              <w:t>документом</w:t>
-            </w:r>
-            <w:r>
-              <w:rPr>
-                <w:rFonts w:ascii="Times New Roman" w:hAnsi="Times New Roman" w:cs="Times New Roman"/>
-                <w:sz w:val="24"/>
-                <w:szCs w:val="28"/>
-              </w:rPr>
-              <w:t xml:space="preserve"> модели</w:t>
+              <w:t>Идентификатор ассоциированной с данным документом модели</w:t>
             </w:r>
           </w:p>
         </w:tc>
@@ -20310,15 +20400,7 @@
                 <w:sz w:val="24"/>
                 <w:szCs w:val="28"/>
               </w:rPr>
-              <w:t xml:space="preserve">Наименование </w:t>
-            </w:r>
-            <w:r>
-              <w:rPr>
-                <w:rFonts w:ascii="Times New Roman" w:hAnsi="Times New Roman" w:cs="Times New Roman"/>
-                <w:sz w:val="24"/>
-                <w:szCs w:val="28"/>
-              </w:rPr>
-              <w:t>документа</w:t>
+              <w:t>Наименование документа</w:t>
             </w:r>
           </w:p>
         </w:tc>
@@ -20338,6 +20420,7 @@
                 <w:lang w:val="en-US"/>
               </w:rPr>
             </w:pPr>
+            <w:proofErr w:type="spellStart"/>
             <w:r>
               <w:rPr>
                 <w:rFonts w:ascii="Times New Roman" w:hAnsi="Times New Roman" w:cs="Times New Roman"/>
@@ -20347,6 +20430,7 @@
               </w:rPr>
               <w:t>ContentType</w:t>
             </w:r>
+            <w:proofErr w:type="spellEnd"/>
           </w:p>
         </w:tc>
         <w:tc>
@@ -20447,6 +20531,7 @@
               </w:rPr>
               <w:t xml:space="preserve">Public: </w:t>
             </w:r>
+            <w:proofErr w:type="gramStart"/>
             <w:r>
               <w:rPr>
                 <w:rFonts w:ascii="Times New Roman" w:hAnsi="Times New Roman" w:cs="Times New Roman"/>
@@ -20454,7 +20539,17 @@
                 <w:szCs w:val="28"/>
                 <w:lang w:val="en-US"/>
               </w:rPr>
-              <w:t>byte[]</w:t>
+              <w:t>byte[</w:t>
+            </w:r>
+            <w:proofErr w:type="gramEnd"/>
+            <w:r>
+              <w:rPr>
+                <w:rFonts w:ascii="Times New Roman" w:hAnsi="Times New Roman" w:cs="Times New Roman"/>
+                <w:sz w:val="24"/>
+                <w:szCs w:val="28"/>
+                <w:lang w:val="en-US"/>
+              </w:rPr>
+              <w:t>]</w:t>
             </w:r>
           </w:p>
         </w:tc>
@@ -20514,6 +20609,7 @@
         </w:rPr>
         <w:t xml:space="preserve">Спецификация таблицы </w:t>
       </w:r>
+      <w:proofErr w:type="spellStart"/>
       <w:r>
         <w:rPr>
           <w:rFonts w:ascii="Times New Roman" w:hAnsi="Times New Roman" w:cs="Times New Roman"/>
@@ -20524,6 +20620,7 @@
         </w:rPr>
         <w:t>EquipmentInstance</w:t>
       </w:r>
+      <w:proofErr w:type="spellEnd"/>
     </w:p>
     <w:tbl>
       <w:tblPr>
@@ -20683,15 +20780,7 @@
                 <w:sz w:val="24"/>
                 <w:szCs w:val="28"/>
               </w:rPr>
-              <w:t xml:space="preserve">Внутренний идентификатор </w:t>
-            </w:r>
-            <w:r>
-              <w:rPr>
-                <w:rFonts w:ascii="Times New Roman" w:hAnsi="Times New Roman" w:cs="Times New Roman"/>
-                <w:sz w:val="24"/>
-                <w:szCs w:val="28"/>
-              </w:rPr>
-              <w:t>экземпляра оборудования</w:t>
+              <w:t>Внутренний идентификатор экземпляра оборудования</w:t>
             </w:r>
           </w:p>
         </w:tc>
@@ -20711,6 +20800,7 @@
                 <w:lang w:val="en-US"/>
               </w:rPr>
             </w:pPr>
+            <w:proofErr w:type="spellStart"/>
             <w:r>
               <w:rPr>
                 <w:rFonts w:ascii="Times New Roman" w:hAnsi="Times New Roman" w:cs="Times New Roman"/>
@@ -20720,6 +20810,7 @@
               </w:rPr>
               <w:t>Uid</w:t>
             </w:r>
+            <w:proofErr w:type="spellEnd"/>
           </w:p>
         </w:tc>
         <w:tc>
@@ -20743,8 +20834,19 @@
                 <w:szCs w:val="28"/>
                 <w:lang w:val="en-US"/>
               </w:rPr>
-              <w:t>Public: Guid</w:t>
-            </w:r>
+              <w:t xml:space="preserve">Public: </w:t>
+            </w:r>
+            <w:proofErr w:type="spellStart"/>
+            <w:r>
+              <w:rPr>
+                <w:rFonts w:ascii="Times New Roman" w:hAnsi="Times New Roman" w:cs="Times New Roman"/>
+                <w:sz w:val="24"/>
+                <w:szCs w:val="28"/>
+                <w:lang w:val="en-US"/>
+              </w:rPr>
+              <w:t>Guid</w:t>
+            </w:r>
+            <w:proofErr w:type="spellEnd"/>
           </w:p>
         </w:tc>
         <w:tc>
@@ -20802,6 +20904,7 @@
                 <w:lang w:val="en-US"/>
               </w:rPr>
             </w:pPr>
+            <w:proofErr w:type="spellStart"/>
             <w:r>
               <w:rPr>
                 <w:rFonts w:ascii="Times New Roman" w:hAnsi="Times New Roman" w:cs="Times New Roman"/>
@@ -20811,6 +20914,7 @@
               </w:rPr>
               <w:t>ModelId</w:t>
             </w:r>
+            <w:proofErr w:type="spellEnd"/>
           </w:p>
         </w:tc>
         <w:tc>
@@ -20849,32 +20953,15 @@
                 <w:rFonts w:ascii="Times New Roman" w:hAnsi="Times New Roman" w:cs="Times New Roman"/>
                 <w:sz w:val="24"/>
                 <w:szCs w:val="28"/>
-                <w:lang w:val="en-US"/>
-              </w:rPr>
-            </w:pPr>
-            <w:r>
-              <w:rPr>
-                <w:rFonts w:ascii="Times New Roman" w:hAnsi="Times New Roman" w:cs="Times New Roman"/>
-                <w:sz w:val="24"/>
-                <w:szCs w:val="28"/>
-              </w:rPr>
-              <w:t xml:space="preserve">Идентификатор ассоциированной с данным </w:t>
-            </w:r>
-            <w:r>
-              <w:rPr>
-                <w:rFonts w:ascii="Times New Roman" w:hAnsi="Times New Roman" w:cs="Times New Roman"/>
-                <w:sz w:val="24"/>
-                <w:szCs w:val="28"/>
-              </w:rPr>
-              <w:t xml:space="preserve">экземпляром </w:t>
-            </w:r>
-            <w:r>
-              <w:rPr>
-                <w:rFonts w:ascii="Times New Roman" w:hAnsi="Times New Roman" w:cs="Times New Roman"/>
-                <w:sz w:val="24"/>
-                <w:szCs w:val="28"/>
-              </w:rPr>
-              <w:t>модели</w:t>
+              </w:rPr>
+            </w:pPr>
+            <w:r>
+              <w:rPr>
+                <w:rFonts w:ascii="Times New Roman" w:hAnsi="Times New Roman" w:cs="Times New Roman"/>
+                <w:sz w:val="24"/>
+                <w:szCs w:val="28"/>
+              </w:rPr>
+              <w:t>Идентификатор ассоциированной с данным экземпляром модели</w:t>
             </w:r>
           </w:p>
         </w:tc>
@@ -20965,15 +21052,7 @@
                 <w:sz w:val="24"/>
                 <w:szCs w:val="28"/>
               </w:rPr>
-              <w:t>экземпляра</w:t>
-            </w:r>
-            <w:r>
-              <w:rPr>
-                <w:rFonts w:ascii="Times New Roman" w:hAnsi="Times New Roman" w:cs="Times New Roman"/>
-                <w:sz w:val="24"/>
-                <w:szCs w:val="28"/>
-              </w:rPr>
-              <w:t xml:space="preserve"> оборудования</w:t>
+              <w:t>экземпляра оборудования</w:t>
             </w:r>
           </w:p>
         </w:tc>
@@ -21025,16 +21104,7 @@
                 <w:szCs w:val="28"/>
                 <w:lang w:val="en-US"/>
               </w:rPr>
-              <w:t xml:space="preserve">Public: </w:t>
-            </w:r>
-            <w:r>
-              <w:rPr>
-                <w:rFonts w:ascii="Times New Roman" w:hAnsi="Times New Roman" w:cs="Times New Roman"/>
-                <w:sz w:val="24"/>
-                <w:szCs w:val="28"/>
-                <w:lang w:val="en-US"/>
-              </w:rPr>
-              <w:t>string</w:t>
+              <w:t>Public: string</w:t>
             </w:r>
           </w:p>
         </w:tc>
@@ -21110,16 +21180,7 @@
                 <w:szCs w:val="28"/>
                 <w:lang w:val="en-US"/>
               </w:rPr>
-              <w:t xml:space="preserve">Public: </w:t>
-            </w:r>
-            <w:r>
-              <w:rPr>
-                <w:rFonts w:ascii="Times New Roman" w:hAnsi="Times New Roman" w:cs="Times New Roman"/>
-                <w:sz w:val="24"/>
-                <w:szCs w:val="28"/>
-                <w:lang w:val="en-US"/>
-              </w:rPr>
-              <w:t>string</w:t>
+              <w:t>Public: string</w:t>
             </w:r>
           </w:p>
         </w:tc>
@@ -21194,16 +21255,7 @@
                 <w:szCs w:val="28"/>
                 <w:lang w:val="en-US"/>
               </w:rPr>
-              <w:t xml:space="preserve">Public: </w:t>
-            </w:r>
-            <w:r>
-              <w:rPr>
-                <w:rFonts w:ascii="Times New Roman" w:hAnsi="Times New Roman" w:cs="Times New Roman"/>
-                <w:sz w:val="24"/>
-                <w:szCs w:val="28"/>
-                <w:lang w:val="en-US"/>
-              </w:rPr>
-              <w:t>string</w:t>
+              <w:t>Public: string</w:t>
             </w:r>
           </w:p>
         </w:tc>
@@ -21460,6 +21512,7 @@
                 <w:lang w:val="en-US"/>
               </w:rPr>
             </w:pPr>
+            <w:proofErr w:type="spellStart"/>
             <w:r>
               <w:rPr>
                 <w:rFonts w:ascii="Times New Roman" w:hAnsi="Times New Roman" w:cs="Times New Roman"/>
@@ -21469,6 +21522,7 @@
               </w:rPr>
               <w:t>Uid</w:t>
             </w:r>
+            <w:proofErr w:type="spellEnd"/>
           </w:p>
         </w:tc>
         <w:tc>
@@ -21492,8 +21546,19 @@
                 <w:szCs w:val="28"/>
                 <w:lang w:val="en-US"/>
               </w:rPr>
-              <w:t>Public: Guid</w:t>
-            </w:r>
+              <w:t xml:space="preserve">Public: </w:t>
+            </w:r>
+            <w:proofErr w:type="spellStart"/>
+            <w:r>
+              <w:rPr>
+                <w:rFonts w:ascii="Times New Roman" w:hAnsi="Times New Roman" w:cs="Times New Roman"/>
+                <w:sz w:val="24"/>
+                <w:szCs w:val="28"/>
+                <w:lang w:val="en-US"/>
+              </w:rPr>
+              <w:t>Guid</w:t>
+            </w:r>
+            <w:proofErr w:type="spellEnd"/>
           </w:p>
         </w:tc>
         <w:tc>
@@ -21543,6 +21608,7 @@
                 <w:lang w:val="en-US"/>
               </w:rPr>
             </w:pPr>
+            <w:proofErr w:type="spellStart"/>
             <w:r>
               <w:rPr>
                 <w:rFonts w:ascii="Times New Roman" w:hAnsi="Times New Roman" w:cs="Times New Roman"/>
@@ -21570,6 +21636,7 @@
               </w:rPr>
               <w:t>d</w:t>
             </w:r>
+            <w:proofErr w:type="spellEnd"/>
           </w:p>
         </w:tc>
         <w:tc>
@@ -21595,6 +21662,7 @@
               </w:rPr>
               <w:t xml:space="preserve">Public: </w:t>
             </w:r>
+            <w:proofErr w:type="spellStart"/>
             <w:r>
               <w:rPr>
                 <w:rFonts w:ascii="Times New Roman" w:hAnsi="Times New Roman" w:cs="Times New Roman"/>
@@ -21604,6 +21672,7 @@
               </w:rPr>
               <w:t>Guid</w:t>
             </w:r>
+            <w:proofErr w:type="spellEnd"/>
           </w:p>
         </w:tc>
         <w:tc>
@@ -21860,6 +21929,7 @@
         </w:rPr>
         <w:t xml:space="preserve">Спецификация таблицы </w:t>
       </w:r>
+      <w:proofErr w:type="spellStart"/>
       <w:r>
         <w:rPr>
           <w:rFonts w:ascii="Times New Roman" w:hAnsi="Times New Roman" w:cs="Times New Roman"/>
@@ -21870,6 +21940,7 @@
         </w:rPr>
         <w:t>MonitorParam</w:t>
       </w:r>
+      <w:proofErr w:type="spellEnd"/>
     </w:p>
     <w:tbl>
       <w:tblPr>
@@ -21974,6 +22045,7 @@
                 <w:lang w:val="en-US"/>
               </w:rPr>
             </w:pPr>
+            <w:proofErr w:type="spellStart"/>
             <w:r>
               <w:rPr>
                 <w:rFonts w:ascii="Times New Roman" w:hAnsi="Times New Roman" w:cs="Times New Roman"/>
@@ -22001,6 +22073,7 @@
               </w:rPr>
               <w:t>d</w:t>
             </w:r>
+            <w:proofErr w:type="spellEnd"/>
           </w:p>
         </w:tc>
         <w:tc>
@@ -22026,6 +22099,7 @@
               </w:rPr>
               <w:t xml:space="preserve">Public: </w:t>
             </w:r>
+            <w:proofErr w:type="spellStart"/>
             <w:r>
               <w:rPr>
                 <w:rFonts w:ascii="Times New Roman" w:hAnsi="Times New Roman" w:cs="Times New Roman"/>
@@ -22035,6 +22109,7 @@
               </w:rPr>
               <w:t>Guid</w:t>
             </w:r>
+            <w:proofErr w:type="spellEnd"/>
           </w:p>
         </w:tc>
         <w:tc>
@@ -22064,23 +22139,7 @@
                 <w:sz w:val="24"/>
                 <w:szCs w:val="28"/>
               </w:rPr>
-              <w:t xml:space="preserve">идентификатор </w:t>
-            </w:r>
-            <w:r>
-              <w:rPr>
-                <w:rFonts w:ascii="Times New Roman" w:hAnsi="Times New Roman" w:cs="Times New Roman"/>
-                <w:sz w:val="24"/>
-                <w:szCs w:val="28"/>
-              </w:rPr>
-              <w:t xml:space="preserve">ассоциированного с данной сущностью </w:t>
-            </w:r>
-            <w:r>
-              <w:rPr>
-                <w:rFonts w:ascii="Times New Roman" w:hAnsi="Times New Roman" w:cs="Times New Roman"/>
-                <w:sz w:val="24"/>
-                <w:szCs w:val="28"/>
-              </w:rPr>
-              <w:t>монитора</w:t>
+              <w:t>идентификатор ассоциированного с данной сущностью монитора</w:t>
             </w:r>
           </w:p>
         </w:tc>
@@ -22100,6 +22159,7 @@
                 <w:lang w:val="en-US"/>
               </w:rPr>
             </w:pPr>
+            <w:proofErr w:type="spellStart"/>
             <w:r>
               <w:rPr>
                 <w:rFonts w:ascii="Times New Roman" w:hAnsi="Times New Roman" w:cs="Times New Roman"/>
@@ -22107,17 +22167,45 @@
                 <w:szCs w:val="28"/>
                 <w:lang w:val="en-US"/>
               </w:rPr>
-              <w:t>Param</w:t>
-            </w:r>
-            <w:r>
+              <w:t>ParamUid</w:t>
+            </w:r>
+            <w:proofErr w:type="spellEnd"/>
+          </w:p>
+        </w:tc>
+        <w:tc>
+          <w:tcPr>
+            <w:tcW w:w="3304" w:type="dxa"/>
+          </w:tcPr>
+          <w:p>
+            <w:pPr>
+              <w:spacing w:line="276" w:lineRule="auto"/>
               <w:rPr>
                 <w:rFonts w:ascii="Times New Roman" w:hAnsi="Times New Roman" w:cs="Times New Roman"/>
                 <w:sz w:val="24"/>
                 <w:szCs w:val="28"/>
                 <w:lang w:val="en-US"/>
               </w:rPr>
-              <w:t>Uid</w:t>
-            </w:r>
+            </w:pPr>
+            <w:r>
+              <w:rPr>
+                <w:rFonts w:ascii="Times New Roman" w:hAnsi="Times New Roman" w:cs="Times New Roman"/>
+                <w:sz w:val="24"/>
+                <w:szCs w:val="28"/>
+                <w:lang w:val="en-US"/>
+              </w:rPr>
+              <w:t xml:space="preserve">Public: </w:t>
+            </w:r>
+            <w:proofErr w:type="spellStart"/>
+            <w:r>
+              <w:rPr>
+                <w:rFonts w:ascii="Times New Roman" w:hAnsi="Times New Roman" w:cs="Times New Roman"/>
+                <w:sz w:val="24"/>
+                <w:szCs w:val="28"/>
+                <w:lang w:val="en-US"/>
+              </w:rPr>
+              <w:t>Guid</w:t>
+            </w:r>
+            <w:proofErr w:type="spellEnd"/>
           </w:p>
         </w:tc>
         <w:tc>
@@ -22131,48 +22219,15 @@
                 <w:rFonts w:ascii="Times New Roman" w:hAnsi="Times New Roman" w:cs="Times New Roman"/>
                 <w:sz w:val="24"/>
                 <w:szCs w:val="28"/>
-                <w:lang w:val="en-US"/>
-              </w:rPr>
-            </w:pPr>
-            <w:r>
-              <w:rPr>
-                <w:rFonts w:ascii="Times New Roman" w:hAnsi="Times New Roman" w:cs="Times New Roman"/>
-                <w:sz w:val="24"/>
-                <w:szCs w:val="28"/>
-                <w:lang w:val="en-US"/>
-              </w:rPr>
-              <w:t>Public: Guid</w:t>
-            </w:r>
-          </w:p>
-        </w:tc>
-        <w:tc>
-          <w:tcPr>
-            <w:tcW w:w="3304" w:type="dxa"/>
-          </w:tcPr>
-          <w:p>
-            <w:pPr>
-              <w:spacing w:line="276" w:lineRule="auto"/>
-              <w:rPr>
-                <w:rFonts w:ascii="Times New Roman" w:hAnsi="Times New Roman" w:cs="Times New Roman"/>
-                <w:sz w:val="24"/>
-                <w:szCs w:val="28"/>
-              </w:rPr>
-            </w:pPr>
-            <w:r>
-              <w:rPr>
-                <w:rFonts w:ascii="Times New Roman" w:hAnsi="Times New Roman" w:cs="Times New Roman"/>
-                <w:sz w:val="24"/>
-                <w:szCs w:val="28"/>
-              </w:rPr>
-              <w:t xml:space="preserve">Внешний идентификатор </w:t>
-            </w:r>
-            <w:r>
-              <w:rPr>
-                <w:rFonts w:ascii="Times New Roman" w:hAnsi="Times New Roman" w:cs="Times New Roman"/>
-                <w:sz w:val="24"/>
-                <w:szCs w:val="28"/>
-              </w:rPr>
-              <w:t>ассоциированного с данной сущностью параметра</w:t>
+              </w:rPr>
+            </w:pPr>
+            <w:r>
+              <w:rPr>
+                <w:rFonts w:ascii="Times New Roman" w:hAnsi="Times New Roman" w:cs="Times New Roman"/>
+                <w:sz w:val="24"/>
+                <w:szCs w:val="28"/>
+              </w:rPr>
+              <w:t>Внешний идентификатор ассоциированного с данной сущностью параметра</w:t>
             </w:r>
           </w:p>
         </w:tc>
@@ -22209,6 +22264,7 @@
         </w:rPr>
         <w:t xml:space="preserve">Спецификация таблицы </w:t>
       </w:r>
+      <w:proofErr w:type="spellStart"/>
       <w:r>
         <w:rPr>
           <w:rFonts w:ascii="Times New Roman" w:hAnsi="Times New Roman" w:cs="Times New Roman"/>
@@ -22219,6 +22275,7 @@
         </w:rPr>
         <w:t>ParamValue</w:t>
       </w:r>
+      <w:proofErr w:type="spellEnd"/>
     </w:p>
     <w:tbl>
       <w:tblPr>
@@ -22406,6 +22463,7 @@
                 <w:lang w:val="en-US"/>
               </w:rPr>
             </w:pPr>
+            <w:proofErr w:type="spellStart"/>
             <w:r>
               <w:rPr>
                 <w:rFonts w:ascii="Times New Roman" w:hAnsi="Times New Roman" w:cs="Times New Roman"/>
@@ -22415,6 +22473,7 @@
               </w:rPr>
               <w:t>Uid</w:t>
             </w:r>
+            <w:proofErr w:type="spellEnd"/>
           </w:p>
         </w:tc>
         <w:tc>
@@ -22438,8 +22497,19 @@
                 <w:szCs w:val="28"/>
                 <w:lang w:val="en-US"/>
               </w:rPr>
-              <w:t>Public: Guid</w:t>
-            </w:r>
+              <w:t xml:space="preserve">Public: </w:t>
+            </w:r>
+            <w:proofErr w:type="spellStart"/>
+            <w:r>
+              <w:rPr>
+                <w:rFonts w:ascii="Times New Roman" w:hAnsi="Times New Roman" w:cs="Times New Roman"/>
+                <w:sz w:val="24"/>
+                <w:szCs w:val="28"/>
+                <w:lang w:val="en-US"/>
+              </w:rPr>
+              <w:t>Guid</w:t>
+            </w:r>
+            <w:proofErr w:type="spellEnd"/>
           </w:p>
         </w:tc>
         <w:tc>
@@ -22489,6 +22559,7 @@
                 <w:lang w:val="en-US"/>
               </w:rPr>
             </w:pPr>
+            <w:proofErr w:type="spellStart"/>
             <w:r>
               <w:rPr>
                 <w:rFonts w:ascii="Times New Roman" w:hAnsi="Times New Roman" w:cs="Times New Roman"/>
@@ -22516,6 +22587,7 @@
               </w:rPr>
               <w:t>d</w:t>
             </w:r>
+            <w:proofErr w:type="spellEnd"/>
           </w:p>
         </w:tc>
         <w:tc>
@@ -22541,6 +22613,7 @@
               </w:rPr>
               <w:t xml:space="preserve">Public: </w:t>
             </w:r>
+            <w:proofErr w:type="spellStart"/>
             <w:r>
               <w:rPr>
                 <w:rFonts w:ascii="Times New Roman" w:hAnsi="Times New Roman" w:cs="Times New Roman"/>
@@ -22550,6 +22623,7 @@
               </w:rPr>
               <w:t>Guid</w:t>
             </w:r>
+            <w:proofErr w:type="spellEnd"/>
           </w:p>
         </w:tc>
         <w:tc>
@@ -22579,15 +22653,7 @@
                 <w:sz w:val="24"/>
                 <w:szCs w:val="28"/>
               </w:rPr>
-              <w:t>значением</w:t>
-            </w:r>
-            <w:r>
-              <w:rPr>
-                <w:rFonts w:ascii="Times New Roman" w:hAnsi="Times New Roman" w:cs="Times New Roman"/>
-                <w:sz w:val="24"/>
-                <w:szCs w:val="28"/>
-              </w:rPr>
-              <w:t xml:space="preserve"> </w:t>
+              <w:t xml:space="preserve">значением </w:t>
             </w:r>
             <w:r>
               <w:rPr>
@@ -22623,6 +22689,7 @@
               </w:rPr>
               <w:t xml:space="preserve"> </w:t>
             </w:r>
+            <w:proofErr w:type="spellStart"/>
             <w:r>
               <w:rPr>
                 <w:rFonts w:ascii="Times New Roman" w:hAnsi="Times New Roman" w:cs="Times New Roman"/>
@@ -22630,17 +22697,45 @@
                 <w:szCs w:val="28"/>
                 <w:lang w:val="en-US"/>
               </w:rPr>
-              <w:t>ParamUi</w:t>
-            </w:r>
-            <w:r>
+              <w:t>ParamUid</w:t>
+            </w:r>
+            <w:proofErr w:type="spellEnd"/>
+          </w:p>
+        </w:tc>
+        <w:tc>
+          <w:tcPr>
+            <w:tcW w:w="3304" w:type="dxa"/>
+          </w:tcPr>
+          <w:p>
+            <w:pPr>
+              <w:spacing w:line="276" w:lineRule="auto"/>
               <w:rPr>
                 <w:rFonts w:ascii="Times New Roman" w:hAnsi="Times New Roman" w:cs="Times New Roman"/>
                 <w:sz w:val="24"/>
                 <w:szCs w:val="28"/>
                 <w:lang w:val="en-US"/>
               </w:rPr>
-              <w:t>d</w:t>
-            </w:r>
+            </w:pPr>
+            <w:r>
+              <w:rPr>
+                <w:rFonts w:ascii="Times New Roman" w:hAnsi="Times New Roman" w:cs="Times New Roman"/>
+                <w:sz w:val="24"/>
+                <w:szCs w:val="28"/>
+                <w:lang w:val="en-US"/>
+              </w:rPr>
+              <w:t xml:space="preserve">Public: </w:t>
+            </w:r>
+            <w:proofErr w:type="spellStart"/>
+            <w:r>
+              <w:rPr>
+                <w:rFonts w:ascii="Times New Roman" w:hAnsi="Times New Roman" w:cs="Times New Roman"/>
+                <w:sz w:val="24"/>
+                <w:szCs w:val="28"/>
+                <w:lang w:val="en-US"/>
+              </w:rPr>
+              <w:t>Guid</w:t>
+            </w:r>
+            <w:proofErr w:type="spellEnd"/>
           </w:p>
         </w:tc>
         <w:tc>
@@ -22654,73 +22749,15 @@
                 <w:rFonts w:ascii="Times New Roman" w:hAnsi="Times New Roman" w:cs="Times New Roman"/>
                 <w:sz w:val="24"/>
                 <w:szCs w:val="28"/>
-                <w:lang w:val="en-US"/>
-              </w:rPr>
-            </w:pPr>
-            <w:r>
-              <w:rPr>
-                <w:rFonts w:ascii="Times New Roman" w:hAnsi="Times New Roman" w:cs="Times New Roman"/>
-                <w:sz w:val="24"/>
-                <w:szCs w:val="28"/>
-                <w:lang w:val="en-US"/>
-              </w:rPr>
-              <w:t xml:space="preserve">Public: </w:t>
-            </w:r>
-            <w:r>
-              <w:rPr>
-                <w:rFonts w:ascii="Times New Roman" w:hAnsi="Times New Roman" w:cs="Times New Roman"/>
-                <w:sz w:val="24"/>
-                <w:szCs w:val="28"/>
-                <w:lang w:val="en-US"/>
-              </w:rPr>
-              <w:t>Guid</w:t>
-            </w:r>
-          </w:p>
-        </w:tc>
-        <w:tc>
-          <w:tcPr>
-            <w:tcW w:w="3304" w:type="dxa"/>
-          </w:tcPr>
-          <w:p>
-            <w:pPr>
-              <w:spacing w:line="276" w:lineRule="auto"/>
-              <w:rPr>
-                <w:rFonts w:ascii="Times New Roman" w:hAnsi="Times New Roman" w:cs="Times New Roman"/>
-                <w:sz w:val="24"/>
-                <w:szCs w:val="28"/>
-              </w:rPr>
-            </w:pPr>
-            <w:r>
-              <w:rPr>
-                <w:rFonts w:ascii="Times New Roman" w:hAnsi="Times New Roman" w:cs="Times New Roman"/>
-                <w:sz w:val="24"/>
-                <w:szCs w:val="28"/>
-              </w:rPr>
-              <w:t xml:space="preserve">Идентификатор ассоциированного с данным </w:t>
-            </w:r>
-            <w:r>
-              <w:rPr>
-                <w:rFonts w:ascii="Times New Roman" w:hAnsi="Times New Roman" w:cs="Times New Roman"/>
-                <w:sz w:val="24"/>
-                <w:szCs w:val="28"/>
-              </w:rPr>
-              <w:t>значением</w:t>
-            </w:r>
-            <w:r>
-              <w:rPr>
-                <w:rFonts w:ascii="Times New Roman" w:hAnsi="Times New Roman" w:cs="Times New Roman"/>
-                <w:sz w:val="24"/>
-                <w:szCs w:val="28"/>
-              </w:rPr>
-              <w:t xml:space="preserve"> </w:t>
-            </w:r>
-            <w:r>
-              <w:rPr>
-                <w:rFonts w:ascii="Times New Roman" w:hAnsi="Times New Roman" w:cs="Times New Roman"/>
-                <w:sz w:val="24"/>
-                <w:szCs w:val="28"/>
-              </w:rPr>
-              <w:t>параметра</w:t>
+              </w:rPr>
+            </w:pPr>
+            <w:r>
+              <w:rPr>
+                <w:rFonts w:ascii="Times New Roman" w:hAnsi="Times New Roman" w:cs="Times New Roman"/>
+                <w:sz w:val="24"/>
+                <w:szCs w:val="28"/>
+              </w:rPr>
+              <w:t>Идентификатор ассоциированного с данным значением параметра</w:t>
             </w:r>
           </w:p>
         </w:tc>
@@ -22773,6 +22810,7 @@
               </w:rPr>
               <w:t xml:space="preserve">Public: </w:t>
             </w:r>
+            <w:proofErr w:type="gramStart"/>
             <w:r>
               <w:rPr>
                 <w:rFonts w:ascii="Times New Roman" w:hAnsi="Times New Roman" w:cs="Times New Roman"/>
@@ -22780,7 +22818,17 @@
                 <w:szCs w:val="28"/>
                 <w:lang w:val="en-US"/>
               </w:rPr>
-              <w:t>byte[]</w:t>
+              <w:t>byte[</w:t>
+            </w:r>
+            <w:proofErr w:type="gramEnd"/>
+            <w:r>
+              <w:rPr>
+                <w:rFonts w:ascii="Times New Roman" w:hAnsi="Times New Roman" w:cs="Times New Roman"/>
+                <w:sz w:val="24"/>
+                <w:szCs w:val="28"/>
+                <w:lang w:val="en-US"/>
+              </w:rPr>
+              <w:t>]</w:t>
             </w:r>
           </w:p>
         </w:tc>
@@ -22828,6 +22876,7 @@
         </w:rPr>
         <w:t xml:space="preserve">Спецификация таблицы </w:t>
       </w:r>
+      <w:proofErr w:type="spellStart"/>
       <w:r>
         <w:rPr>
           <w:rFonts w:ascii="Times New Roman" w:hAnsi="Times New Roman" w:cs="Times New Roman"/>
@@ -22838,6 +22887,7 @@
         </w:rPr>
         <w:t>StatisticsRecord</w:t>
       </w:r>
+      <w:proofErr w:type="spellEnd"/>
     </w:p>
     <w:tbl>
       <w:tblPr>
@@ -22998,15 +23048,7 @@
                 <w:sz w:val="24"/>
                 <w:szCs w:val="28"/>
               </w:rPr>
-              <w:t xml:space="preserve">Внутренний идентификатор </w:t>
-            </w:r>
-            <w:r>
-              <w:rPr>
-                <w:rFonts w:ascii="Times New Roman" w:hAnsi="Times New Roman" w:cs="Times New Roman"/>
-                <w:sz w:val="24"/>
-                <w:szCs w:val="28"/>
-              </w:rPr>
-              <w:t>записи</w:t>
+              <w:t>Внутренний идентификатор записи</w:t>
             </w:r>
             <w:r>
               <w:rPr>
@@ -23043,6 +23085,7 @@
                 <w:lang w:val="en-US"/>
               </w:rPr>
             </w:pPr>
+            <w:proofErr w:type="spellStart"/>
             <w:r>
               <w:rPr>
                 <w:rFonts w:ascii="Times New Roman" w:hAnsi="Times New Roman" w:cs="Times New Roman"/>
@@ -23052,6 +23095,7 @@
               </w:rPr>
               <w:t>Uid</w:t>
             </w:r>
+            <w:proofErr w:type="spellEnd"/>
           </w:p>
         </w:tc>
         <w:tc>
@@ -23075,8 +23119,19 @@
                 <w:szCs w:val="28"/>
                 <w:lang w:val="en-US"/>
               </w:rPr>
-              <w:t>Public: Guid</w:t>
-            </w:r>
+              <w:t xml:space="preserve">Public: </w:t>
+            </w:r>
+            <w:proofErr w:type="spellStart"/>
+            <w:r>
+              <w:rPr>
+                <w:rFonts w:ascii="Times New Roman" w:hAnsi="Times New Roman" w:cs="Times New Roman"/>
+                <w:sz w:val="24"/>
+                <w:szCs w:val="28"/>
+                <w:lang w:val="en-US"/>
+              </w:rPr>
+              <w:t>Guid</w:t>
+            </w:r>
+            <w:proofErr w:type="spellEnd"/>
           </w:p>
         </w:tc>
         <w:tc>
@@ -23098,15 +23153,7 @@
                 <w:sz w:val="24"/>
                 <w:szCs w:val="28"/>
               </w:rPr>
-              <w:t xml:space="preserve">Внешний идентификатор </w:t>
-            </w:r>
-            <w:r>
-              <w:rPr>
-                <w:rFonts w:ascii="Times New Roman" w:hAnsi="Times New Roman" w:cs="Times New Roman"/>
-                <w:sz w:val="24"/>
-                <w:szCs w:val="28"/>
-              </w:rPr>
-              <w:t>записи операции</w:t>
+              <w:t>Внешний идентификатор записи операции</w:t>
             </w:r>
           </w:p>
         </w:tc>
@@ -23126,6 +23173,7 @@
                 <w:lang w:val="en-US"/>
               </w:rPr>
             </w:pPr>
+            <w:proofErr w:type="spellStart"/>
             <w:r>
               <w:rPr>
                 <w:rFonts w:ascii="Times New Roman" w:hAnsi="Times New Roman" w:cs="Times New Roman"/>
@@ -23135,6 +23183,7 @@
               </w:rPr>
               <w:t>ServiceId</w:t>
             </w:r>
+            <w:proofErr w:type="spellEnd"/>
           </w:p>
         </w:tc>
         <w:tc>
@@ -23158,16 +23207,7 @@
                 <w:szCs w:val="28"/>
                 <w:lang w:val="en-US"/>
               </w:rPr>
-              <w:t xml:space="preserve">Public: </w:t>
-            </w:r>
-            <w:r>
-              <w:rPr>
-                <w:rFonts w:ascii="Times New Roman" w:hAnsi="Times New Roman" w:cs="Times New Roman"/>
-                <w:sz w:val="24"/>
-                <w:szCs w:val="28"/>
-                <w:lang w:val="en-US"/>
-              </w:rPr>
-              <w:t>string</w:t>
+              <w:t>Public: string</w:t>
             </w:r>
           </w:p>
         </w:tc>
@@ -23190,15 +23230,7 @@
                 <w:sz w:val="24"/>
                 <w:szCs w:val="28"/>
               </w:rPr>
-              <w:t>Идентификатор ассоциированного</w:t>
-            </w:r>
-            <w:r>
-              <w:rPr>
-                <w:rFonts w:ascii="Times New Roman" w:hAnsi="Times New Roman" w:cs="Times New Roman"/>
-                <w:sz w:val="24"/>
-                <w:szCs w:val="28"/>
-              </w:rPr>
-              <w:t xml:space="preserve"> с данной записью сервиса</w:t>
+              <w:t>Идентификатор ассоциированного с данной записью сервиса</w:t>
             </w:r>
           </w:p>
         </w:tc>
@@ -23218,6 +23250,7 @@
                 <w:lang w:val="en-US"/>
               </w:rPr>
             </w:pPr>
+            <w:proofErr w:type="spellStart"/>
             <w:r>
               <w:rPr>
                 <w:rFonts w:ascii="Times New Roman" w:hAnsi="Times New Roman" w:cs="Times New Roman"/>
@@ -23227,6 +23260,7 @@
               </w:rPr>
               <w:t>OperationId</w:t>
             </w:r>
+            <w:proofErr w:type="spellEnd"/>
           </w:p>
         </w:tc>
         <w:tc>
@@ -23272,31 +23306,7 @@
                 <w:sz w:val="24"/>
                 <w:szCs w:val="28"/>
               </w:rPr>
-              <w:t xml:space="preserve">Идентификатор ассоциированного с данной </w:t>
-            </w:r>
-            <w:r>
-              <w:rPr>
-                <w:rFonts w:ascii="Times New Roman" w:hAnsi="Times New Roman" w:cs="Times New Roman"/>
-                <w:sz w:val="24"/>
-                <w:szCs w:val="28"/>
-              </w:rPr>
-              <w:t>записью</w:t>
-            </w:r>
-            <w:r>
-              <w:rPr>
-                <w:rFonts w:ascii="Times New Roman" w:hAnsi="Times New Roman" w:cs="Times New Roman"/>
-                <w:sz w:val="24"/>
-                <w:szCs w:val="28"/>
-              </w:rPr>
-              <w:t xml:space="preserve"> </w:t>
-            </w:r>
-            <w:r>
-              <w:rPr>
-                <w:rFonts w:ascii="Times New Roman" w:hAnsi="Times New Roman" w:cs="Times New Roman"/>
-                <w:sz w:val="24"/>
-                <w:szCs w:val="28"/>
-              </w:rPr>
-              <w:t>операции</w:t>
+              <w:t>Идентификатор ассоциированного с данной записью операции</w:t>
             </w:r>
           </w:p>
         </w:tc>
@@ -23350,6 +23360,7 @@
               </w:rPr>
               <w:t xml:space="preserve">Public: </w:t>
             </w:r>
+            <w:proofErr w:type="spellStart"/>
             <w:r>
               <w:rPr>
                 <w:rFonts w:ascii="Times New Roman" w:hAnsi="Times New Roman" w:cs="Times New Roman"/>
@@ -23359,6 +23370,7 @@
               </w:rPr>
               <w:t>DateTime</w:t>
             </w:r>
+            <w:proofErr w:type="spellEnd"/>
           </w:p>
         </w:tc>
         <w:tc>
@@ -23501,6 +23513,7 @@
         </w:rPr>
         <w:t xml:space="preserve">сервис пользовательских данных </w:t>
       </w:r>
+      <w:proofErr w:type="spellStart"/>
       <w:r>
         <w:rPr>
           <w:rFonts w:ascii="Times New Roman" w:hAnsi="Times New Roman" w:cs="Times New Roman"/>
@@ -23521,6 +23534,7 @@
         </w:rPr>
         <w:t>ervice</w:t>
       </w:r>
+      <w:proofErr w:type="spellEnd"/>
       <w:r>
         <w:rPr>
           <w:rFonts w:ascii="Times New Roman" w:hAnsi="Times New Roman" w:cs="Times New Roman"/>
@@ -23563,6 +23577,7 @@
         </w:rPr>
         <w:t xml:space="preserve"> </w:t>
       </w:r>
+      <w:proofErr w:type="spellStart"/>
       <w:r>
         <w:rPr>
           <w:rFonts w:ascii="Times New Roman" w:hAnsi="Times New Roman" w:cs="Times New Roman"/>
@@ -23573,6 +23588,7 @@
         </w:rPr>
         <w:t>StatisticsRecord</w:t>
       </w:r>
+      <w:proofErr w:type="spellEnd"/>
       <w:r>
         <w:rPr>
           <w:rFonts w:ascii="Times New Roman" w:hAnsi="Times New Roman" w:cs="Times New Roman"/>
@@ -23625,6 +23641,7 @@
         </w:rPr>
         <w:t xml:space="preserve"> </w:t>
       </w:r>
+      <w:proofErr w:type="spellStart"/>
       <w:r>
         <w:rPr>
           <w:rFonts w:ascii="Times New Roman" w:hAnsi="Times New Roman" w:cs="Times New Roman"/>
@@ -23645,6 +23662,7 @@
         </w:rPr>
         <w:t>ervice</w:t>
       </w:r>
+      <w:proofErr w:type="spellEnd"/>
       <w:r>
         <w:rPr>
           <w:rFonts w:ascii="Times New Roman" w:hAnsi="Times New Roman" w:cs="Times New Roman"/>
@@ -23688,6 +23706,7 @@
         </w:rPr>
         <w:t xml:space="preserve"> </w:t>
       </w:r>
+      <w:proofErr w:type="spellStart"/>
       <w:r>
         <w:rPr>
           <w:rFonts w:ascii="Times New Roman" w:hAnsi="Times New Roman" w:cs="Times New Roman"/>
@@ -23698,6 +23717,7 @@
         </w:rPr>
         <w:t>EquipmentModel</w:t>
       </w:r>
+      <w:proofErr w:type="spellEnd"/>
       <w:r>
         <w:rPr>
           <w:rFonts w:ascii="Times New Roman" w:hAnsi="Times New Roman" w:cs="Times New Roman"/>
@@ -23707,6 +23727,7 @@
         </w:rPr>
         <w:t xml:space="preserve">, </w:t>
       </w:r>
+      <w:proofErr w:type="spellStart"/>
       <w:r>
         <w:rPr>
           <w:rFonts w:ascii="Times New Roman" w:hAnsi="Times New Roman" w:cs="Times New Roman"/>
@@ -23717,6 +23738,7 @@
         </w:rPr>
         <w:t>EquipmentInstance</w:t>
       </w:r>
+      <w:proofErr w:type="spellEnd"/>
       <w:r>
         <w:rPr>
           <w:rFonts w:ascii="Times New Roman" w:hAnsi="Times New Roman" w:cs="Times New Roman"/>
@@ -23779,6 +23801,7 @@
         </w:rPr>
         <w:t xml:space="preserve"> </w:t>
       </w:r>
+      <w:proofErr w:type="spellStart"/>
       <w:r>
         <w:rPr>
           <w:rFonts w:ascii="Times New Roman" w:hAnsi="Times New Roman" w:cs="Times New Roman"/>
@@ -23809,6 +23832,7 @@
         </w:rPr>
         <w:t>ervice</w:t>
       </w:r>
+      <w:proofErr w:type="spellEnd"/>
       <w:r>
         <w:rPr>
           <w:rFonts w:ascii="Times New Roman" w:hAnsi="Times New Roman" w:cs="Times New Roman"/>
@@ -23914,6 +23938,7 @@
         </w:rPr>
         <w:t xml:space="preserve"> </w:t>
       </w:r>
+      <w:proofErr w:type="spellStart"/>
       <w:r>
         <w:rPr>
           <w:rFonts w:ascii="Times New Roman" w:hAnsi="Times New Roman" w:cs="Times New Roman"/>
@@ -23934,6 +23959,7 @@
         </w:rPr>
         <w:t>ervice</w:t>
       </w:r>
+      <w:proofErr w:type="spellEnd"/>
       <w:r>
         <w:rPr>
           <w:rFonts w:ascii="Times New Roman" w:hAnsi="Times New Roman" w:cs="Times New Roman"/>
@@ -23977,6 +24003,7 @@
         </w:rPr>
         <w:t xml:space="preserve"> Monitor, </w:t>
       </w:r>
+      <w:proofErr w:type="spellStart"/>
       <w:r>
         <w:rPr>
           <w:rFonts w:ascii="Times New Roman" w:hAnsi="Times New Roman" w:cs="Times New Roman"/>
@@ -23987,6 +24014,7 @@
         </w:rPr>
         <w:t>MonitorParam</w:t>
       </w:r>
+      <w:proofErr w:type="spellEnd"/>
       <w:r>
         <w:rPr>
           <w:rFonts w:ascii="Times New Roman" w:hAnsi="Times New Roman" w:cs="Times New Roman"/>
@@ -24030,6 +24058,7 @@
         </w:rPr>
         <w:t xml:space="preserve"> </w:t>
       </w:r>
+      <w:proofErr w:type="spellStart"/>
       <w:r>
         <w:rPr>
           <w:rFonts w:ascii="Times New Roman" w:hAnsi="Times New Roman" w:cs="Times New Roman"/>
@@ -24060,6 +24089,7 @@
         </w:rPr>
         <w:t>ervice</w:t>
       </w:r>
+      <w:proofErr w:type="spellEnd"/>
       <w:r>
         <w:rPr>
           <w:rFonts w:ascii="Times New Roman" w:hAnsi="Times New Roman" w:cs="Times New Roman"/>
@@ -24101,6 +24131,7 @@
         </w:rPr>
         <w:t xml:space="preserve"> </w:t>
       </w:r>
+      <w:proofErr w:type="spellStart"/>
       <w:r>
         <w:rPr>
           <w:rFonts w:ascii="Times New Roman" w:hAnsi="Times New Roman" w:cs="Times New Roman"/>
@@ -24111,6 +24142,7 @@
         </w:rPr>
         <w:t>ParamValue</w:t>
       </w:r>
+      <w:proofErr w:type="spellEnd"/>
       <w:r>
         <w:rPr>
           <w:rFonts w:ascii="Times New Roman" w:hAnsi="Times New Roman" w:cs="Times New Roman"/>
@@ -24167,6 +24199,7 @@
         </w:rPr>
         <w:t xml:space="preserve">оборудования </w:t>
       </w:r>
+      <w:proofErr w:type="spellStart"/>
       <w:r>
         <w:rPr>
           <w:rFonts w:ascii="Times New Roman" w:hAnsi="Times New Roman" w:cs="Times New Roman"/>
@@ -24187,6 +24220,7 @@
         </w:rPr>
         <w:t>ervice</w:t>
       </w:r>
+      <w:proofErr w:type="spellEnd"/>
       <w:r>
         <w:rPr>
           <w:rFonts w:ascii="Times New Roman" w:hAnsi="Times New Roman" w:cs="Times New Roman"/>
@@ -24239,6 +24273,7 @@
         </w:rPr>
         <w:t xml:space="preserve"> Все операции с экземплярами модели выполняются с помощью репозитория, а связь с базой данных осуществляется посредством контекста данных, наследуемого от класса </w:t>
       </w:r>
+      <w:proofErr w:type="spellStart"/>
       <w:r>
         <w:rPr>
           <w:rFonts w:ascii="Times New Roman" w:hAnsi="Times New Roman" w:cs="Times New Roman"/>
@@ -24249,6 +24284,7 @@
         </w:rPr>
         <w:t>DbContext</w:t>
       </w:r>
+      <w:proofErr w:type="spellEnd"/>
       <w:r>
         <w:rPr>
           <w:rFonts w:ascii="Times New Roman" w:hAnsi="Times New Roman" w:cs="Times New Roman"/>
@@ -24286,6 +24322,7 @@
         </w:rPr>
         <w:t xml:space="preserve"> </w:t>
       </w:r>
+      <w:proofErr w:type="spellStart"/>
       <w:r>
         <w:rPr>
           <w:rFonts w:ascii="Times New Roman" w:hAnsi="Times New Roman" w:cs="Times New Roman"/>
@@ -24296,6 +24333,7 @@
         </w:rPr>
         <w:t>SessionService</w:t>
       </w:r>
+      <w:proofErr w:type="spellEnd"/>
     </w:p>
     <w:p>
       <w:pPr>
@@ -24332,6 +24370,7 @@
           <w:szCs w:val="28"/>
         </w:rPr>
       </w:pPr>
+      <w:proofErr w:type="spellStart"/>
       <w:r>
         <w:rPr>
           <w:rFonts w:ascii="Times New Roman" w:hAnsi="Times New Roman" w:cs="Times New Roman"/>
@@ -24341,6 +24380,7 @@
         </w:rPr>
         <w:t>SessionController</w:t>
       </w:r>
+      <w:proofErr w:type="spellEnd"/>
       <w:r>
         <w:rPr>
           <w:rFonts w:ascii="Times New Roman" w:hAnsi="Times New Roman" w:cs="Times New Roman"/>
@@ -24366,6 +24406,7 @@
           <w:szCs w:val="28"/>
         </w:rPr>
       </w:pPr>
+      <w:proofErr w:type="spellStart"/>
       <w:r>
         <w:rPr>
           <w:rFonts w:ascii="Times New Roman" w:hAnsi="Times New Roman" w:cs="Times New Roman"/>
@@ -24376,6 +24417,7 @@
         <w:lastRenderedPageBreak/>
         <w:t>ISessionService</w:t>
       </w:r>
+      <w:proofErr w:type="spellEnd"/>
       <w:r>
         <w:rPr>
           <w:rFonts w:ascii="Times New Roman" w:hAnsi="Times New Roman" w:cs="Times New Roman"/>
@@ -24401,6 +24443,7 @@
           <w:szCs w:val="28"/>
         </w:rPr>
       </w:pPr>
+      <w:proofErr w:type="spellStart"/>
       <w:r>
         <w:rPr>
           <w:rFonts w:ascii="Times New Roman" w:hAnsi="Times New Roman" w:cs="Times New Roman"/>
@@ -24410,6 +24453,7 @@
         </w:rPr>
         <w:t>IUsersRepository</w:t>
       </w:r>
+      <w:proofErr w:type="spellEnd"/>
       <w:r>
         <w:rPr>
           <w:rFonts w:ascii="Times New Roman" w:hAnsi="Times New Roman" w:cs="Times New Roman"/>
@@ -24435,6 +24479,7 @@
           <w:szCs w:val="28"/>
         </w:rPr>
       </w:pPr>
+      <w:proofErr w:type="spellStart"/>
       <w:r>
         <w:rPr>
           <w:rFonts w:ascii="Times New Roman" w:hAnsi="Times New Roman" w:cs="Times New Roman"/>
@@ -24444,6 +24489,7 @@
         </w:rPr>
         <w:t>SessionContext</w:t>
       </w:r>
+      <w:proofErr w:type="spellEnd"/>
       <w:r>
         <w:rPr>
           <w:rFonts w:ascii="Times New Roman" w:hAnsi="Times New Roman" w:cs="Times New Roman"/>
@@ -24624,38 +24670,38 @@
           <w:b/>
           <w:sz w:val="24"/>
           <w:szCs w:val="28"/>
+        </w:rPr>
+      </w:pPr>
+      <w:r>
+        <w:rPr>
+          <w:rFonts w:ascii="Times New Roman" w:hAnsi="Times New Roman" w:cs="Times New Roman"/>
+          <w:b/>
+          <w:sz w:val="24"/>
+          <w:szCs w:val="28"/>
+        </w:rPr>
+        <w:t>Структура</w:t>
+      </w:r>
+      <w:r>
+        <w:rPr>
+          <w:rFonts w:ascii="Times New Roman" w:hAnsi="Times New Roman" w:cs="Times New Roman"/>
+          <w:b/>
+          <w:sz w:val="24"/>
+          <w:szCs w:val="28"/>
+        </w:rPr>
+        <w:t xml:space="preserve"> </w:t>
+      </w:r>
+      <w:proofErr w:type="spellStart"/>
+      <w:r>
+        <w:rPr>
+          <w:rFonts w:ascii="Times New Roman" w:hAnsi="Times New Roman" w:cs="Times New Roman"/>
+          <w:b/>
+          <w:sz w:val="24"/>
+          <w:szCs w:val="28"/>
           <w:lang w:val="en-US"/>
         </w:rPr>
-      </w:pPr>
-      <w:r>
-        <w:rPr>
-          <w:rFonts w:ascii="Times New Roman" w:hAnsi="Times New Roman" w:cs="Times New Roman"/>
-          <w:b/>
-          <w:sz w:val="24"/>
-          <w:szCs w:val="28"/>
-        </w:rPr>
-        <w:t>Структура</w:t>
-      </w:r>
-      <w:r>
-        <w:rPr>
-          <w:rFonts w:ascii="Times New Roman" w:hAnsi="Times New Roman" w:cs="Times New Roman"/>
-          <w:b/>
-          <w:sz w:val="24"/>
-          <w:szCs w:val="28"/>
-          <w:lang w:val="en-US"/>
-        </w:rPr>
-        <w:t xml:space="preserve"> </w:t>
-      </w:r>
-      <w:r>
-        <w:rPr>
-          <w:rFonts w:ascii="Times New Roman" w:hAnsi="Times New Roman" w:cs="Times New Roman"/>
-          <w:b/>
-          <w:sz w:val="24"/>
-          <w:szCs w:val="28"/>
-          <w:lang w:val="en-US"/>
-        </w:rPr>
         <w:t>EquipmentService</w:t>
       </w:r>
+      <w:proofErr w:type="spellEnd"/>
     </w:p>
     <w:p>
       <w:pPr>
@@ -24692,6 +24738,7 @@
           <w:szCs w:val="28"/>
         </w:rPr>
       </w:pPr>
+      <w:proofErr w:type="spellStart"/>
       <w:r>
         <w:rPr>
           <w:rFonts w:ascii="Times New Roman" w:hAnsi="Times New Roman" w:cs="Times New Roman"/>
@@ -24710,6 +24757,7 @@
         </w:rPr>
         <w:t>Controller</w:t>
       </w:r>
+      <w:proofErr w:type="spellEnd"/>
       <w:r>
         <w:rPr>
           <w:rFonts w:ascii="Times New Roman" w:hAnsi="Times New Roman" w:cs="Times New Roman"/>
@@ -24751,6 +24799,7 @@
           <w:szCs w:val="28"/>
         </w:rPr>
       </w:pPr>
+      <w:proofErr w:type="spellStart"/>
       <w:r>
         <w:rPr>
           <w:rFonts w:ascii="Times New Roman" w:hAnsi="Times New Roman" w:cs="Times New Roman"/>
@@ -24769,6 +24818,7 @@
         </w:rPr>
         <w:t>Controller</w:t>
       </w:r>
+      <w:proofErr w:type="spellEnd"/>
       <w:r>
         <w:rPr>
           <w:rFonts w:ascii="Times New Roman" w:hAnsi="Times New Roman" w:cs="Times New Roman"/>
@@ -24810,6 +24860,7 @@
           <w:szCs w:val="28"/>
         </w:rPr>
       </w:pPr>
+      <w:proofErr w:type="spellStart"/>
       <w:r>
         <w:rPr>
           <w:rFonts w:ascii="Times New Roman" w:hAnsi="Times New Roman" w:cs="Times New Roman"/>
@@ -24829,6 +24880,7 @@
         </w:rPr>
         <w:t>Controller</w:t>
       </w:r>
+      <w:proofErr w:type="spellEnd"/>
       <w:r>
         <w:rPr>
           <w:rFonts w:ascii="Times New Roman" w:hAnsi="Times New Roman" w:cs="Times New Roman"/>
@@ -24870,6 +24922,7 @@
           <w:szCs w:val="28"/>
         </w:rPr>
       </w:pPr>
+      <w:proofErr w:type="spellStart"/>
       <w:r>
         <w:rPr>
           <w:rFonts w:ascii="Times New Roman" w:hAnsi="Times New Roman" w:cs="Times New Roman"/>
@@ -24897,6 +24950,7 @@
         </w:rPr>
         <w:t>Service</w:t>
       </w:r>
+      <w:proofErr w:type="spellEnd"/>
       <w:r>
         <w:rPr>
           <w:rFonts w:ascii="Times New Roman" w:hAnsi="Times New Roman" w:cs="Times New Roman"/>
@@ -24938,6 +24992,7 @@
           <w:szCs w:val="28"/>
         </w:rPr>
       </w:pPr>
+      <w:proofErr w:type="spellStart"/>
       <w:r>
         <w:rPr>
           <w:rFonts w:ascii="Times New Roman" w:hAnsi="Times New Roman" w:cs="Times New Roman"/>
@@ -24956,6 +25011,7 @@
         </w:rPr>
         <w:t>Service</w:t>
       </w:r>
+      <w:proofErr w:type="spellEnd"/>
       <w:r>
         <w:rPr>
           <w:rFonts w:ascii="Times New Roman" w:hAnsi="Times New Roman" w:cs="Times New Roman"/>
@@ -24970,23 +25026,7 @@
           <w:sz w:val="24"/>
           <w:szCs w:val="28"/>
         </w:rPr>
-        <w:t xml:space="preserve">данных параметров моделей </w:t>
-      </w:r>
-      <w:r>
-        <w:rPr>
-          <w:rFonts w:ascii="Times New Roman" w:hAnsi="Times New Roman" w:cs="Times New Roman"/>
-          <w:sz w:val="24"/>
-          <w:szCs w:val="28"/>
-        </w:rPr>
-        <w:t>оборудования</w:t>
-      </w:r>
-      <w:r>
-        <w:rPr>
-          <w:rFonts w:ascii="Times New Roman" w:hAnsi="Times New Roman" w:cs="Times New Roman"/>
-          <w:sz w:val="24"/>
-          <w:szCs w:val="28"/>
-        </w:rPr>
-        <w:t>;</w:t>
+        <w:t>данных параметров моделей оборудования;</w:t>
       </w:r>
     </w:p>
     <w:p>
@@ -25005,6 +25045,7 @@
           <w:szCs w:val="28"/>
         </w:rPr>
       </w:pPr>
+      <w:proofErr w:type="spellStart"/>
       <w:r>
         <w:rPr>
           <w:rFonts w:ascii="Times New Roman" w:hAnsi="Times New Roman" w:cs="Times New Roman"/>
@@ -25023,6 +25064,7 @@
         </w:rPr>
         <w:t>Service</w:t>
       </w:r>
+      <w:proofErr w:type="spellEnd"/>
       <w:r>
         <w:rPr>
           <w:rFonts w:ascii="Times New Roman" w:hAnsi="Times New Roman" w:cs="Times New Roman"/>
@@ -25064,6 +25106,7 @@
           <w:szCs w:val="28"/>
         </w:rPr>
       </w:pPr>
+      <w:proofErr w:type="spellStart"/>
       <w:r>
         <w:rPr>
           <w:rFonts w:ascii="Times New Roman" w:hAnsi="Times New Roman" w:cs="Times New Roman"/>
@@ -25091,6 +25134,7 @@
         </w:rPr>
         <w:t>Repository</w:t>
       </w:r>
+      <w:proofErr w:type="spellEnd"/>
       <w:r>
         <w:rPr>
           <w:rFonts w:ascii="Times New Roman" w:hAnsi="Times New Roman" w:cs="Times New Roman"/>
@@ -25140,6 +25184,7 @@
           <w:szCs w:val="28"/>
         </w:rPr>
       </w:pPr>
+      <w:proofErr w:type="spellStart"/>
       <w:r>
         <w:rPr>
           <w:rFonts w:ascii="Times New Roman" w:hAnsi="Times New Roman" w:cs="Times New Roman"/>
@@ -25167,6 +25212,7 @@
         </w:rPr>
         <w:t>Repository</w:t>
       </w:r>
+      <w:proofErr w:type="spellEnd"/>
       <w:r>
         <w:rPr>
           <w:rFonts w:ascii="Times New Roman" w:hAnsi="Times New Roman" w:cs="Times New Roman"/>
@@ -25216,6 +25262,7 @@
           <w:szCs w:val="28"/>
         </w:rPr>
       </w:pPr>
+      <w:proofErr w:type="spellStart"/>
       <w:r>
         <w:rPr>
           <w:rFonts w:ascii="Times New Roman" w:hAnsi="Times New Roman" w:cs="Times New Roman"/>
@@ -25243,6 +25290,7 @@
         </w:rPr>
         <w:t>Repository</w:t>
       </w:r>
+      <w:proofErr w:type="spellEnd"/>
       <w:r>
         <w:rPr>
           <w:rFonts w:ascii="Times New Roman" w:hAnsi="Times New Roman" w:cs="Times New Roman"/>
@@ -25292,6 +25340,7 @@
           <w:szCs w:val="28"/>
         </w:rPr>
       </w:pPr>
+      <w:proofErr w:type="spellStart"/>
       <w:r>
         <w:rPr>
           <w:rFonts w:ascii="Times New Roman" w:hAnsi="Times New Roman" w:cs="Times New Roman"/>
@@ -25310,6 +25359,7 @@
         </w:rPr>
         <w:t>Context</w:t>
       </w:r>
+      <w:proofErr w:type="spellEnd"/>
       <w:r>
         <w:rPr>
           <w:rFonts w:ascii="Times New Roman" w:hAnsi="Times New Roman" w:cs="Times New Roman"/>
@@ -25351,6 +25401,7 @@
           <w:szCs w:val="28"/>
         </w:rPr>
       </w:pPr>
+      <w:proofErr w:type="spellStart"/>
       <w:r>
         <w:rPr>
           <w:rFonts w:ascii="Times New Roman" w:hAnsi="Times New Roman" w:cs="Times New Roman"/>
@@ -25360,6 +25411,7 @@
         </w:rPr>
         <w:t>EquipmentModel</w:t>
       </w:r>
+      <w:proofErr w:type="spellEnd"/>
       <w:r>
         <w:rPr>
           <w:rFonts w:ascii="Times New Roman" w:hAnsi="Times New Roman" w:cs="Times New Roman"/>
@@ -25424,15 +25476,7 @@
           <w:sz w:val="24"/>
           <w:szCs w:val="28"/>
         </w:rPr>
-        <w:t xml:space="preserve">параметр модели </w:t>
-      </w:r>
-      <w:r>
-        <w:rPr>
-          <w:rFonts w:ascii="Times New Roman" w:hAnsi="Times New Roman" w:cs="Times New Roman"/>
-          <w:sz w:val="24"/>
-          <w:szCs w:val="28"/>
-        </w:rPr>
-        <w:t>оборудования</w:t>
+        <w:t>параметр модели оборудования</w:t>
       </w:r>
       <w:r>
         <w:rPr>
@@ -25459,6 +25503,7 @@
           <w:szCs w:val="28"/>
         </w:rPr>
       </w:pPr>
+      <w:proofErr w:type="spellStart"/>
       <w:r>
         <w:rPr>
           <w:rFonts w:ascii="Times New Roman" w:hAnsi="Times New Roman" w:cs="Times New Roman"/>
@@ -25466,17 +25511,9 @@
           <w:szCs w:val="28"/>
           <w:lang w:val="en-US"/>
         </w:rPr>
-        <w:t>Equipment</w:t>
-      </w:r>
-      <w:r>
-        <w:rPr>
-          <w:rFonts w:ascii="Times New Roman" w:hAnsi="Times New Roman" w:cs="Times New Roman"/>
-          <w:sz w:val="24"/>
-          <w:szCs w:val="28"/>
-          <w:lang w:val="en-US"/>
-        </w:rPr>
-        <w:t>Instance</w:t>
-      </w:r>
+        <w:t>EquipmentInstance</w:t>
+      </w:r>
+      <w:proofErr w:type="spellEnd"/>
       <w:r>
         <w:rPr>
           <w:rFonts w:ascii="Times New Roman" w:hAnsi="Times New Roman" w:cs="Times New Roman"/>
@@ -25491,15 +25528,7 @@
           <w:sz w:val="24"/>
           <w:szCs w:val="28"/>
         </w:rPr>
-        <w:t xml:space="preserve">экземпляр </w:t>
-      </w:r>
-      <w:r>
-        <w:rPr>
-          <w:rFonts w:ascii="Times New Roman" w:hAnsi="Times New Roman" w:cs="Times New Roman"/>
-          <w:sz w:val="24"/>
-          <w:szCs w:val="28"/>
-        </w:rPr>
-        <w:t>оборудования</w:t>
+        <w:t>экземпляр оборудования</w:t>
       </w:r>
       <w:r>
         <w:rPr>
@@ -25632,26 +25661,26 @@
           <w:rFonts w:ascii="Times New Roman" w:hAnsi="Times New Roman" w:cs="Times New Roman"/>
           <w:sz w:val="24"/>
           <w:szCs w:val="28"/>
+        </w:rPr>
+      </w:pPr>
+      <w:r>
+        <w:rPr>
+          <w:rFonts w:ascii="Times New Roman" w:hAnsi="Times New Roman" w:cs="Times New Roman"/>
+          <w:sz w:val="24"/>
+          <w:szCs w:val="28"/>
+        </w:rPr>
+        <w:t>Рисунок 9 – Диаграмма классов сервиса оборудования</w:t>
+      </w:r>
+    </w:p>
+    <w:p>
+      <w:pPr>
+        <w:spacing w:line="360" w:lineRule="auto"/>
+        <w:rPr>
+          <w:rFonts w:ascii="Times New Roman" w:hAnsi="Times New Roman" w:cs="Times New Roman"/>
+          <w:b/>
+          <w:sz w:val="24"/>
+          <w:szCs w:val="28"/>
           <w:lang w:val="en-US"/>
-        </w:rPr>
-      </w:pPr>
-      <w:r>
-        <w:rPr>
-          <w:rFonts w:ascii="Times New Roman" w:hAnsi="Times New Roman" w:cs="Times New Roman"/>
-          <w:sz w:val="24"/>
-          <w:szCs w:val="28"/>
-        </w:rPr>
-        <w:t>Рисунок 9 – Диаграмма классов сервиса оборудования</w:t>
-      </w:r>
-    </w:p>
-    <w:p>
-      <w:pPr>
-        <w:spacing w:line="360" w:lineRule="auto"/>
-        <w:rPr>
-          <w:rFonts w:ascii="Times New Roman" w:hAnsi="Times New Roman" w:cs="Times New Roman"/>
-          <w:b/>
-          <w:sz w:val="24"/>
-          <w:szCs w:val="28"/>
         </w:rPr>
       </w:pPr>
       <w:r>
@@ -25673,6 +25702,7 @@
         </w:rPr>
         <w:t xml:space="preserve"> </w:t>
       </w:r>
+      <w:proofErr w:type="spellStart"/>
       <w:r>
         <w:rPr>
           <w:rFonts w:ascii="Times New Roman" w:hAnsi="Times New Roman" w:cs="Times New Roman"/>
@@ -25693,6 +25723,368 @@
         </w:rPr>
         <w:t>Service</w:t>
       </w:r>
+      <w:proofErr w:type="spellEnd"/>
+    </w:p>
+    <w:p>
+      <w:pPr>
+        <w:spacing w:line="360" w:lineRule="auto"/>
+        <w:jc w:val="both"/>
+        <w:rPr>
+          <w:rFonts w:ascii="Times New Roman" w:hAnsi="Times New Roman" w:cs="Times New Roman"/>
+          <w:sz w:val="24"/>
+          <w:szCs w:val="28"/>
+        </w:rPr>
+      </w:pPr>
+      <w:r>
+        <w:rPr>
+          <w:rFonts w:ascii="Times New Roman" w:hAnsi="Times New Roman" w:cs="Times New Roman"/>
+          <w:sz w:val="24"/>
+          <w:szCs w:val="28"/>
+        </w:rPr>
+        <w:t>Включает в себя следующие основные классы и интерфейсы:</w:t>
+      </w:r>
+    </w:p>
+    <w:p>
+      <w:pPr>
+        <w:pStyle w:val="a9"/>
+        <w:numPr>
+          <w:ilvl w:val="0"/>
+          <w:numId w:val="45"/>
+        </w:numPr>
+        <w:spacing w:line="360" w:lineRule="auto"/>
+        <w:ind w:left="426" w:hanging="426"/>
+        <w:jc w:val="both"/>
+        <w:rPr>
+          <w:rFonts w:ascii="Times New Roman" w:hAnsi="Times New Roman" w:cs="Times New Roman"/>
+          <w:sz w:val="24"/>
+          <w:szCs w:val="28"/>
+        </w:rPr>
+      </w:pPr>
+      <w:proofErr w:type="spellStart"/>
+      <w:r>
+        <w:rPr>
+          <w:rFonts w:ascii="Times New Roman" w:hAnsi="Times New Roman" w:cs="Times New Roman"/>
+          <w:sz w:val="24"/>
+          <w:szCs w:val="28"/>
+          <w:lang w:val="en-US"/>
+        </w:rPr>
+        <w:t>Documents</w:t>
+      </w:r>
+      <w:r>
+        <w:rPr>
+          <w:rFonts w:ascii="Times New Roman" w:hAnsi="Times New Roman" w:cs="Times New Roman"/>
+          <w:sz w:val="24"/>
+          <w:szCs w:val="28"/>
+          <w:lang w:val="en-US"/>
+        </w:rPr>
+        <w:t>Controller</w:t>
+      </w:r>
+      <w:proofErr w:type="spellEnd"/>
+      <w:r>
+        <w:rPr>
+          <w:rFonts w:ascii="Times New Roman" w:hAnsi="Times New Roman" w:cs="Times New Roman"/>
+          <w:sz w:val="24"/>
+          <w:szCs w:val="28"/>
+        </w:rPr>
+        <w:t xml:space="preserve"> – контроллер для обработки запросов </w:t>
+      </w:r>
+      <w:r>
+        <w:rPr>
+          <w:rFonts w:ascii="Times New Roman" w:hAnsi="Times New Roman" w:cs="Times New Roman"/>
+          <w:sz w:val="24"/>
+          <w:szCs w:val="28"/>
+        </w:rPr>
+        <w:t>к данным документации</w:t>
+      </w:r>
+      <w:r>
+        <w:rPr>
+          <w:rFonts w:ascii="Times New Roman" w:hAnsi="Times New Roman" w:cs="Times New Roman"/>
+          <w:sz w:val="24"/>
+          <w:szCs w:val="28"/>
+        </w:rPr>
+        <w:t>;</w:t>
+      </w:r>
+    </w:p>
+    <w:p>
+      <w:pPr>
+        <w:pStyle w:val="a9"/>
+        <w:numPr>
+          <w:ilvl w:val="0"/>
+          <w:numId w:val="45"/>
+        </w:numPr>
+        <w:spacing w:line="360" w:lineRule="auto"/>
+        <w:ind w:left="426" w:hanging="426"/>
+        <w:jc w:val="both"/>
+        <w:rPr>
+          <w:rFonts w:ascii="Times New Roman" w:hAnsi="Times New Roman" w:cs="Times New Roman"/>
+          <w:sz w:val="24"/>
+          <w:szCs w:val="28"/>
+        </w:rPr>
+      </w:pPr>
+      <w:proofErr w:type="spellStart"/>
+      <w:r>
+        <w:rPr>
+          <w:rFonts w:ascii="Times New Roman" w:hAnsi="Times New Roman" w:cs="Times New Roman"/>
+          <w:sz w:val="24"/>
+          <w:szCs w:val="28"/>
+          <w:lang w:val="en-US"/>
+        </w:rPr>
+        <w:t>I</w:t>
+      </w:r>
+      <w:r>
+        <w:rPr>
+          <w:rFonts w:ascii="Times New Roman" w:hAnsi="Times New Roman" w:cs="Times New Roman"/>
+          <w:sz w:val="24"/>
+          <w:szCs w:val="28"/>
+          <w:lang w:val="en-US"/>
+        </w:rPr>
+        <w:t>Documents</w:t>
+      </w:r>
+      <w:r>
+        <w:rPr>
+          <w:rFonts w:ascii="Times New Roman" w:hAnsi="Times New Roman" w:cs="Times New Roman"/>
+          <w:sz w:val="24"/>
+          <w:szCs w:val="28"/>
+          <w:lang w:val="en-US"/>
+        </w:rPr>
+        <w:t>Service</w:t>
+      </w:r>
+      <w:proofErr w:type="spellEnd"/>
+      <w:r>
+        <w:rPr>
+          <w:rFonts w:ascii="Times New Roman" w:hAnsi="Times New Roman" w:cs="Times New Roman"/>
+          <w:sz w:val="24"/>
+          <w:szCs w:val="28"/>
+        </w:rPr>
+        <w:t xml:space="preserve"> – интерфейс сервиса </w:t>
+      </w:r>
+      <w:r>
+        <w:rPr>
+          <w:rFonts w:ascii="Times New Roman" w:hAnsi="Times New Roman" w:cs="Times New Roman"/>
+          <w:sz w:val="24"/>
+          <w:szCs w:val="28"/>
+        </w:rPr>
+        <w:t>данных документации</w:t>
+      </w:r>
+      <w:r>
+        <w:rPr>
+          <w:rFonts w:ascii="Times New Roman" w:hAnsi="Times New Roman" w:cs="Times New Roman"/>
+          <w:sz w:val="24"/>
+          <w:szCs w:val="28"/>
+        </w:rPr>
+        <w:t>, описывающий основные операции сервиса;</w:t>
+      </w:r>
+    </w:p>
+    <w:p>
+      <w:pPr>
+        <w:pStyle w:val="a9"/>
+        <w:numPr>
+          <w:ilvl w:val="0"/>
+          <w:numId w:val="45"/>
+        </w:numPr>
+        <w:spacing w:line="360" w:lineRule="auto"/>
+        <w:ind w:left="426" w:hanging="426"/>
+        <w:jc w:val="both"/>
+        <w:rPr>
+          <w:rFonts w:ascii="Times New Roman" w:hAnsi="Times New Roman" w:cs="Times New Roman"/>
+          <w:sz w:val="24"/>
+          <w:szCs w:val="28"/>
+        </w:rPr>
+      </w:pPr>
+      <w:proofErr w:type="spellStart"/>
+      <w:r>
+        <w:rPr>
+          <w:rFonts w:ascii="Times New Roman" w:hAnsi="Times New Roman" w:cs="Times New Roman"/>
+          <w:sz w:val="24"/>
+          <w:szCs w:val="28"/>
+          <w:lang w:val="en-US"/>
+        </w:rPr>
+        <w:t>I</w:t>
+      </w:r>
+      <w:r>
+        <w:rPr>
+          <w:rFonts w:ascii="Times New Roman" w:hAnsi="Times New Roman" w:cs="Times New Roman"/>
+          <w:sz w:val="24"/>
+          <w:szCs w:val="28"/>
+          <w:lang w:val="en-US"/>
+        </w:rPr>
+        <w:t>Documents</w:t>
+      </w:r>
+      <w:r>
+        <w:rPr>
+          <w:rFonts w:ascii="Times New Roman" w:hAnsi="Times New Roman" w:cs="Times New Roman"/>
+          <w:sz w:val="24"/>
+          <w:szCs w:val="28"/>
+          <w:lang w:val="en-US"/>
+        </w:rPr>
+        <w:t>Repository</w:t>
+      </w:r>
+      <w:proofErr w:type="spellEnd"/>
+      <w:r>
+        <w:rPr>
+          <w:rFonts w:ascii="Times New Roman" w:hAnsi="Times New Roman" w:cs="Times New Roman"/>
+          <w:sz w:val="24"/>
+          <w:szCs w:val="28"/>
+        </w:rPr>
+        <w:t xml:space="preserve"> – интерфейс репозитория </w:t>
+      </w:r>
+      <w:r>
+        <w:rPr>
+          <w:rFonts w:ascii="Times New Roman" w:hAnsi="Times New Roman" w:cs="Times New Roman"/>
+          <w:sz w:val="24"/>
+          <w:szCs w:val="28"/>
+        </w:rPr>
+        <w:t>данных документации</w:t>
+      </w:r>
+      <w:r>
+        <w:rPr>
+          <w:rFonts w:ascii="Times New Roman" w:hAnsi="Times New Roman" w:cs="Times New Roman"/>
+          <w:sz w:val="24"/>
+          <w:szCs w:val="28"/>
+        </w:rPr>
+        <w:t>;</w:t>
+      </w:r>
+    </w:p>
+    <w:p>
+      <w:pPr>
+        <w:pStyle w:val="a9"/>
+        <w:numPr>
+          <w:ilvl w:val="0"/>
+          <w:numId w:val="45"/>
+        </w:numPr>
+        <w:spacing w:line="360" w:lineRule="auto"/>
+        <w:ind w:left="426" w:hanging="426"/>
+        <w:jc w:val="both"/>
+        <w:rPr>
+          <w:rFonts w:ascii="Times New Roman" w:hAnsi="Times New Roman" w:cs="Times New Roman"/>
+          <w:sz w:val="24"/>
+          <w:szCs w:val="28"/>
+        </w:rPr>
+      </w:pPr>
+      <w:proofErr w:type="spellStart"/>
+      <w:r>
+        <w:rPr>
+          <w:rFonts w:ascii="Times New Roman" w:hAnsi="Times New Roman" w:cs="Times New Roman"/>
+          <w:sz w:val="24"/>
+          <w:szCs w:val="28"/>
+          <w:lang w:val="en-US"/>
+        </w:rPr>
+        <w:t>Documents</w:t>
+      </w:r>
+      <w:r>
+        <w:rPr>
+          <w:rFonts w:ascii="Times New Roman" w:hAnsi="Times New Roman" w:cs="Times New Roman"/>
+          <w:sz w:val="24"/>
+          <w:szCs w:val="28"/>
+          <w:lang w:val="en-US"/>
+        </w:rPr>
+        <w:t>Context</w:t>
+      </w:r>
+      <w:proofErr w:type="spellEnd"/>
+      <w:r>
+        <w:rPr>
+          <w:rFonts w:ascii="Times New Roman" w:hAnsi="Times New Roman" w:cs="Times New Roman"/>
+          <w:sz w:val="24"/>
+          <w:szCs w:val="28"/>
+        </w:rPr>
+        <w:t xml:space="preserve"> – контекст данных для связи с базой данных </w:t>
+      </w:r>
+      <w:r>
+        <w:rPr>
+          <w:rFonts w:ascii="Times New Roman" w:hAnsi="Times New Roman" w:cs="Times New Roman"/>
+          <w:sz w:val="24"/>
+          <w:szCs w:val="28"/>
+        </w:rPr>
+        <w:t>документации</w:t>
+      </w:r>
+      <w:r>
+        <w:rPr>
+          <w:rFonts w:ascii="Times New Roman" w:hAnsi="Times New Roman" w:cs="Times New Roman"/>
+          <w:sz w:val="24"/>
+          <w:szCs w:val="28"/>
+        </w:rPr>
+        <w:t>;</w:t>
+      </w:r>
+    </w:p>
+    <w:p>
+      <w:pPr>
+        <w:pStyle w:val="a9"/>
+        <w:numPr>
+          <w:ilvl w:val="0"/>
+          <w:numId w:val="45"/>
+        </w:numPr>
+        <w:spacing w:line="360" w:lineRule="auto"/>
+        <w:ind w:left="426" w:hanging="426"/>
+        <w:jc w:val="both"/>
+        <w:rPr>
+          <w:rFonts w:ascii="Times New Roman" w:hAnsi="Times New Roman" w:cs="Times New Roman"/>
+          <w:sz w:val="24"/>
+          <w:szCs w:val="28"/>
+        </w:rPr>
+      </w:pPr>
+      <w:r>
+        <w:rPr>
+          <w:rFonts w:ascii="Times New Roman" w:hAnsi="Times New Roman" w:cs="Times New Roman"/>
+          <w:sz w:val="24"/>
+          <w:szCs w:val="28"/>
+          <w:lang w:val="en-US"/>
+        </w:rPr>
+        <w:t>Document</w:t>
+      </w:r>
+      <w:r>
+        <w:rPr>
+          <w:rFonts w:ascii="Times New Roman" w:hAnsi="Times New Roman" w:cs="Times New Roman"/>
+          <w:sz w:val="24"/>
+          <w:szCs w:val="28"/>
+        </w:rPr>
+        <w:t xml:space="preserve">– класс, описывающий </w:t>
+      </w:r>
+      <w:r>
+        <w:rPr>
+          <w:rFonts w:ascii="Times New Roman" w:hAnsi="Times New Roman" w:cs="Times New Roman"/>
+          <w:sz w:val="24"/>
+          <w:szCs w:val="28"/>
+        </w:rPr>
+        <w:t>документ</w:t>
+      </w:r>
+      <w:r>
+        <w:rPr>
+          <w:rFonts w:ascii="Times New Roman" w:hAnsi="Times New Roman" w:cs="Times New Roman"/>
+          <w:sz w:val="24"/>
+          <w:szCs w:val="28"/>
+        </w:rPr>
+        <w:t>.</w:t>
+      </w:r>
+    </w:p>
+    <w:p>
+      <w:pPr>
+        <w:spacing w:line="360" w:lineRule="auto"/>
+        <w:jc w:val="both"/>
+        <w:rPr>
+          <w:rFonts w:ascii="Times New Roman" w:hAnsi="Times New Roman" w:cs="Times New Roman"/>
+          <w:sz w:val="24"/>
+          <w:szCs w:val="28"/>
+        </w:rPr>
+      </w:pPr>
+      <w:r>
+        <w:rPr>
+          <w:rFonts w:ascii="Times New Roman" w:hAnsi="Times New Roman" w:cs="Times New Roman"/>
+          <w:sz w:val="24"/>
+          <w:szCs w:val="28"/>
+        </w:rPr>
+        <w:t>Диаграмма классов сервиса приведена на рисунке 10.</w:t>
+      </w:r>
+    </w:p>
+    <w:p>
+      <w:pPr>
+        <w:spacing w:line="360" w:lineRule="auto"/>
+        <w:jc w:val="both"/>
+        <w:rPr>
+          <w:rFonts w:ascii="Times New Roman" w:hAnsi="Times New Roman" w:cs="Times New Roman"/>
+          <w:sz w:val="24"/>
+          <w:szCs w:val="28"/>
+        </w:rPr>
+      </w:pPr>
     </w:p>
     <w:p>
       <w:pPr>
@@ -25785,95 +26177,6 @@
     <w:p>
       <w:pPr>
         <w:spacing w:line="360" w:lineRule="auto"/>
-        <w:jc w:val="center"/>
-        <w:rPr>
-          <w:rFonts w:ascii="Times New Roman" w:hAnsi="Times New Roman" w:cs="Times New Roman"/>
-          <w:sz w:val="24"/>
-          <w:szCs w:val="28"/>
-        </w:rPr>
-      </w:pPr>
-    </w:p>
-    <w:p>
-      <w:pPr>
-        <w:spacing w:line="360" w:lineRule="auto"/>
-        <w:jc w:val="center"/>
-        <w:rPr>
-          <w:rFonts w:ascii="Times New Roman" w:hAnsi="Times New Roman" w:cs="Times New Roman"/>
-          <w:sz w:val="24"/>
-          <w:szCs w:val="28"/>
-        </w:rPr>
-      </w:pPr>
-    </w:p>
-    <w:p>
-      <w:pPr>
-        <w:spacing w:line="360" w:lineRule="auto"/>
-        <w:jc w:val="center"/>
-        <w:rPr>
-          <w:rFonts w:ascii="Times New Roman" w:hAnsi="Times New Roman" w:cs="Times New Roman"/>
-          <w:sz w:val="24"/>
-          <w:szCs w:val="28"/>
-        </w:rPr>
-      </w:pPr>
-    </w:p>
-    <w:p>
-      <w:pPr>
-        <w:spacing w:line="360" w:lineRule="auto"/>
-        <w:jc w:val="center"/>
-        <w:rPr>
-          <w:rFonts w:ascii="Times New Roman" w:hAnsi="Times New Roman" w:cs="Times New Roman"/>
-          <w:sz w:val="24"/>
-          <w:szCs w:val="28"/>
-        </w:rPr>
-      </w:pPr>
-    </w:p>
-    <w:p>
-      <w:pPr>
-        <w:spacing w:line="360" w:lineRule="auto"/>
-        <w:jc w:val="center"/>
-        <w:rPr>
-          <w:rFonts w:ascii="Times New Roman" w:hAnsi="Times New Roman" w:cs="Times New Roman"/>
-          <w:sz w:val="24"/>
-          <w:szCs w:val="28"/>
-        </w:rPr>
-      </w:pPr>
-    </w:p>
-    <w:p>
-      <w:pPr>
-        <w:spacing w:line="360" w:lineRule="auto"/>
-        <w:jc w:val="center"/>
-        <w:rPr>
-          <w:rFonts w:ascii="Times New Roman" w:hAnsi="Times New Roman" w:cs="Times New Roman"/>
-          <w:sz w:val="24"/>
-          <w:szCs w:val="28"/>
-        </w:rPr>
-      </w:pPr>
-    </w:p>
-    <w:p>
-      <w:pPr>
-        <w:spacing w:line="360" w:lineRule="auto"/>
-        <w:jc w:val="center"/>
-        <w:rPr>
-          <w:rFonts w:ascii="Times New Roman" w:hAnsi="Times New Roman" w:cs="Times New Roman"/>
-          <w:sz w:val="24"/>
-          <w:szCs w:val="28"/>
-        </w:rPr>
-      </w:pPr>
-    </w:p>
-    <w:p>
-      <w:pPr>
-        <w:spacing w:line="360" w:lineRule="auto"/>
-        <w:jc w:val="center"/>
-        <w:rPr>
-          <w:rFonts w:ascii="Times New Roman" w:hAnsi="Times New Roman" w:cs="Times New Roman"/>
-          <w:sz w:val="24"/>
-          <w:szCs w:val="28"/>
-        </w:rPr>
-      </w:pPr>
-    </w:p>
-    <w:p>
-      <w:pPr>
-        <w:spacing w:line="360" w:lineRule="auto"/>
-        <w:jc w:val="center"/>
         <w:rPr>
           <w:rFonts w:ascii="Times New Roman" w:hAnsi="Times New Roman" w:cs="Times New Roman"/>
           <w:sz w:val="24"/>
@@ -25908,9 +26211,19 @@
           <w:b/>
           <w:sz w:val="24"/>
           <w:szCs w:val="28"/>
+        </w:rPr>
+        <w:t xml:space="preserve"> </w:t>
+      </w:r>
+      <w:proofErr w:type="spellStart"/>
+      <w:r>
+        <w:rPr>
+          <w:rFonts w:ascii="Times New Roman" w:hAnsi="Times New Roman" w:cs="Times New Roman"/>
+          <w:b/>
+          <w:sz w:val="24"/>
+          <w:szCs w:val="28"/>
           <w:lang w:val="en-US"/>
         </w:rPr>
-        <w:t xml:space="preserve"> </w:t>
+        <w:t>Monitoring</w:t>
       </w:r>
       <w:r>
         <w:rPr>
@@ -25920,18 +26233,410 @@
           <w:szCs w:val="28"/>
           <w:lang w:val="en-US"/>
         </w:rPr>
+        <w:t>Service</w:t>
+      </w:r>
+      <w:proofErr w:type="spellEnd"/>
+    </w:p>
+    <w:p>
+      <w:pPr>
+        <w:spacing w:line="360" w:lineRule="auto"/>
+        <w:jc w:val="both"/>
+        <w:rPr>
+          <w:rFonts w:ascii="Times New Roman" w:hAnsi="Times New Roman" w:cs="Times New Roman"/>
+          <w:sz w:val="24"/>
+          <w:szCs w:val="28"/>
+        </w:rPr>
+      </w:pPr>
+      <w:r>
+        <w:rPr>
+          <w:rFonts w:ascii="Times New Roman" w:hAnsi="Times New Roman" w:cs="Times New Roman"/>
+          <w:sz w:val="24"/>
+          <w:szCs w:val="28"/>
+        </w:rPr>
+        <w:t>Включает в себя следующие основные классы и интерфейсы:</w:t>
+      </w:r>
+    </w:p>
+    <w:p>
+      <w:pPr>
+        <w:pStyle w:val="a9"/>
+        <w:numPr>
+          <w:ilvl w:val="0"/>
+          <w:numId w:val="45"/>
+        </w:numPr>
+        <w:spacing w:line="360" w:lineRule="auto"/>
+        <w:ind w:left="426" w:hanging="426"/>
+        <w:jc w:val="both"/>
+        <w:rPr>
+          <w:rFonts w:ascii="Times New Roman" w:hAnsi="Times New Roman" w:cs="Times New Roman"/>
+          <w:sz w:val="24"/>
+          <w:szCs w:val="28"/>
+        </w:rPr>
+      </w:pPr>
+      <w:proofErr w:type="spellStart"/>
+      <w:r>
+        <w:rPr>
+          <w:rFonts w:ascii="Times New Roman" w:hAnsi="Times New Roman" w:cs="Times New Roman"/>
+          <w:sz w:val="24"/>
+          <w:szCs w:val="28"/>
+          <w:lang w:val="en-US"/>
+        </w:rPr>
+        <w:t>Monitors</w:t>
+      </w:r>
+      <w:r>
+        <w:rPr>
+          <w:rFonts w:ascii="Times New Roman" w:hAnsi="Times New Roman" w:cs="Times New Roman"/>
+          <w:sz w:val="24"/>
+          <w:szCs w:val="28"/>
+          <w:lang w:val="en-US"/>
+        </w:rPr>
+        <w:t>Controller</w:t>
+      </w:r>
+      <w:proofErr w:type="spellEnd"/>
+      <w:r>
+        <w:rPr>
+          <w:rFonts w:ascii="Times New Roman" w:hAnsi="Times New Roman" w:cs="Times New Roman"/>
+          <w:sz w:val="24"/>
+          <w:szCs w:val="28"/>
+        </w:rPr>
+        <w:t xml:space="preserve"> – контроллер для обработки запросов </w:t>
+      </w:r>
+      <w:r>
+        <w:rPr>
+          <w:rFonts w:ascii="Times New Roman" w:hAnsi="Times New Roman" w:cs="Times New Roman"/>
+          <w:sz w:val="24"/>
+          <w:szCs w:val="28"/>
+        </w:rPr>
+        <w:t xml:space="preserve">к </w:t>
+      </w:r>
+      <w:r>
+        <w:rPr>
+          <w:rFonts w:ascii="Times New Roman" w:hAnsi="Times New Roman" w:cs="Times New Roman"/>
+          <w:sz w:val="24"/>
+          <w:szCs w:val="28"/>
+        </w:rPr>
+        <w:t>экранам мониторинга</w:t>
+      </w:r>
+      <w:r>
+        <w:rPr>
+          <w:rFonts w:ascii="Times New Roman" w:hAnsi="Times New Roman" w:cs="Times New Roman"/>
+          <w:sz w:val="24"/>
+          <w:szCs w:val="28"/>
+        </w:rPr>
+        <w:t>;</w:t>
+      </w:r>
+    </w:p>
+    <w:p>
+      <w:pPr>
+        <w:pStyle w:val="a9"/>
+        <w:numPr>
+          <w:ilvl w:val="0"/>
+          <w:numId w:val="45"/>
+        </w:numPr>
+        <w:spacing w:line="360" w:lineRule="auto"/>
+        <w:ind w:left="426" w:hanging="426"/>
+        <w:jc w:val="both"/>
+        <w:rPr>
+          <w:rFonts w:ascii="Times New Roman" w:hAnsi="Times New Roman" w:cs="Times New Roman"/>
+          <w:sz w:val="24"/>
+          <w:szCs w:val="28"/>
+        </w:rPr>
+      </w:pPr>
+      <w:proofErr w:type="spellStart"/>
+      <w:r>
+        <w:rPr>
+          <w:rFonts w:ascii="Times New Roman" w:hAnsi="Times New Roman" w:cs="Times New Roman"/>
+          <w:sz w:val="24"/>
+          <w:szCs w:val="28"/>
+          <w:lang w:val="en-US"/>
+        </w:rPr>
+        <w:t>I</w:t>
+      </w:r>
+      <w:r>
+        <w:rPr>
+          <w:rFonts w:ascii="Times New Roman" w:hAnsi="Times New Roman" w:cs="Times New Roman"/>
+          <w:sz w:val="24"/>
+          <w:szCs w:val="28"/>
+          <w:lang w:val="en-US"/>
+        </w:rPr>
+        <w:t>Monitors</w:t>
+      </w:r>
+      <w:r>
+        <w:rPr>
+          <w:rFonts w:ascii="Times New Roman" w:hAnsi="Times New Roman" w:cs="Times New Roman"/>
+          <w:sz w:val="24"/>
+          <w:szCs w:val="28"/>
+          <w:lang w:val="en-US"/>
+        </w:rPr>
+        <w:t>Service</w:t>
+      </w:r>
+      <w:proofErr w:type="spellEnd"/>
+      <w:r>
+        <w:rPr>
+          <w:rFonts w:ascii="Times New Roman" w:hAnsi="Times New Roman" w:cs="Times New Roman"/>
+          <w:sz w:val="24"/>
+          <w:szCs w:val="28"/>
+        </w:rPr>
+        <w:t xml:space="preserve"> – интерфейс сервиса </w:t>
+      </w:r>
+      <w:r>
+        <w:rPr>
+          <w:rFonts w:ascii="Times New Roman" w:hAnsi="Times New Roman" w:cs="Times New Roman"/>
+          <w:sz w:val="24"/>
+          <w:szCs w:val="28"/>
+        </w:rPr>
+        <w:t xml:space="preserve">данных </w:t>
+      </w:r>
+      <w:r>
+        <w:rPr>
+          <w:rFonts w:ascii="Times New Roman" w:hAnsi="Times New Roman" w:cs="Times New Roman"/>
+          <w:sz w:val="24"/>
+          <w:szCs w:val="28"/>
+        </w:rPr>
+        <w:t>экранов мониторинга;</w:t>
+      </w:r>
+    </w:p>
+    <w:p>
+      <w:pPr>
+        <w:pStyle w:val="a9"/>
+        <w:numPr>
+          <w:ilvl w:val="0"/>
+          <w:numId w:val="45"/>
+        </w:numPr>
+        <w:spacing w:line="360" w:lineRule="auto"/>
+        <w:ind w:left="426" w:hanging="426"/>
+        <w:jc w:val="both"/>
+        <w:rPr>
+          <w:rFonts w:ascii="Times New Roman" w:hAnsi="Times New Roman" w:cs="Times New Roman"/>
+          <w:sz w:val="24"/>
+          <w:szCs w:val="28"/>
+        </w:rPr>
+      </w:pPr>
+      <w:proofErr w:type="spellStart"/>
+      <w:r>
+        <w:rPr>
+          <w:rFonts w:ascii="Times New Roman" w:hAnsi="Times New Roman" w:cs="Times New Roman"/>
+          <w:sz w:val="24"/>
+          <w:szCs w:val="28"/>
+          <w:lang w:val="en-US"/>
+        </w:rPr>
+        <w:t>I</w:t>
+      </w:r>
+      <w:r>
+        <w:rPr>
+          <w:rFonts w:ascii="Times New Roman" w:hAnsi="Times New Roman" w:cs="Times New Roman"/>
+          <w:sz w:val="24"/>
+          <w:szCs w:val="28"/>
+          <w:lang w:val="en-US"/>
+        </w:rPr>
+        <w:t>Monitors</w:t>
+      </w:r>
+      <w:r>
+        <w:rPr>
+          <w:rFonts w:ascii="Times New Roman" w:hAnsi="Times New Roman" w:cs="Times New Roman"/>
+          <w:sz w:val="24"/>
+          <w:szCs w:val="28"/>
+          <w:lang w:val="en-US"/>
+        </w:rPr>
+        <w:t>Repository</w:t>
+      </w:r>
+      <w:proofErr w:type="spellEnd"/>
+      <w:r>
+        <w:rPr>
+          <w:rFonts w:ascii="Times New Roman" w:hAnsi="Times New Roman" w:cs="Times New Roman"/>
+          <w:sz w:val="24"/>
+          <w:szCs w:val="28"/>
+        </w:rPr>
+        <w:t xml:space="preserve"> – интерфейс репозитория </w:t>
+      </w:r>
+      <w:r>
+        <w:rPr>
+          <w:rFonts w:ascii="Times New Roman" w:hAnsi="Times New Roman" w:cs="Times New Roman"/>
+          <w:sz w:val="24"/>
+          <w:szCs w:val="28"/>
+        </w:rPr>
+        <w:t>данных экранов мониторинга</w:t>
+      </w:r>
+      <w:r>
+        <w:rPr>
+          <w:rFonts w:ascii="Times New Roman" w:hAnsi="Times New Roman" w:cs="Times New Roman"/>
+          <w:sz w:val="24"/>
+          <w:szCs w:val="28"/>
+        </w:rPr>
+        <w:t>;</w:t>
+      </w:r>
+    </w:p>
+    <w:p>
+      <w:pPr>
+        <w:pStyle w:val="a9"/>
+        <w:numPr>
+          <w:ilvl w:val="0"/>
+          <w:numId w:val="45"/>
+        </w:numPr>
+        <w:spacing w:line="360" w:lineRule="auto"/>
+        <w:ind w:left="426" w:hanging="426"/>
+        <w:jc w:val="both"/>
+        <w:rPr>
+          <w:rFonts w:ascii="Times New Roman" w:hAnsi="Times New Roman" w:cs="Times New Roman"/>
+          <w:sz w:val="24"/>
+          <w:szCs w:val="28"/>
+        </w:rPr>
+      </w:pPr>
+      <w:proofErr w:type="spellStart"/>
+      <w:r>
+        <w:rPr>
+          <w:rFonts w:ascii="Times New Roman" w:hAnsi="Times New Roman" w:cs="Times New Roman"/>
+          <w:sz w:val="24"/>
+          <w:szCs w:val="28"/>
+          <w:lang w:val="en-US"/>
+        </w:rPr>
         <w:t>Monitoring</w:t>
       </w:r>
       <w:r>
         <w:rPr>
           <w:rFonts w:ascii="Times New Roman" w:hAnsi="Times New Roman" w:cs="Times New Roman"/>
+          <w:sz w:val="24"/>
+          <w:szCs w:val="28"/>
+          <w:lang w:val="en-US"/>
+        </w:rPr>
+        <w:t>Context</w:t>
+      </w:r>
+      <w:proofErr w:type="spellEnd"/>
+      <w:r>
+        <w:rPr>
+          <w:rFonts w:ascii="Times New Roman" w:hAnsi="Times New Roman" w:cs="Times New Roman"/>
+          <w:sz w:val="24"/>
+          <w:szCs w:val="28"/>
+        </w:rPr>
+        <w:t xml:space="preserve"> – контекст данных для связи с базой данных </w:t>
+      </w:r>
+      <w:r>
+        <w:rPr>
+          <w:rFonts w:ascii="Times New Roman" w:hAnsi="Times New Roman" w:cs="Times New Roman"/>
+          <w:sz w:val="24"/>
+          <w:szCs w:val="28"/>
+        </w:rPr>
+        <w:t>м</w:t>
+      </w:r>
+      <w:r>
+        <w:rPr>
+          <w:rFonts w:ascii="Times New Roman" w:hAnsi="Times New Roman" w:cs="Times New Roman"/>
+          <w:sz w:val="24"/>
+          <w:szCs w:val="28"/>
+        </w:rPr>
+        <w:t>о</w:t>
+      </w:r>
+      <w:r>
+        <w:rPr>
+          <w:rFonts w:ascii="Times New Roman" w:hAnsi="Times New Roman" w:cs="Times New Roman"/>
+          <w:sz w:val="24"/>
+          <w:szCs w:val="28"/>
+        </w:rPr>
+        <w:t>ниторинга</w:t>
+      </w:r>
+      <w:r>
+        <w:rPr>
+          <w:rFonts w:ascii="Times New Roman" w:hAnsi="Times New Roman" w:cs="Times New Roman"/>
+          <w:sz w:val="24"/>
+          <w:szCs w:val="28"/>
+        </w:rPr>
+        <w:t>;</w:t>
+      </w:r>
+    </w:p>
+    <w:p>
+      <w:pPr>
+        <w:pStyle w:val="a9"/>
+        <w:numPr>
+          <w:ilvl w:val="0"/>
+          <w:numId w:val="45"/>
+        </w:numPr>
+        <w:spacing w:line="360" w:lineRule="auto"/>
+        <w:ind w:left="426" w:hanging="426"/>
+        <w:jc w:val="both"/>
+        <w:rPr>
+          <w:rFonts w:ascii="Times New Roman" w:hAnsi="Times New Roman" w:cs="Times New Roman"/>
+          <w:sz w:val="24"/>
+          <w:szCs w:val="28"/>
+        </w:rPr>
+      </w:pPr>
+      <w:r>
+        <w:rPr>
+          <w:rFonts w:ascii="Times New Roman" w:hAnsi="Times New Roman" w:cs="Times New Roman"/>
+          <w:sz w:val="24"/>
+          <w:szCs w:val="28"/>
+          <w:lang w:val="en-US"/>
+        </w:rPr>
+        <w:t>Monitor</w:t>
+      </w:r>
+      <w:r>
+        <w:rPr>
+          <w:rFonts w:ascii="Times New Roman" w:hAnsi="Times New Roman" w:cs="Times New Roman"/>
+          <w:sz w:val="24"/>
+          <w:szCs w:val="28"/>
+        </w:rPr>
+        <w:t xml:space="preserve">– класс, описывающий </w:t>
+      </w:r>
+      <w:r>
+        <w:rPr>
+          <w:rFonts w:ascii="Times New Roman" w:hAnsi="Times New Roman" w:cs="Times New Roman"/>
+          <w:sz w:val="24"/>
+          <w:szCs w:val="28"/>
+        </w:rPr>
+        <w:t>экран мониторинга</w:t>
+      </w:r>
+      <w:r>
+        <w:rPr>
+          <w:rFonts w:ascii="Times New Roman" w:hAnsi="Times New Roman" w:cs="Times New Roman"/>
+          <w:sz w:val="24"/>
+          <w:szCs w:val="28"/>
+        </w:rPr>
+        <w:t>.</w:t>
+      </w:r>
+    </w:p>
+    <w:p>
+      <w:pPr>
+        <w:spacing w:line="360" w:lineRule="auto"/>
+        <w:jc w:val="both"/>
+        <w:rPr>
+          <w:rFonts w:ascii="Times New Roman" w:hAnsi="Times New Roman" w:cs="Times New Roman"/>
+          <w:sz w:val="24"/>
+          <w:szCs w:val="28"/>
+        </w:rPr>
+      </w:pPr>
+      <w:r>
+        <w:rPr>
+          <w:rFonts w:ascii="Times New Roman" w:hAnsi="Times New Roman" w:cs="Times New Roman"/>
+          <w:sz w:val="24"/>
+          <w:szCs w:val="28"/>
+        </w:rPr>
+        <w:t>Диаграмма классов сервиса приведена на рисунке 1</w:t>
+      </w:r>
+      <w:r>
+        <w:rPr>
+          <w:rFonts w:ascii="Times New Roman" w:hAnsi="Times New Roman" w:cs="Times New Roman"/>
+          <w:sz w:val="24"/>
+          <w:szCs w:val="28"/>
+        </w:rPr>
+        <w:t>1</w:t>
+      </w:r>
+      <w:r>
+        <w:rPr>
+          <w:rFonts w:ascii="Times New Roman" w:hAnsi="Times New Roman" w:cs="Times New Roman"/>
+          <w:sz w:val="24"/>
+          <w:szCs w:val="28"/>
+        </w:rPr>
+        <w:t>.</w:t>
+      </w:r>
+    </w:p>
+    <w:p>
+      <w:pPr>
+        <w:spacing w:line="360" w:lineRule="auto"/>
+        <w:rPr>
+          <w:rFonts w:ascii="Times New Roman" w:hAnsi="Times New Roman" w:cs="Times New Roman"/>
           <w:b/>
           <w:sz w:val="24"/>
           <w:szCs w:val="28"/>
-          <w:lang w:val="en-US"/>
-        </w:rPr>
-        <w:t>Service</w:t>
-      </w:r>
+        </w:rPr>
+      </w:pPr>
     </w:p>
     <w:p>
       <w:pPr>
@@ -26033,15 +26738,381 @@
           <w:sz w:val="24"/>
           <w:szCs w:val="28"/>
         </w:rPr>
-        <w:t xml:space="preserve"> – Диаграмма классов сервиса </w:t>
-      </w:r>
-      <w:r>
-        <w:rPr>
-          <w:rFonts w:ascii="Times New Roman" w:hAnsi="Times New Roman" w:cs="Times New Roman"/>
-          <w:sz w:val="24"/>
-          <w:szCs w:val="28"/>
-        </w:rPr>
-        <w:t>мониторинга</w:t>
+        <w:t xml:space="preserve"> – Диаграмма классов сервиса мониторинга</w:t>
+      </w:r>
+    </w:p>
+    <w:p>
+      <w:pPr>
+        <w:spacing w:line="360" w:lineRule="auto"/>
+        <w:rPr>
+          <w:rFonts w:ascii="Times New Roman" w:hAnsi="Times New Roman" w:cs="Times New Roman"/>
+          <w:b/>
+          <w:sz w:val="24"/>
+          <w:szCs w:val="28"/>
+        </w:rPr>
+      </w:pPr>
+    </w:p>
+    <w:p>
+      <w:pPr>
+        <w:spacing w:line="360" w:lineRule="auto"/>
+        <w:rPr>
+          <w:rFonts w:ascii="Times New Roman" w:hAnsi="Times New Roman" w:cs="Times New Roman"/>
+          <w:b/>
+          <w:sz w:val="24"/>
+          <w:szCs w:val="28"/>
+        </w:rPr>
+      </w:pPr>
+    </w:p>
+    <w:p>
+      <w:pPr>
+        <w:spacing w:line="360" w:lineRule="auto"/>
+        <w:rPr>
+          <w:rFonts w:ascii="Times New Roman" w:hAnsi="Times New Roman" w:cs="Times New Roman"/>
+          <w:b/>
+          <w:sz w:val="24"/>
+          <w:szCs w:val="28"/>
+        </w:rPr>
+      </w:pPr>
+      <w:r>
+        <w:rPr>
+          <w:rFonts w:ascii="Times New Roman" w:hAnsi="Times New Roman" w:cs="Times New Roman"/>
+          <w:b/>
+          <w:sz w:val="24"/>
+          <w:szCs w:val="28"/>
+        </w:rPr>
+        <w:lastRenderedPageBreak/>
+        <w:t>Структура</w:t>
+      </w:r>
+      <w:r>
+        <w:rPr>
+          <w:rFonts w:ascii="Times New Roman" w:hAnsi="Times New Roman" w:cs="Times New Roman"/>
+          <w:b/>
+          <w:sz w:val="24"/>
+          <w:szCs w:val="28"/>
+        </w:rPr>
+        <w:t xml:space="preserve"> </w:t>
+      </w:r>
+      <w:proofErr w:type="spellStart"/>
+      <w:r>
+        <w:rPr>
+          <w:rFonts w:ascii="Times New Roman" w:hAnsi="Times New Roman" w:cs="Times New Roman"/>
+          <w:b/>
+          <w:sz w:val="24"/>
+          <w:szCs w:val="28"/>
+          <w:lang w:val="en-US"/>
+        </w:rPr>
+        <w:t>DataCollection</w:t>
+      </w:r>
+      <w:r>
+        <w:rPr>
+          <w:rFonts w:ascii="Times New Roman" w:hAnsi="Times New Roman" w:cs="Times New Roman"/>
+          <w:b/>
+          <w:sz w:val="24"/>
+          <w:szCs w:val="28"/>
+          <w:lang w:val="en-US"/>
+        </w:rPr>
+        <w:t>Service</w:t>
+      </w:r>
+      <w:proofErr w:type="spellEnd"/>
+    </w:p>
+    <w:p>
+      <w:pPr>
+        <w:spacing w:line="360" w:lineRule="auto"/>
+        <w:jc w:val="both"/>
+        <w:rPr>
+          <w:rFonts w:ascii="Times New Roman" w:hAnsi="Times New Roman" w:cs="Times New Roman"/>
+          <w:sz w:val="24"/>
+          <w:szCs w:val="28"/>
+        </w:rPr>
+      </w:pPr>
+      <w:r>
+        <w:rPr>
+          <w:rFonts w:ascii="Times New Roman" w:hAnsi="Times New Roman" w:cs="Times New Roman"/>
+          <w:sz w:val="24"/>
+          <w:szCs w:val="28"/>
+        </w:rPr>
+        <w:t>Включает в себя следующие основные классы и интерфейсы:</w:t>
+      </w:r>
+    </w:p>
+    <w:p>
+      <w:pPr>
+        <w:pStyle w:val="a9"/>
+        <w:numPr>
+          <w:ilvl w:val="0"/>
+          <w:numId w:val="45"/>
+        </w:numPr>
+        <w:spacing w:line="360" w:lineRule="auto"/>
+        <w:ind w:left="426" w:hanging="426"/>
+        <w:jc w:val="both"/>
+        <w:rPr>
+          <w:rFonts w:ascii="Times New Roman" w:hAnsi="Times New Roman" w:cs="Times New Roman"/>
+          <w:sz w:val="24"/>
+          <w:szCs w:val="28"/>
+        </w:rPr>
+      </w:pPr>
+      <w:proofErr w:type="spellStart"/>
+      <w:r>
+        <w:rPr>
+          <w:rFonts w:ascii="Times New Roman" w:hAnsi="Times New Roman" w:cs="Times New Roman"/>
+          <w:sz w:val="24"/>
+          <w:szCs w:val="28"/>
+          <w:lang w:val="en-US"/>
+        </w:rPr>
+        <w:t>ParamValues</w:t>
+      </w:r>
+      <w:r>
+        <w:rPr>
+          <w:rFonts w:ascii="Times New Roman" w:hAnsi="Times New Roman" w:cs="Times New Roman"/>
+          <w:sz w:val="24"/>
+          <w:szCs w:val="28"/>
+          <w:lang w:val="en-US"/>
+        </w:rPr>
+        <w:t>Controller</w:t>
+      </w:r>
+      <w:proofErr w:type="spellEnd"/>
+      <w:r>
+        <w:rPr>
+          <w:rFonts w:ascii="Times New Roman" w:hAnsi="Times New Roman" w:cs="Times New Roman"/>
+          <w:sz w:val="24"/>
+          <w:szCs w:val="28"/>
+        </w:rPr>
+        <w:t xml:space="preserve"> – контроллер для обработки запросов </w:t>
+      </w:r>
+      <w:r>
+        <w:rPr>
+          <w:rFonts w:ascii="Times New Roman" w:hAnsi="Times New Roman" w:cs="Times New Roman"/>
+          <w:sz w:val="24"/>
+          <w:szCs w:val="28"/>
+        </w:rPr>
+        <w:t xml:space="preserve">к </w:t>
+      </w:r>
+      <w:r>
+        <w:rPr>
+          <w:rFonts w:ascii="Times New Roman" w:hAnsi="Times New Roman" w:cs="Times New Roman"/>
+          <w:sz w:val="24"/>
+          <w:szCs w:val="28"/>
+        </w:rPr>
+        <w:t>данным функционирования оборудования;</w:t>
+      </w:r>
+    </w:p>
+    <w:p>
+      <w:pPr>
+        <w:pStyle w:val="a9"/>
+        <w:numPr>
+          <w:ilvl w:val="0"/>
+          <w:numId w:val="45"/>
+        </w:numPr>
+        <w:spacing w:line="360" w:lineRule="auto"/>
+        <w:ind w:left="426" w:hanging="426"/>
+        <w:jc w:val="both"/>
+        <w:rPr>
+          <w:rFonts w:ascii="Times New Roman" w:hAnsi="Times New Roman" w:cs="Times New Roman"/>
+          <w:sz w:val="24"/>
+          <w:szCs w:val="28"/>
+        </w:rPr>
+      </w:pPr>
+      <w:proofErr w:type="spellStart"/>
+      <w:r>
+        <w:rPr>
+          <w:rFonts w:ascii="Times New Roman" w:hAnsi="Times New Roman" w:cs="Times New Roman"/>
+          <w:sz w:val="24"/>
+          <w:szCs w:val="28"/>
+          <w:lang w:val="en-US"/>
+        </w:rPr>
+        <w:t>IParamValuesService</w:t>
+      </w:r>
+      <w:proofErr w:type="spellEnd"/>
+      <w:r>
+        <w:rPr>
+          <w:rFonts w:ascii="Times New Roman" w:hAnsi="Times New Roman" w:cs="Times New Roman"/>
+          <w:sz w:val="24"/>
+          <w:szCs w:val="28"/>
+        </w:rPr>
+        <w:t xml:space="preserve"> – интерфейс сервиса данных </w:t>
+      </w:r>
+      <w:r>
+        <w:rPr>
+          <w:rFonts w:ascii="Times New Roman" w:hAnsi="Times New Roman" w:cs="Times New Roman"/>
+          <w:sz w:val="24"/>
+          <w:szCs w:val="28"/>
+        </w:rPr>
+        <w:t>функционирования оборудования;</w:t>
+      </w:r>
+    </w:p>
+    <w:p>
+      <w:pPr>
+        <w:pStyle w:val="a9"/>
+        <w:numPr>
+          <w:ilvl w:val="0"/>
+          <w:numId w:val="45"/>
+        </w:numPr>
+        <w:spacing w:line="360" w:lineRule="auto"/>
+        <w:ind w:left="426" w:hanging="426"/>
+        <w:jc w:val="both"/>
+        <w:rPr>
+          <w:rFonts w:ascii="Times New Roman" w:hAnsi="Times New Roman" w:cs="Times New Roman"/>
+          <w:sz w:val="24"/>
+          <w:szCs w:val="28"/>
+        </w:rPr>
+      </w:pPr>
+      <w:proofErr w:type="spellStart"/>
+      <w:r>
+        <w:rPr>
+          <w:rFonts w:ascii="Times New Roman" w:hAnsi="Times New Roman" w:cs="Times New Roman"/>
+          <w:sz w:val="24"/>
+          <w:szCs w:val="28"/>
+          <w:lang w:val="en-US"/>
+        </w:rPr>
+        <w:t>IParamValuesRepository</w:t>
+      </w:r>
+      <w:proofErr w:type="spellEnd"/>
+      <w:r>
+        <w:rPr>
+          <w:rFonts w:ascii="Times New Roman" w:hAnsi="Times New Roman" w:cs="Times New Roman"/>
+          <w:sz w:val="24"/>
+          <w:szCs w:val="28"/>
+        </w:rPr>
+        <w:t xml:space="preserve"> – интерфейс репозитория данных </w:t>
+      </w:r>
+      <w:r>
+        <w:rPr>
+          <w:rFonts w:ascii="Times New Roman" w:hAnsi="Times New Roman" w:cs="Times New Roman"/>
+          <w:sz w:val="24"/>
+          <w:szCs w:val="28"/>
+        </w:rPr>
+        <w:t>функционирования оборудования;</w:t>
+      </w:r>
+    </w:p>
+    <w:p>
+      <w:pPr>
+        <w:pStyle w:val="a9"/>
+        <w:numPr>
+          <w:ilvl w:val="0"/>
+          <w:numId w:val="45"/>
+        </w:numPr>
+        <w:spacing w:line="360" w:lineRule="auto"/>
+        <w:ind w:left="426" w:hanging="426"/>
+        <w:jc w:val="both"/>
+        <w:rPr>
+          <w:rFonts w:ascii="Times New Roman" w:hAnsi="Times New Roman" w:cs="Times New Roman"/>
+          <w:sz w:val="24"/>
+          <w:szCs w:val="28"/>
+        </w:rPr>
+      </w:pPr>
+      <w:proofErr w:type="spellStart"/>
+      <w:r>
+        <w:rPr>
+          <w:rFonts w:ascii="Times New Roman" w:hAnsi="Times New Roman" w:cs="Times New Roman"/>
+          <w:sz w:val="24"/>
+          <w:szCs w:val="28"/>
+          <w:lang w:val="en-US"/>
+        </w:rPr>
+        <w:t>Data</w:t>
+      </w:r>
+      <w:r>
+        <w:rPr>
+          <w:rFonts w:ascii="Times New Roman" w:hAnsi="Times New Roman" w:cs="Times New Roman"/>
+          <w:sz w:val="24"/>
+          <w:szCs w:val="28"/>
+          <w:lang w:val="en-US"/>
+        </w:rPr>
+        <w:t>Context</w:t>
+      </w:r>
+      <w:proofErr w:type="spellEnd"/>
+      <w:r>
+        <w:rPr>
+          <w:rFonts w:ascii="Times New Roman" w:hAnsi="Times New Roman" w:cs="Times New Roman"/>
+          <w:sz w:val="24"/>
+          <w:szCs w:val="28"/>
+        </w:rPr>
+        <w:t xml:space="preserve"> – контекст данных для связи с базой данных </w:t>
+      </w:r>
+      <w:r>
+        <w:rPr>
+          <w:rFonts w:ascii="Times New Roman" w:hAnsi="Times New Roman" w:cs="Times New Roman"/>
+          <w:sz w:val="24"/>
+          <w:szCs w:val="28"/>
+        </w:rPr>
+        <w:t>функционирования оборудования</w:t>
+      </w:r>
+      <w:r>
+        <w:rPr>
+          <w:rFonts w:ascii="Times New Roman" w:hAnsi="Times New Roman" w:cs="Times New Roman"/>
+          <w:sz w:val="24"/>
+          <w:szCs w:val="28"/>
+        </w:rPr>
+        <w:t>;</w:t>
+      </w:r>
+    </w:p>
+    <w:p>
+      <w:pPr>
+        <w:pStyle w:val="a9"/>
+        <w:numPr>
+          <w:ilvl w:val="0"/>
+          <w:numId w:val="45"/>
+        </w:numPr>
+        <w:spacing w:line="360" w:lineRule="auto"/>
+        <w:ind w:left="426" w:hanging="426"/>
+        <w:jc w:val="both"/>
+        <w:rPr>
+          <w:rFonts w:ascii="Times New Roman" w:hAnsi="Times New Roman" w:cs="Times New Roman"/>
+          <w:sz w:val="24"/>
+          <w:szCs w:val="28"/>
+        </w:rPr>
+      </w:pPr>
+      <w:proofErr w:type="spellStart"/>
+      <w:r>
+        <w:rPr>
+          <w:rFonts w:ascii="Times New Roman" w:hAnsi="Times New Roman" w:cs="Times New Roman"/>
+          <w:sz w:val="24"/>
+          <w:szCs w:val="28"/>
+          <w:lang w:val="en-US"/>
+        </w:rPr>
+        <w:t>ParamValues</w:t>
+      </w:r>
+      <w:proofErr w:type="spellEnd"/>
+      <w:r>
+        <w:rPr>
+          <w:rFonts w:ascii="Times New Roman" w:hAnsi="Times New Roman" w:cs="Times New Roman"/>
+          <w:sz w:val="24"/>
+          <w:szCs w:val="28"/>
+        </w:rPr>
+        <w:t xml:space="preserve">– класс, описывающий </w:t>
+      </w:r>
+      <w:r>
+        <w:rPr>
+          <w:rFonts w:ascii="Times New Roman" w:hAnsi="Times New Roman" w:cs="Times New Roman"/>
+          <w:sz w:val="24"/>
+          <w:szCs w:val="28"/>
+        </w:rPr>
+        <w:t>значение параметра</w:t>
+      </w:r>
+      <w:r>
+        <w:rPr>
+          <w:rFonts w:ascii="Times New Roman" w:hAnsi="Times New Roman" w:cs="Times New Roman"/>
+          <w:sz w:val="24"/>
+          <w:szCs w:val="28"/>
+        </w:rPr>
+        <w:t>.</w:t>
+      </w:r>
+    </w:p>
+    <w:p>
+      <w:pPr>
+        <w:spacing w:line="360" w:lineRule="auto"/>
+        <w:jc w:val="both"/>
+        <w:rPr>
+          <w:rFonts w:ascii="Times New Roman" w:hAnsi="Times New Roman" w:cs="Times New Roman"/>
+          <w:sz w:val="24"/>
+          <w:szCs w:val="28"/>
+        </w:rPr>
+      </w:pPr>
+      <w:r>
+        <w:rPr>
+          <w:rFonts w:ascii="Times New Roman" w:hAnsi="Times New Roman" w:cs="Times New Roman"/>
+          <w:sz w:val="24"/>
+          <w:szCs w:val="28"/>
+        </w:rPr>
+        <w:t>Диаграмма классов сервиса приведена на рисунке 11.</w:t>
       </w:r>
     </w:p>
     <w:p>
@@ -26054,6 +27125,17 @@
           <w:szCs w:val="28"/>
         </w:rPr>
       </w:pPr>
+    </w:p>
+    <w:p>
+      <w:pPr>
+        <w:spacing w:line="360" w:lineRule="auto"/>
+        <w:jc w:val="center"/>
+        <w:rPr>
+          <w:rFonts w:ascii="Times New Roman" w:hAnsi="Times New Roman" w:cs="Times New Roman"/>
+          <w:sz w:val="24"/>
+          <w:szCs w:val="28"/>
+        </w:rPr>
+      </w:pPr>
       <w:r>
         <w:rPr>
           <w:rFonts w:ascii="Times New Roman" w:hAnsi="Times New Roman" w:cs="Times New Roman"/>
@@ -26062,11 +27144,10 @@
           <w:szCs w:val="28"/>
           <w:lang w:eastAsia="ru-RU"/>
         </w:rPr>
-        <w:lastRenderedPageBreak/>
         <w:drawing>
           <wp:inline distT="0" distB="0" distL="0" distR="0">
-            <wp:extent cx="5352503" cy="5028297"/>
-            <wp:effectExtent l="0" t="0" r="635" b="1270"/>
+            <wp:extent cx="5855195" cy="5500541"/>
+            <wp:effectExtent l="0" t="0" r="0" b="5080"/>
             <wp:docPr id="21" name="Рисунок 21" descr="C:\Users\KarpukhinAS\Downloads\values_service.png"/>
             <wp:cNvGraphicFramePr>
               <a:graphicFrameLocks xmlns:a="http://schemas.openxmlformats.org/drawingml/2006/main" noChangeAspect="1"/>
@@ -26096,7 +27177,7 @@
                   <pic:spPr bwMode="auto">
                     <a:xfrm>
                       <a:off x="0" y="0"/>
-                      <a:ext cx="5355874" cy="5031464"/>
+                      <a:ext cx="5875596" cy="5519706"/>
                     </a:xfrm>
                     <a:prstGeom prst="rect">
                       <a:avLst/>
@@ -26129,31 +27210,7 @@
           <w:sz w:val="24"/>
           <w:szCs w:val="28"/>
         </w:rPr>
-        <w:t>Рисунок 1</w:t>
-      </w:r>
-      <w:r>
-        <w:rPr>
-          <w:rFonts w:ascii="Times New Roman" w:hAnsi="Times New Roman" w:cs="Times New Roman"/>
-          <w:sz w:val="24"/>
-          <w:szCs w:val="28"/>
-        </w:rPr>
-        <w:t>2</w:t>
-      </w:r>
-      <w:r>
-        <w:rPr>
-          <w:rFonts w:ascii="Times New Roman" w:hAnsi="Times New Roman" w:cs="Times New Roman"/>
-          <w:sz w:val="24"/>
-          <w:szCs w:val="28"/>
-        </w:rPr>
-        <w:t xml:space="preserve"> – Диаграмма классов сервиса </w:t>
-      </w:r>
-      <w:r>
-        <w:rPr>
-          <w:rFonts w:ascii="Times New Roman" w:hAnsi="Times New Roman" w:cs="Times New Roman"/>
-          <w:sz w:val="24"/>
-          <w:szCs w:val="28"/>
-        </w:rPr>
-        <w:t>данных функционирования оборудования</w:t>
+        <w:t>Рисунок 12 – Диаграмма классов сервиса данных функционирования оборудования</w:t>
       </w:r>
       <w:bookmarkStart w:id="0" w:name="_GoBack"/>
       <w:bookmarkEnd w:id="0"/>
@@ -26161,10 +27218,389 @@
     <w:p>
       <w:pPr>
         <w:spacing w:line="360" w:lineRule="auto"/>
+        <w:rPr>
+          <w:rFonts w:ascii="Times New Roman" w:hAnsi="Times New Roman" w:cs="Times New Roman"/>
+          <w:b/>
+          <w:sz w:val="28"/>
+          <w:szCs w:val="28"/>
+        </w:rPr>
+      </w:pPr>
+      <w:r>
+        <w:rPr>
+          <w:rFonts w:ascii="Times New Roman" w:hAnsi="Times New Roman" w:cs="Times New Roman"/>
+          <w:b/>
+          <w:sz w:val="28"/>
+          <w:szCs w:val="28"/>
+        </w:rPr>
+        <w:lastRenderedPageBreak/>
+        <w:t>Диаграммы последовательности действий</w:t>
+      </w:r>
+    </w:p>
+    <w:p>
+      <w:pPr>
+        <w:spacing w:line="360" w:lineRule="auto"/>
+        <w:ind w:firstLine="709"/>
+        <w:jc w:val="both"/>
+        <w:rPr>
+          <w:rFonts w:ascii="Times New Roman" w:hAnsi="Times New Roman" w:cs="Times New Roman"/>
+          <w:sz w:val="24"/>
+          <w:szCs w:val="28"/>
+        </w:rPr>
+      </w:pPr>
+      <w:r>
+        <w:rPr>
+          <w:rFonts w:ascii="Times New Roman" w:hAnsi="Times New Roman" w:cs="Times New Roman"/>
+          <w:sz w:val="24"/>
+          <w:szCs w:val="28"/>
+        </w:rPr>
+        <w:t>Для описания поведения компонентов системы на единой оси времени используются диаграммы последовательности действий, при помощи которых можно</w:t>
+      </w:r>
+      <w:r>
+        <w:rPr>
+          <w:rFonts w:ascii="Times New Roman" w:hAnsi="Times New Roman" w:cs="Times New Roman"/>
+          <w:sz w:val="24"/>
+          <w:szCs w:val="28"/>
+        </w:rPr>
+        <w:t xml:space="preserve"> </w:t>
+      </w:r>
+      <w:r>
+        <w:rPr>
+          <w:rFonts w:ascii="Times New Roman" w:hAnsi="Times New Roman" w:cs="Times New Roman"/>
+          <w:sz w:val="24"/>
+          <w:szCs w:val="28"/>
+        </w:rPr>
+        <w:t>описать последовательность действий для каждого прецедента, необходимую для</w:t>
+      </w:r>
+      <w:r>
+        <w:rPr>
+          <w:rFonts w:ascii="Times New Roman" w:hAnsi="Times New Roman" w:cs="Times New Roman"/>
+          <w:sz w:val="24"/>
+          <w:szCs w:val="28"/>
+        </w:rPr>
+        <w:t xml:space="preserve"> </w:t>
+      </w:r>
+      <w:r>
+        <w:rPr>
+          <w:rFonts w:ascii="Times New Roman" w:hAnsi="Times New Roman" w:cs="Times New Roman"/>
+          <w:sz w:val="24"/>
+          <w:szCs w:val="28"/>
+        </w:rPr>
+        <w:t xml:space="preserve">достижения цели. </w:t>
+      </w:r>
+      <w:r>
+        <w:rPr>
+          <w:rFonts w:ascii="Times New Roman" w:hAnsi="Times New Roman" w:cs="Times New Roman"/>
+          <w:sz w:val="24"/>
+          <w:szCs w:val="28"/>
+        </w:rPr>
+        <w:t>На</w:t>
+      </w:r>
+      <w:r>
+        <w:rPr>
+          <w:rFonts w:ascii="Times New Roman" w:hAnsi="Times New Roman" w:cs="Times New Roman"/>
+          <w:sz w:val="24"/>
+          <w:szCs w:val="28"/>
+        </w:rPr>
+        <w:t xml:space="preserve"> рисунке </w:t>
+      </w:r>
+      <w:r>
+        <w:rPr>
+          <w:rFonts w:ascii="Times New Roman" w:hAnsi="Times New Roman" w:cs="Times New Roman"/>
+          <w:sz w:val="24"/>
+          <w:szCs w:val="28"/>
+        </w:rPr>
+        <w:t>13</w:t>
+      </w:r>
+      <w:r>
+        <w:rPr>
+          <w:rFonts w:ascii="Times New Roman" w:hAnsi="Times New Roman" w:cs="Times New Roman"/>
+          <w:sz w:val="24"/>
+          <w:szCs w:val="28"/>
+        </w:rPr>
+        <w:t xml:space="preserve"> изображен процесс получения </w:t>
+      </w:r>
+      <w:r>
+        <w:rPr>
+          <w:rFonts w:ascii="Times New Roman" w:hAnsi="Times New Roman" w:cs="Times New Roman"/>
+          <w:sz w:val="24"/>
+          <w:szCs w:val="28"/>
+        </w:rPr>
+        <w:t>данных мониторинга экземпляров оборудования</w:t>
+      </w:r>
+      <w:r>
+        <w:rPr>
+          <w:rFonts w:ascii="Times New Roman" w:hAnsi="Times New Roman" w:cs="Times New Roman"/>
+          <w:sz w:val="24"/>
+          <w:szCs w:val="28"/>
+        </w:rPr>
+        <w:t xml:space="preserve"> пользовател</w:t>
+      </w:r>
+      <w:r>
+        <w:rPr>
+          <w:rFonts w:ascii="Times New Roman" w:hAnsi="Times New Roman" w:cs="Times New Roman"/>
+          <w:sz w:val="24"/>
+          <w:szCs w:val="28"/>
+        </w:rPr>
+        <w:t>ем.</w:t>
+      </w:r>
+    </w:p>
+    <w:p>
+      <w:pPr>
+        <w:spacing w:line="360" w:lineRule="auto"/>
+        <w:ind w:firstLine="709"/>
+        <w:jc w:val="both"/>
+        <w:rPr>
+          <w:rFonts w:ascii="Times New Roman" w:hAnsi="Times New Roman" w:cs="Times New Roman"/>
+          <w:sz w:val="24"/>
+          <w:szCs w:val="28"/>
+        </w:rPr>
+      </w:pPr>
+    </w:p>
+    <w:p>
+      <w:pPr>
+        <w:spacing w:line="360" w:lineRule="auto"/>
         <w:jc w:val="center"/>
         <w:rPr>
           <w:rFonts w:ascii="Times New Roman" w:hAnsi="Times New Roman" w:cs="Times New Roman"/>
           <w:sz w:val="24"/>
+          <w:szCs w:val="28"/>
+        </w:rPr>
+      </w:pPr>
+      <w:r>
+        <w:rPr>
+          <w:noProof/>
+        </w:rPr>
+        <w:drawing>
+          <wp:inline distT="0" distB="0" distL="0" distR="0">
+            <wp:extent cx="6300470" cy="3488055"/>
+            <wp:effectExtent l="0" t="0" r="5080" b="0"/>
+            <wp:docPr id="1" name="Рисунок 1"/>
+            <wp:cNvGraphicFramePr>
+              <a:graphicFrameLocks xmlns:a="http://schemas.openxmlformats.org/drawingml/2006/main" noChangeAspect="1"/>
+            </wp:cNvGraphicFramePr>
+            <a:graphic xmlns:a="http://schemas.openxmlformats.org/drawingml/2006/main">
+              <a:graphicData uri="http://schemas.openxmlformats.org/drawingml/2006/picture">
+                <pic:pic xmlns:pic="http://schemas.openxmlformats.org/drawingml/2006/picture">
+                  <pic:nvPicPr>
+                    <pic:cNvPr id="0" name="Picture 1"/>
+                    <pic:cNvPicPr>
+                      <a:picLocks noChangeAspect="1" noChangeArrowheads="1"/>
+                    </pic:cNvPicPr>
+                  </pic:nvPicPr>
+                  <pic:blipFill>
+                    <a:blip r:embed="rId21">
+                      <a:extLst>
+                        <a:ext uri="{28A0092B-C50C-407E-A947-70E740481C1C}">
+                          <a14:useLocalDpi xmlns:a14="http://schemas.microsoft.com/office/drawing/2010/main" val="0"/>
+                        </a:ext>
+                      </a:extLst>
+                    </a:blip>
+                    <a:srcRect/>
+                    <a:stretch>
+                      <a:fillRect/>
+                    </a:stretch>
+                  </pic:blipFill>
+                  <pic:spPr bwMode="auto">
+                    <a:xfrm>
+                      <a:off x="0" y="0"/>
+                      <a:ext cx="6300470" cy="3488055"/>
+                    </a:xfrm>
+                    <a:prstGeom prst="rect">
+                      <a:avLst/>
+                    </a:prstGeom>
+                    <a:noFill/>
+                    <a:ln>
+                      <a:noFill/>
+                    </a:ln>
+                  </pic:spPr>
+                </pic:pic>
+              </a:graphicData>
+            </a:graphic>
+          </wp:inline>
+        </w:drawing>
+      </w:r>
+    </w:p>
+    <w:p>
+      <w:pPr>
+        <w:spacing w:line="360" w:lineRule="auto"/>
+        <w:jc w:val="center"/>
+        <w:rPr>
+          <w:rFonts w:ascii="Times New Roman" w:hAnsi="Times New Roman" w:cs="Times New Roman"/>
+          <w:sz w:val="24"/>
+          <w:szCs w:val="28"/>
+        </w:rPr>
+      </w:pPr>
+      <w:r>
+        <w:rPr>
+          <w:rFonts w:ascii="Times New Roman" w:hAnsi="Times New Roman" w:cs="Times New Roman"/>
+          <w:sz w:val="24"/>
+          <w:szCs w:val="28"/>
+        </w:rPr>
+        <w:t xml:space="preserve">Рисунок 13 </w:t>
+      </w:r>
+      <w:r>
+        <w:rPr>
+          <w:rFonts w:ascii="Times New Roman" w:hAnsi="Times New Roman" w:cs="Times New Roman"/>
+          <w:sz w:val="24"/>
+          <w:szCs w:val="28"/>
+        </w:rPr>
+        <w:t>–</w:t>
+      </w:r>
+      <w:r>
+        <w:rPr>
+          <w:rFonts w:ascii="Times New Roman" w:hAnsi="Times New Roman" w:cs="Times New Roman"/>
+          <w:sz w:val="24"/>
+          <w:szCs w:val="28"/>
+        </w:rPr>
+        <w:t xml:space="preserve"> </w:t>
+      </w:r>
+      <w:r>
+        <w:rPr>
+          <w:rFonts w:ascii="Times New Roman" w:hAnsi="Times New Roman" w:cs="Times New Roman"/>
+          <w:sz w:val="24"/>
+          <w:szCs w:val="28"/>
+        </w:rPr>
+        <w:t>Диаграмма последовательности действий при запросе пользователем экрана мониторинга оборудования</w:t>
+      </w:r>
+    </w:p>
+    <w:p>
+      <w:pPr>
+        <w:spacing w:line="360" w:lineRule="auto"/>
+        <w:jc w:val="center"/>
+        <w:rPr>
+          <w:rFonts w:ascii="Times New Roman" w:hAnsi="Times New Roman" w:cs="Times New Roman"/>
+          <w:sz w:val="24"/>
+          <w:szCs w:val="28"/>
+        </w:rPr>
+      </w:pPr>
+    </w:p>
+    <w:p>
+      <w:pPr>
+        <w:spacing w:line="360" w:lineRule="auto"/>
+        <w:rPr>
+          <w:rFonts w:ascii="Times New Roman" w:hAnsi="Times New Roman" w:cs="Times New Roman"/>
+          <w:b/>
+          <w:sz w:val="28"/>
+          <w:szCs w:val="28"/>
+        </w:rPr>
+      </w:pPr>
+      <w:r>
+        <w:rPr>
+          <w:rFonts w:ascii="Times New Roman" w:hAnsi="Times New Roman" w:cs="Times New Roman"/>
+          <w:b/>
+          <w:sz w:val="28"/>
+          <w:szCs w:val="28"/>
+        </w:rPr>
+        <w:t>Диаграмма потоков данных</w:t>
+      </w:r>
+    </w:p>
+    <w:p>
+      <w:pPr>
+        <w:spacing w:line="360" w:lineRule="auto"/>
+        <w:ind w:firstLine="709"/>
+        <w:jc w:val="both"/>
+        <w:rPr>
+          <w:rFonts w:ascii="Times New Roman" w:hAnsi="Times New Roman" w:cs="Times New Roman"/>
+          <w:sz w:val="24"/>
+          <w:szCs w:val="28"/>
+        </w:rPr>
+      </w:pPr>
+      <w:r>
+        <w:rPr>
+          <w:rFonts w:ascii="Times New Roman" w:hAnsi="Times New Roman" w:cs="Times New Roman"/>
+          <w:sz w:val="24"/>
+          <w:szCs w:val="28"/>
+        </w:rPr>
+        <w:t>Рассматриваемая система предполагает распределенное хранение данных. Все</w:t>
+      </w:r>
+      <w:r>
+        <w:rPr>
+          <w:rFonts w:ascii="Times New Roman" w:hAnsi="Times New Roman" w:cs="Times New Roman"/>
+          <w:sz w:val="24"/>
+          <w:szCs w:val="28"/>
+        </w:rPr>
+        <w:t xml:space="preserve"> </w:t>
+      </w:r>
+      <w:r>
+        <w:rPr>
+          <w:rFonts w:ascii="Times New Roman" w:hAnsi="Times New Roman" w:cs="Times New Roman"/>
+          <w:sz w:val="24"/>
+          <w:szCs w:val="28"/>
+        </w:rPr>
+        <w:t>данные системы предполагают хранение в</w:t>
+      </w:r>
+      <w:r>
+        <w:rPr>
+          <w:rFonts w:ascii="Times New Roman" w:hAnsi="Times New Roman" w:cs="Times New Roman"/>
+          <w:sz w:val="24"/>
+          <w:szCs w:val="28"/>
+        </w:rPr>
+        <w:t xml:space="preserve"> базах данных соответствующих сервисов</w:t>
+      </w:r>
+      <w:r>
+        <w:rPr>
+          <w:rFonts w:ascii="Times New Roman" w:hAnsi="Times New Roman" w:cs="Times New Roman"/>
+          <w:sz w:val="24"/>
+          <w:szCs w:val="28"/>
+        </w:rPr>
+        <w:t>.</w:t>
+      </w:r>
+      <w:r>
+        <w:rPr>
+          <w:rFonts w:ascii="Times New Roman" w:hAnsi="Times New Roman" w:cs="Times New Roman"/>
+          <w:sz w:val="24"/>
+          <w:szCs w:val="28"/>
+        </w:rPr>
+        <w:t xml:space="preserve"> </w:t>
+      </w:r>
+      <w:r>
+        <w:rPr>
+          <w:rFonts w:ascii="Times New Roman" w:hAnsi="Times New Roman" w:cs="Times New Roman"/>
+          <w:sz w:val="24"/>
+          <w:szCs w:val="28"/>
+        </w:rPr>
+        <w:t>Диаграмма потоков данных, представленная на рисунке 1</w:t>
+      </w:r>
+      <w:r>
+        <w:rPr>
+          <w:rFonts w:ascii="Times New Roman" w:hAnsi="Times New Roman" w:cs="Times New Roman"/>
+          <w:sz w:val="24"/>
+          <w:szCs w:val="28"/>
+        </w:rPr>
+        <w:t>4</w:t>
+      </w:r>
+      <w:r>
+        <w:rPr>
+          <w:rFonts w:ascii="Times New Roman" w:hAnsi="Times New Roman" w:cs="Times New Roman"/>
+          <w:sz w:val="24"/>
+          <w:szCs w:val="28"/>
+        </w:rPr>
+        <w:t xml:space="preserve">, отображает модель информационной системы с точки зрения хранения, передачи и обработки данных во время обработки запроса пользователя на получение </w:t>
+      </w:r>
+      <w:r>
+        <w:rPr>
+          <w:rFonts w:ascii="Times New Roman" w:hAnsi="Times New Roman" w:cs="Times New Roman"/>
+          <w:sz w:val="24"/>
+          <w:szCs w:val="28"/>
+        </w:rPr>
+        <w:t>данных мониторинга</w:t>
+      </w:r>
+      <w:r>
+        <w:rPr>
+          <w:rFonts w:ascii="Times New Roman" w:hAnsi="Times New Roman" w:cs="Times New Roman"/>
+          <w:sz w:val="24"/>
+          <w:szCs w:val="28"/>
+        </w:rPr>
+        <w:t>.</w:t>
+      </w:r>
+    </w:p>
+    <w:p>
+      <w:pPr>
+        <w:spacing w:line="360" w:lineRule="auto"/>
+        <w:rPr>
+          <w:rFonts w:ascii="Times New Roman" w:hAnsi="Times New Roman" w:cs="Times New Roman"/>
+          <w:b/>
+          <w:sz w:val="28"/>
           <w:szCs w:val="28"/>
         </w:rPr>
       </w:pPr>
@@ -26180,7 +27616,7 @@
 </file>
 
 <file path=word/endnotes.xml><?xml version="1.0" encoding="utf-8"?>
-<w:endnotes xmlns:wpc="http://schemas.microsoft.com/office/word/2010/wordprocessingCanvas" xmlns:mc="http://schemas.openxmlformats.org/markup-compatibility/2006" xmlns:o="urn:schemas-microsoft-com:office:office" xmlns:r="http://schemas.openxmlformats.org/officeDocument/2006/relationships" xmlns:m="http://schemas.openxmlformats.org/officeDocument/2006/math" xmlns:v="urn:schemas-microsoft-com:vml" xmlns:wp14="http://schemas.microsoft.com/office/word/2010/wordprocessingDrawing" xmlns:wp="http://schemas.openxmlformats.org/drawingml/2006/wordprocessingDrawing" xmlns:w10="urn:schemas-microsoft-com:office:word" xmlns:w="http://schemas.openxmlformats.org/wordprocessingml/2006/main" xmlns:w14="http://schemas.microsoft.com/office/word/2010/wordml" xmlns:w15="http://schemas.microsoft.com/office/word/2012/wordml" xmlns:wpg="http://schemas.microsoft.com/office/word/2010/wordprocessingGroup" xmlns:wpi="http://schemas.microsoft.com/office/word/2010/wordprocessingInk" xmlns:wne="http://schemas.microsoft.com/office/word/2006/wordml" xmlns:wps="http://schemas.microsoft.com/office/word/2010/wordprocessingShape" mc:Ignorable="w14 w15 wp14">
+<w:endnotes xmlns:wpc="http://schemas.microsoft.com/office/word/2010/wordprocessingCanvas" xmlns:cx="http://schemas.microsoft.com/office/drawing/2014/chartex" xmlns:cx1="http://schemas.microsoft.com/office/drawing/2015/9/8/chartex" xmlns:cx2="http://schemas.microsoft.com/office/drawing/2015/10/21/chartex" xmlns:cx3="http://schemas.microsoft.com/office/drawing/2016/5/9/chartex" xmlns:cx4="http://schemas.microsoft.com/office/drawing/2016/5/10/chartex" xmlns:cx5="http://schemas.microsoft.com/office/drawing/2016/5/11/chartex" xmlns:cx6="http://schemas.microsoft.com/office/drawing/2016/5/12/chartex" xmlns:cx7="http://schemas.microsoft.com/office/drawing/2016/5/13/chartex" xmlns:cx8="http://schemas.microsoft.com/office/drawing/2016/5/14/chartex" xmlns:mc="http://schemas.openxmlformats.org/markup-compatibility/2006" xmlns:aink="http://schemas.microsoft.com/office/drawing/2016/ink" xmlns:am3d="http://schemas.microsoft.com/office/drawing/2017/model3d" xmlns:o="urn:schemas-microsoft-com:office:office" xmlns:r="http://schemas.openxmlformats.org/officeDocument/2006/relationships" xmlns:m="http://schemas.openxmlformats.org/officeDocument/2006/math" xmlns:v="urn:schemas-microsoft-com:vml" xmlns:wp14="http://schemas.microsoft.com/office/word/2010/wordprocessingDrawing" xmlns:wp="http://schemas.openxmlformats.org/drawingml/2006/wordprocessingDrawing" xmlns:w10="urn:schemas-microsoft-com:office:word" xmlns:w="http://schemas.openxmlformats.org/wordprocessingml/2006/main" xmlns:w14="http://schemas.microsoft.com/office/word/2010/wordml" xmlns:w15="http://schemas.microsoft.com/office/word/2012/wordml" xmlns:w16cid="http://schemas.microsoft.com/office/word/2016/wordml/cid" xmlns:w16se="http://schemas.microsoft.com/office/word/2015/wordml/symex" xmlns:wpg="http://schemas.microsoft.com/office/word/2010/wordprocessingGroup" xmlns:wpi="http://schemas.microsoft.com/office/word/2010/wordprocessingInk" xmlns:wne="http://schemas.microsoft.com/office/word/2006/wordml" xmlns:wps="http://schemas.microsoft.com/office/word/2010/wordprocessingShape" mc:Ignorable="w14 w15 w16se w16cid wp14">
   <w:endnote w:type="separator" w:id="-1">
     <w:p>
       <w:pPr>
@@ -26205,7 +27641,7 @@
 </file>
 
 <file path=word/footnotes.xml><?xml version="1.0" encoding="utf-8"?>
-<w:footnotes xmlns:wpc="http://schemas.microsoft.com/office/word/2010/wordprocessingCanvas" xmlns:mc="http://schemas.openxmlformats.org/markup-compatibility/2006" xmlns:o="urn:schemas-microsoft-com:office:office" xmlns:r="http://schemas.openxmlformats.org/officeDocument/2006/relationships" xmlns:m="http://schemas.openxmlformats.org/officeDocument/2006/math" xmlns:v="urn:schemas-microsoft-com:vml" xmlns:wp14="http://schemas.microsoft.com/office/word/2010/wordprocessingDrawing" xmlns:wp="http://schemas.openxmlformats.org/drawingml/2006/wordprocessingDrawing" xmlns:w10="urn:schemas-microsoft-com:office:word" xmlns:w="http://schemas.openxmlformats.org/wordprocessingml/2006/main" xmlns:w14="http://schemas.microsoft.com/office/word/2010/wordml" xmlns:w15="http://schemas.microsoft.com/office/word/2012/wordml" xmlns:wpg="http://schemas.microsoft.com/office/word/2010/wordprocessingGroup" xmlns:wpi="http://schemas.microsoft.com/office/word/2010/wordprocessingInk" xmlns:wne="http://schemas.microsoft.com/office/word/2006/wordml" xmlns:wps="http://schemas.microsoft.com/office/word/2010/wordprocessingShape" mc:Ignorable="w14 w15 wp14">
+<w:footnotes xmlns:wpc="http://schemas.microsoft.com/office/word/2010/wordprocessingCanvas" xmlns:cx="http://schemas.microsoft.com/office/drawing/2014/chartex" xmlns:cx1="http://schemas.microsoft.com/office/drawing/2015/9/8/chartex" xmlns:cx2="http://schemas.microsoft.com/office/drawing/2015/10/21/chartex" xmlns:cx3="http://schemas.microsoft.com/office/drawing/2016/5/9/chartex" xmlns:cx4="http://schemas.microsoft.com/office/drawing/2016/5/10/chartex" xmlns:cx5="http://schemas.microsoft.com/office/drawing/2016/5/11/chartex" xmlns:cx6="http://schemas.microsoft.com/office/drawing/2016/5/12/chartex" xmlns:cx7="http://schemas.microsoft.com/office/drawing/2016/5/13/chartex" xmlns:cx8="http://schemas.microsoft.com/office/drawing/2016/5/14/chartex" xmlns:mc="http://schemas.openxmlformats.org/markup-compatibility/2006" xmlns:aink="http://schemas.microsoft.com/office/drawing/2016/ink" xmlns:am3d="http://schemas.microsoft.com/office/drawing/2017/model3d" xmlns:o="urn:schemas-microsoft-com:office:office" xmlns:r="http://schemas.openxmlformats.org/officeDocument/2006/relationships" xmlns:m="http://schemas.openxmlformats.org/officeDocument/2006/math" xmlns:v="urn:schemas-microsoft-com:vml" xmlns:wp14="http://schemas.microsoft.com/office/word/2010/wordprocessingDrawing" xmlns:wp="http://schemas.openxmlformats.org/drawingml/2006/wordprocessingDrawing" xmlns:w10="urn:schemas-microsoft-com:office:word" xmlns:w="http://schemas.openxmlformats.org/wordprocessingml/2006/main" xmlns:w14="http://schemas.microsoft.com/office/word/2010/wordml" xmlns:w15="http://schemas.microsoft.com/office/word/2012/wordml" xmlns:w16cid="http://schemas.microsoft.com/office/word/2016/wordml/cid" xmlns:w16se="http://schemas.microsoft.com/office/word/2015/wordml/symex" xmlns:wpg="http://schemas.microsoft.com/office/word/2010/wordprocessingGroup" xmlns:wpi="http://schemas.microsoft.com/office/word/2010/wordprocessingInk" xmlns:wne="http://schemas.microsoft.com/office/word/2006/wordml" xmlns:wps="http://schemas.microsoft.com/office/word/2010/wordprocessingShape" mc:Ignorable="w14 w15 w16se w16cid wp14">
   <w:footnote w:type="separator" w:id="-1">
     <w:p>
       <w:pPr>
@@ -26230,7 +27666,7 @@
 </file>
 
 <file path=word/numbering.xml><?xml version="1.0" encoding="utf-8"?>
-<w:numbering xmlns:wpc="http://schemas.microsoft.com/office/word/2010/wordprocessingCanvas" xmlns:mc="http://schemas.openxmlformats.org/markup-compatibility/2006" xmlns:o="urn:schemas-microsoft-com:office:office" xmlns:r="http://schemas.openxmlformats.org/officeDocument/2006/relationships" xmlns:m="http://schemas.openxmlformats.org/officeDocument/2006/math" xmlns:v="urn:schemas-microsoft-com:vml" xmlns:wp14="http://schemas.microsoft.com/office/word/2010/wordprocessingDrawing" xmlns:wp="http://schemas.openxmlformats.org/drawingml/2006/wordprocessingDrawing" xmlns:w10="urn:schemas-microsoft-com:office:word" xmlns:w="http://schemas.openxmlformats.org/wordprocessingml/2006/main" xmlns:w14="http://schemas.microsoft.com/office/word/2010/wordml" xmlns:w15="http://schemas.microsoft.com/office/word/2012/wordml" xmlns:wpg="http://schemas.microsoft.com/office/word/2010/wordprocessingGroup" xmlns:wpi="http://schemas.microsoft.com/office/word/2010/wordprocessingInk" xmlns:wne="http://schemas.microsoft.com/office/word/2006/wordml" xmlns:wps="http://schemas.microsoft.com/office/word/2010/wordprocessingShape" mc:Ignorable="w14 w15 wp14">
+<w:numbering xmlns:wpc="http://schemas.microsoft.com/office/word/2010/wordprocessingCanvas" xmlns:cx="http://schemas.microsoft.com/office/drawing/2014/chartex" xmlns:cx1="http://schemas.microsoft.com/office/drawing/2015/9/8/chartex" xmlns:cx2="http://schemas.microsoft.com/office/drawing/2015/10/21/chartex" xmlns:cx3="http://schemas.microsoft.com/office/drawing/2016/5/9/chartex" xmlns:cx4="http://schemas.microsoft.com/office/drawing/2016/5/10/chartex" xmlns:cx5="http://schemas.microsoft.com/office/drawing/2016/5/11/chartex" xmlns:cx6="http://schemas.microsoft.com/office/drawing/2016/5/12/chartex" xmlns:cx7="http://schemas.microsoft.com/office/drawing/2016/5/13/chartex" xmlns:cx8="http://schemas.microsoft.com/office/drawing/2016/5/14/chartex" xmlns:mc="http://schemas.openxmlformats.org/markup-compatibility/2006" xmlns:aink="http://schemas.microsoft.com/office/drawing/2016/ink" xmlns:am3d="http://schemas.microsoft.com/office/drawing/2017/model3d" xmlns:o="urn:schemas-microsoft-com:office:office" xmlns:r="http://schemas.openxmlformats.org/officeDocument/2006/relationships" xmlns:m="http://schemas.openxmlformats.org/officeDocument/2006/math" xmlns:v="urn:schemas-microsoft-com:vml" xmlns:wp14="http://schemas.microsoft.com/office/word/2010/wordprocessingDrawing" xmlns:wp="http://schemas.openxmlformats.org/drawingml/2006/wordprocessingDrawing" xmlns:w10="urn:schemas-microsoft-com:office:word" xmlns:w="http://schemas.openxmlformats.org/wordprocessingml/2006/main" xmlns:w14="http://schemas.microsoft.com/office/word/2010/wordml" xmlns:w15="http://schemas.microsoft.com/office/word/2012/wordml" xmlns:w16cid="http://schemas.microsoft.com/office/word/2016/wordml/cid" xmlns:w16se="http://schemas.microsoft.com/office/word/2015/wordml/symex" xmlns:wpg="http://schemas.microsoft.com/office/word/2010/wordprocessingGroup" xmlns:wpi="http://schemas.microsoft.com/office/word/2010/wordprocessingInk" xmlns:wne="http://schemas.microsoft.com/office/word/2006/wordml" xmlns:wps="http://schemas.microsoft.com/office/word/2010/wordprocessingShape" mc:Ignorable="w14 w15 w16se w16cid wp14">
   <w:abstractNum w:abstractNumId="0" w15:restartNumberingAfterBreak="0">
     <w:nsid w:val="003E7E2F"/>
     <w:multiLevelType w:val="hybridMultilevel"/>
@@ -31101,7 +32537,7 @@
 </file>
 
 <file path=word/styles.xml><?xml version="1.0" encoding="utf-8"?>
-<w:styles xmlns:mc="http://schemas.openxmlformats.org/markup-compatibility/2006" xmlns:r="http://schemas.openxmlformats.org/officeDocument/2006/relationships" xmlns:w="http://schemas.openxmlformats.org/wordprocessingml/2006/main" xmlns:w14="http://schemas.microsoft.com/office/word/2010/wordml" xmlns:w15="http://schemas.microsoft.com/office/word/2012/wordml" mc:Ignorable="w14 w15">
+<w:styles xmlns:mc="http://schemas.openxmlformats.org/markup-compatibility/2006" xmlns:r="http://schemas.openxmlformats.org/officeDocument/2006/relationships" xmlns:w="http://schemas.openxmlformats.org/wordprocessingml/2006/main" xmlns:w14="http://schemas.microsoft.com/office/word/2010/wordml" xmlns:w15="http://schemas.microsoft.com/office/word/2012/wordml" xmlns:w16cid="http://schemas.microsoft.com/office/word/2016/wordml/cid" xmlns:w16se="http://schemas.microsoft.com/office/word/2015/wordml/symex" mc:Ignorable="w14 w15 w16se w16cid">
   <w:docDefaults>
     <w:rPrDefault>
       <w:rPr>
@@ -31117,7 +32553,7 @@
       </w:pPr>
     </w:pPrDefault>
   </w:docDefaults>
-  <w:latentStyles w:defLockedState="0" w:defUIPriority="99" w:defSemiHidden="0" w:defUnhideWhenUsed="0" w:defQFormat="0" w:count="371">
+  <w:latentStyles w:defLockedState="0" w:defUIPriority="99" w:defSemiHidden="0" w:defUnhideWhenUsed="0" w:defQFormat="0" w:count="375">
     <w:lsdException w:name="Normal" w:uiPriority="0" w:qFormat="1"/>
     <w:lsdException w:name="heading 1" w:uiPriority="9" w:qFormat="1"/>
     <w:lsdException w:name="heading 2" w:semiHidden="1" w:uiPriority="9" w:unhideWhenUsed="1" w:qFormat="1"/>
@@ -31223,7 +32659,6 @@
     <w:lsdException w:name="HTML Sample" w:semiHidden="1" w:unhideWhenUsed="1"/>
     <w:lsdException w:name="HTML Typewriter" w:semiHidden="1" w:unhideWhenUsed="1"/>
     <w:lsdException w:name="HTML Variable" w:semiHidden="1" w:unhideWhenUsed="1"/>
-    <w:lsdException w:name="Normal Table" w:semiHidden="1" w:unhideWhenUsed="1"/>
     <w:lsdException w:name="annotation subject" w:semiHidden="1" w:unhideWhenUsed="1"/>
     <w:lsdException w:name="No List" w:semiHidden="1" w:unhideWhenUsed="1"/>
     <w:lsdException w:name="Outline List 1" w:semiHidden="1" w:unhideWhenUsed="1"/>
@@ -31267,10 +32702,8 @@
     <w:lsdException w:name="Table Elegant" w:semiHidden="1" w:unhideWhenUsed="1"/>
     <w:lsdException w:name="Table Professional" w:semiHidden="1" w:unhideWhenUsed="1"/>
     <w:lsdException w:name="Table Subtle 1" w:semiHidden="1" w:unhideWhenUsed="1"/>
-    <w:lsdException w:name="Table Subtle 2" w:semiHidden="1" w:unhideWhenUsed="1"/>
     <w:lsdException w:name="Table Web 1" w:semiHidden="1" w:unhideWhenUsed="1"/>
     <w:lsdException w:name="Table Web 2" w:semiHidden="1" w:unhideWhenUsed="1"/>
-    <w:lsdException w:name="Table Web 3" w:semiHidden="1" w:unhideWhenUsed="1"/>
     <w:lsdException w:name="Balloon Text" w:semiHidden="1" w:unhideWhenUsed="1"/>
     <w:lsdException w:name="Table Grid" w:uiPriority="39"/>
     <w:lsdException w:name="Table Theme" w:semiHidden="1" w:unhideWhenUsed="1"/>
@@ -31489,6 +32922,10 @@
     <w:lsdException w:name="List Table 5 Dark Accent 6" w:uiPriority="50"/>
     <w:lsdException w:name="List Table 6 Colorful Accent 6" w:uiPriority="51"/>
     <w:lsdException w:name="List Table 7 Colorful Accent 6" w:uiPriority="52"/>
+    <w:lsdException w:name="Mention" w:semiHidden="1" w:unhideWhenUsed="1"/>
+    <w:lsdException w:name="Smart Hyperlink" w:semiHidden="1" w:unhideWhenUsed="1"/>
+    <w:lsdException w:name="Hashtag" w:semiHidden="1" w:unhideWhenUsed="1"/>
+    <w:lsdException w:name="Unresolved Mention" w:semiHidden="1" w:unhideWhenUsed="1"/>
   </w:latentStyles>
   <w:style w:type="paragraph" w:default="1" w:styleId="a">
     <w:name w:val="Normal"/>
@@ -32045,7 +33482,7 @@
 </file>
 
 <file path=customXml/itemProps1.xml><?xml version="1.0" encoding="utf-8"?>
-<ds:datastoreItem xmlns:ds="http://schemas.openxmlformats.org/officeDocument/2006/customXml" ds:itemID="{3B9BFC36-7AD7-4FC5-AB34-DE045B389E2E}">
+<ds:datastoreItem xmlns:ds="http://schemas.openxmlformats.org/officeDocument/2006/customXml" ds:itemID="{5382A01E-F69E-4035-9AF4-DCCE9E4AC8E3}">
   <ds:schemaRefs>
     <ds:schemaRef ds:uri="http://schemas.openxmlformats.org/officeDocument/2006/bibliography"/>
   </ds:schemaRefs>

</xml_diff>

<commit_message>
Action sequince diagrams for common actions added.
</commit_message>
<xml_diff>
--- a/design_section/Конструкторский раздел.docx
+++ b/design_section/Конструкторский раздел.docx
@@ -22867,13 +22867,36 @@
           <w:szCs w:val="28"/>
         </w:rPr>
       </w:pPr>
-      <w:r>
+    </w:p>
+    <w:p>
+      <w:pPr>
+        <w:spacing w:line="360" w:lineRule="auto"/>
         <w:rPr>
           <w:rFonts w:ascii="Times New Roman" w:hAnsi="Times New Roman" w:cs="Times New Roman"/>
           <w:b/>
           <w:sz w:val="24"/>
           <w:szCs w:val="28"/>
         </w:rPr>
+      </w:pPr>
+    </w:p>
+    <w:p>
+      <w:pPr>
+        <w:spacing w:line="360" w:lineRule="auto"/>
+        <w:rPr>
+          <w:rFonts w:ascii="Times New Roman" w:hAnsi="Times New Roman" w:cs="Times New Roman"/>
+          <w:b/>
+          <w:sz w:val="24"/>
+          <w:szCs w:val="28"/>
+        </w:rPr>
+      </w:pPr>
+      <w:r>
+        <w:rPr>
+          <w:rFonts w:ascii="Times New Roman" w:hAnsi="Times New Roman" w:cs="Times New Roman"/>
+          <w:b/>
+          <w:sz w:val="24"/>
+          <w:szCs w:val="28"/>
+        </w:rPr>
+        <w:lastRenderedPageBreak/>
         <w:t xml:space="preserve">Спецификация таблицы </w:t>
       </w:r>
       <w:proofErr w:type="spellStart"/>
@@ -22999,7 +23022,6 @@
                 <w:szCs w:val="28"/>
                 <w:lang w:val="en-US"/>
               </w:rPr>
-              <w:lastRenderedPageBreak/>
               <w:t>Id</w:t>
             </w:r>
           </w:p>
@@ -24378,6 +24400,7 @@
           <w:szCs w:val="28"/>
           <w:lang w:val="en-US"/>
         </w:rPr>
+        <w:lastRenderedPageBreak/>
         <w:t>SessionController</w:t>
       </w:r>
       <w:proofErr w:type="spellEnd"/>
@@ -24414,7 +24437,6 @@
           <w:szCs w:val="28"/>
           <w:lang w:val="en-US"/>
         </w:rPr>
-        <w:lastRenderedPageBreak/>
         <w:t>ISessionService</w:t>
       </w:r>
       <w:proofErr w:type="spellEnd"/>
@@ -24807,6 +24829,7 @@
           <w:szCs w:val="28"/>
           <w:lang w:val="en-US"/>
         </w:rPr>
+        <w:lastRenderedPageBreak/>
         <w:t>Params</w:t>
       </w:r>
       <w:r>
@@ -24868,7 +24891,6 @@
           <w:szCs w:val="28"/>
           <w:lang w:val="en-US"/>
         </w:rPr>
-        <w:lastRenderedPageBreak/>
         <w:t>Instances</w:t>
       </w:r>
       <w:r>
@@ -25669,6 +25691,7 @@
           <w:sz w:val="24"/>
           <w:szCs w:val="28"/>
         </w:rPr>
+        <w:lastRenderedPageBreak/>
         <w:t>Рисунок 9 – Диаграмма классов сервиса оборудования</w:t>
       </w:r>
     </w:p>
@@ -25680,7 +25703,6 @@
           <w:b/>
           <w:sz w:val="24"/>
           <w:szCs w:val="28"/>
-          <w:lang w:val="en-US"/>
         </w:rPr>
       </w:pPr>
       <w:r>
@@ -25690,7 +25712,6 @@
           <w:sz w:val="24"/>
           <w:szCs w:val="28"/>
         </w:rPr>
-        <w:lastRenderedPageBreak/>
         <w:t>Структура</w:t>
       </w:r>
       <w:r>
@@ -26192,7 +26213,6 @@
           <w:b/>
           <w:sz w:val="24"/>
           <w:szCs w:val="28"/>
-          <w:lang w:val="en-US"/>
         </w:rPr>
       </w:pPr>
       <w:r>
@@ -26202,7 +26222,6 @@
           <w:sz w:val="24"/>
           <w:szCs w:val="28"/>
         </w:rPr>
-        <w:lastRenderedPageBreak/>
         <w:t>Структура</w:t>
       </w:r>
       <w:r>
@@ -26306,15 +26325,7 @@
           <w:sz w:val="24"/>
           <w:szCs w:val="28"/>
         </w:rPr>
-        <w:t xml:space="preserve">к </w:t>
-      </w:r>
-      <w:r>
-        <w:rPr>
-          <w:rFonts w:ascii="Times New Roman" w:hAnsi="Times New Roman" w:cs="Times New Roman"/>
-          <w:sz w:val="24"/>
-          <w:szCs w:val="28"/>
-        </w:rPr>
-        <w:t>экранам мониторинга</w:t>
+        <w:t>к экранам мониторинга</w:t>
       </w:r>
       <w:r>
         <w:rPr>
@@ -26384,15 +26395,7 @@
           <w:sz w:val="24"/>
           <w:szCs w:val="28"/>
         </w:rPr>
-        <w:t xml:space="preserve">данных </w:t>
-      </w:r>
-      <w:r>
-        <w:rPr>
-          <w:rFonts w:ascii="Times New Roman" w:hAnsi="Times New Roman" w:cs="Times New Roman"/>
-          <w:sz w:val="24"/>
-          <w:szCs w:val="28"/>
-        </w:rPr>
-        <w:t>экранов мониторинга;</w:t>
+        <w:t>данных экранов мониторинга;</w:t>
       </w:r>
     </w:p>
     <w:p>
@@ -26608,23 +26611,7 @@
           <w:sz w:val="24"/>
           <w:szCs w:val="28"/>
         </w:rPr>
-        <w:t>Диаграмма классов сервиса приведена на рисунке 1</w:t>
-      </w:r>
-      <w:r>
-        <w:rPr>
-          <w:rFonts w:ascii="Times New Roman" w:hAnsi="Times New Roman" w:cs="Times New Roman"/>
-          <w:sz w:val="24"/>
-          <w:szCs w:val="28"/>
-        </w:rPr>
-        <w:t>1</w:t>
-      </w:r>
-      <w:r>
-        <w:rPr>
-          <w:rFonts w:ascii="Times New Roman" w:hAnsi="Times New Roman" w:cs="Times New Roman"/>
-          <w:sz w:val="24"/>
-          <w:szCs w:val="28"/>
-        </w:rPr>
-        <w:t>.</w:t>
+        <w:t>Диаграмма классов сервиса приведена на рисунке 11.</w:t>
       </w:r>
     </w:p>
     <w:p>
@@ -26762,17 +26749,6 @@
           <w:szCs w:val="28"/>
         </w:rPr>
       </w:pPr>
-    </w:p>
-    <w:p>
-      <w:pPr>
-        <w:spacing w:line="360" w:lineRule="auto"/>
-        <w:rPr>
-          <w:rFonts w:ascii="Times New Roman" w:hAnsi="Times New Roman" w:cs="Times New Roman"/>
-          <w:b/>
-          <w:sz w:val="24"/>
-          <w:szCs w:val="28"/>
-        </w:rPr>
-      </w:pPr>
       <w:r>
         <w:rPr>
           <w:rFonts w:ascii="Times New Roman" w:hAnsi="Times New Roman" w:cs="Times New Roman"/>
@@ -26884,15 +26860,7 @@
           <w:sz w:val="24"/>
           <w:szCs w:val="28"/>
         </w:rPr>
-        <w:t xml:space="preserve">к </w:t>
-      </w:r>
-      <w:r>
-        <w:rPr>
-          <w:rFonts w:ascii="Times New Roman" w:hAnsi="Times New Roman" w:cs="Times New Roman"/>
-          <w:sz w:val="24"/>
-          <w:szCs w:val="28"/>
-        </w:rPr>
-        <w:t>данным функционирования оборудования;</w:t>
+        <w:t>к данным функционирования оборудования;</w:t>
       </w:r>
     </w:p>
     <w:p>
@@ -27007,16 +26975,7 @@
           <w:szCs w:val="28"/>
           <w:lang w:val="en-US"/>
         </w:rPr>
-        <w:t>Data</w:t>
-      </w:r>
-      <w:r>
-        <w:rPr>
-          <w:rFonts w:ascii="Times New Roman" w:hAnsi="Times New Roman" w:cs="Times New Roman"/>
-          <w:sz w:val="24"/>
-          <w:szCs w:val="28"/>
-          <w:lang w:val="en-US"/>
-        </w:rPr>
-        <w:t>Context</w:t>
+        <w:t>DataContext</w:t>
       </w:r>
       <w:proofErr w:type="spellEnd"/>
       <w:r>
@@ -27025,23 +26984,7 @@
           <w:sz w:val="24"/>
           <w:szCs w:val="28"/>
         </w:rPr>
-        <w:t xml:space="preserve"> – контекст данных для связи с базой данных </w:t>
-      </w:r>
-      <w:r>
-        <w:rPr>
-          <w:rFonts w:ascii="Times New Roman" w:hAnsi="Times New Roman" w:cs="Times New Roman"/>
-          <w:sz w:val="24"/>
-          <w:szCs w:val="28"/>
-        </w:rPr>
-        <w:t>функционирования оборудования</w:t>
-      </w:r>
-      <w:r>
-        <w:rPr>
-          <w:rFonts w:ascii="Times New Roman" w:hAnsi="Times New Roman" w:cs="Times New Roman"/>
-          <w:sz w:val="24"/>
-          <w:szCs w:val="28"/>
-        </w:rPr>
-        <w:t>;</w:t>
+        <w:t xml:space="preserve"> – контекст данных для связи с базой данных функционирования оборудования;</w:t>
       </w:r>
     </w:p>
     <w:p>
@@ -27212,8 +27155,6 @@
         </w:rPr>
         <w:t>Рисунок 12 – Диаграмма классов сервиса данных функционирования оборудования</w:t>
       </w:r>
-      <w:bookmarkStart w:id="0" w:name="_GoBack"/>
-      <w:bookmarkEnd w:id="0"/>
     </w:p>
     <w:p>
       <w:pPr>
@@ -27253,101 +27194,361 @@
           <w:sz w:val="24"/>
           <w:szCs w:val="28"/>
         </w:rPr>
-        <w:t>Для описания поведения компонентов системы на единой оси времени используются диаграммы последовательности действий, при помощи которых можно</w:t>
-      </w:r>
-      <w:r>
-        <w:rPr>
-          <w:rFonts w:ascii="Times New Roman" w:hAnsi="Times New Roman" w:cs="Times New Roman"/>
-          <w:sz w:val="24"/>
-          <w:szCs w:val="28"/>
-        </w:rPr>
-        <w:t xml:space="preserve"> </w:t>
-      </w:r>
-      <w:r>
-        <w:rPr>
-          <w:rFonts w:ascii="Times New Roman" w:hAnsi="Times New Roman" w:cs="Times New Roman"/>
-          <w:sz w:val="24"/>
-          <w:szCs w:val="28"/>
-        </w:rPr>
-        <w:t>описать последовательность действий для каждого прецедента, необходимую для</w:t>
-      </w:r>
-      <w:r>
-        <w:rPr>
-          <w:rFonts w:ascii="Times New Roman" w:hAnsi="Times New Roman" w:cs="Times New Roman"/>
-          <w:sz w:val="24"/>
-          <w:szCs w:val="28"/>
-        </w:rPr>
-        <w:t xml:space="preserve"> </w:t>
-      </w:r>
-      <w:r>
-        <w:rPr>
-          <w:rFonts w:ascii="Times New Roman" w:hAnsi="Times New Roman" w:cs="Times New Roman"/>
-          <w:sz w:val="24"/>
-          <w:szCs w:val="28"/>
-        </w:rPr>
-        <w:t xml:space="preserve">достижения цели. </w:t>
-      </w:r>
-      <w:r>
-        <w:rPr>
-          <w:rFonts w:ascii="Times New Roman" w:hAnsi="Times New Roman" w:cs="Times New Roman"/>
-          <w:sz w:val="24"/>
-          <w:szCs w:val="28"/>
-        </w:rPr>
-        <w:t>На</w:t>
-      </w:r>
-      <w:r>
-        <w:rPr>
-          <w:rFonts w:ascii="Times New Roman" w:hAnsi="Times New Roman" w:cs="Times New Roman"/>
-          <w:sz w:val="24"/>
-          <w:szCs w:val="28"/>
-        </w:rPr>
-        <w:t xml:space="preserve"> рисунке </w:t>
-      </w:r>
-      <w:r>
-        <w:rPr>
-          <w:rFonts w:ascii="Times New Roman" w:hAnsi="Times New Roman" w:cs="Times New Roman"/>
-          <w:sz w:val="24"/>
-          <w:szCs w:val="28"/>
-        </w:rPr>
-        <w:t>13</w:t>
-      </w:r>
-      <w:r>
-        <w:rPr>
-          <w:rFonts w:ascii="Times New Roman" w:hAnsi="Times New Roman" w:cs="Times New Roman"/>
-          <w:sz w:val="24"/>
-          <w:szCs w:val="28"/>
-        </w:rPr>
-        <w:t xml:space="preserve"> изображен процесс получения </w:t>
-      </w:r>
-      <w:r>
-        <w:rPr>
-          <w:rFonts w:ascii="Times New Roman" w:hAnsi="Times New Roman" w:cs="Times New Roman"/>
-          <w:sz w:val="24"/>
-          <w:szCs w:val="28"/>
-        </w:rPr>
-        <w:t>данных мониторинга экземпляров оборудования</w:t>
-      </w:r>
-      <w:r>
-        <w:rPr>
-          <w:rFonts w:ascii="Times New Roman" w:hAnsi="Times New Roman" w:cs="Times New Roman"/>
-          <w:sz w:val="24"/>
-          <w:szCs w:val="28"/>
-        </w:rPr>
-        <w:t xml:space="preserve"> пользовател</w:t>
-      </w:r>
-      <w:r>
-        <w:rPr>
-          <w:rFonts w:ascii="Times New Roman" w:hAnsi="Times New Roman" w:cs="Times New Roman"/>
-          <w:sz w:val="24"/>
-          <w:szCs w:val="28"/>
-        </w:rPr>
-        <w:t>ем.</w:t>
-      </w:r>
-    </w:p>
-    <w:p>
-      <w:pPr>
+        <w:t xml:space="preserve">Для описания поведения компонентов системы на единой оси времени используются диаграммы последовательности действий, при помощи которых можно описать последовательность действий для каждого прецедента, необходимую для достижения цели. </w:t>
+      </w:r>
+      <w:r>
+        <w:rPr>
+          <w:rFonts w:ascii="Times New Roman" w:hAnsi="Times New Roman" w:cs="Times New Roman"/>
+          <w:sz w:val="24"/>
+          <w:szCs w:val="28"/>
+        </w:rPr>
+        <w:t>Ниже приведены следующие диаграммы для основных действий в сист</w:t>
+      </w:r>
+      <w:r>
+        <w:rPr>
+          <w:rFonts w:ascii="Times New Roman" w:hAnsi="Times New Roman" w:cs="Times New Roman"/>
+          <w:sz w:val="24"/>
+          <w:szCs w:val="28"/>
+        </w:rPr>
+        <w:t>е</w:t>
+      </w:r>
+      <w:r>
+        <w:rPr>
+          <w:rFonts w:ascii="Times New Roman" w:hAnsi="Times New Roman" w:cs="Times New Roman"/>
+          <w:sz w:val="24"/>
+          <w:szCs w:val="28"/>
+        </w:rPr>
+        <w:t>ме:</w:t>
+      </w:r>
+    </w:p>
+    <w:p>
+      <w:pPr>
+        <w:pStyle w:val="a9"/>
+        <w:numPr>
+          <w:ilvl w:val="0"/>
+          <w:numId w:val="46"/>
+        </w:numPr>
         <w:spacing w:line="360" w:lineRule="auto"/>
-        <w:ind w:firstLine="709"/>
+        <w:ind w:left="426" w:hanging="426"/>
+        <w:jc w:val="both"/>
+        <w:rPr>
+          <w:rFonts w:ascii="Times New Roman" w:hAnsi="Times New Roman" w:cs="Times New Roman"/>
+          <w:sz w:val="24"/>
+          <w:szCs w:val="28"/>
+        </w:rPr>
+      </w:pPr>
+      <w:r>
+        <w:rPr>
+          <w:rFonts w:ascii="Times New Roman" w:hAnsi="Times New Roman" w:cs="Times New Roman"/>
+          <w:sz w:val="24"/>
+          <w:szCs w:val="28"/>
+        </w:rPr>
+        <w:t>р</w:t>
+      </w:r>
+      <w:r>
+        <w:rPr>
+          <w:rFonts w:ascii="Times New Roman" w:hAnsi="Times New Roman" w:cs="Times New Roman"/>
+          <w:sz w:val="24"/>
+          <w:szCs w:val="28"/>
+        </w:rPr>
+        <w:t>исунок 13 – регистрация нового пользователя администратором системы;</w:t>
+      </w:r>
+    </w:p>
+    <w:p>
+      <w:pPr>
+        <w:pStyle w:val="a9"/>
+        <w:numPr>
+          <w:ilvl w:val="0"/>
+          <w:numId w:val="46"/>
+        </w:numPr>
+        <w:spacing w:line="360" w:lineRule="auto"/>
+        <w:ind w:left="426" w:hanging="426"/>
+        <w:jc w:val="both"/>
+        <w:rPr>
+          <w:rFonts w:ascii="Times New Roman" w:hAnsi="Times New Roman" w:cs="Times New Roman"/>
+          <w:sz w:val="24"/>
+          <w:szCs w:val="28"/>
+        </w:rPr>
+      </w:pPr>
+      <w:r>
+        <w:rPr>
+          <w:rFonts w:ascii="Times New Roman" w:hAnsi="Times New Roman" w:cs="Times New Roman"/>
+          <w:sz w:val="24"/>
+          <w:szCs w:val="28"/>
+        </w:rPr>
+        <w:t>р</w:t>
+      </w:r>
+      <w:r>
+        <w:rPr>
+          <w:rFonts w:ascii="Times New Roman" w:hAnsi="Times New Roman" w:cs="Times New Roman"/>
+          <w:sz w:val="24"/>
+          <w:szCs w:val="28"/>
+        </w:rPr>
+        <w:t>исунок 14 – удаление существующего пользователя администратором системы;</w:t>
+      </w:r>
+    </w:p>
+    <w:p>
+      <w:pPr>
+        <w:pStyle w:val="a9"/>
+        <w:numPr>
+          <w:ilvl w:val="0"/>
+          <w:numId w:val="46"/>
+        </w:numPr>
+        <w:spacing w:line="360" w:lineRule="auto"/>
+        <w:ind w:left="426" w:hanging="426"/>
+        <w:jc w:val="both"/>
+        <w:rPr>
+          <w:rFonts w:ascii="Times New Roman" w:hAnsi="Times New Roman" w:cs="Times New Roman"/>
+          <w:sz w:val="24"/>
+          <w:szCs w:val="28"/>
+        </w:rPr>
+      </w:pPr>
+      <w:r>
+        <w:rPr>
+          <w:rFonts w:ascii="Times New Roman" w:hAnsi="Times New Roman" w:cs="Times New Roman"/>
+          <w:sz w:val="24"/>
+          <w:szCs w:val="28"/>
+        </w:rPr>
+        <w:t>р</w:t>
+      </w:r>
+      <w:r>
+        <w:rPr>
+          <w:rFonts w:ascii="Times New Roman" w:hAnsi="Times New Roman" w:cs="Times New Roman"/>
+          <w:sz w:val="24"/>
+          <w:szCs w:val="28"/>
+        </w:rPr>
+        <w:t>исунок 15 – добавление новой модели оборудования администратором оборудования;</w:t>
+      </w:r>
+    </w:p>
+    <w:p>
+      <w:pPr>
+        <w:pStyle w:val="a9"/>
+        <w:numPr>
+          <w:ilvl w:val="0"/>
+          <w:numId w:val="46"/>
+        </w:numPr>
+        <w:spacing w:line="360" w:lineRule="auto"/>
+        <w:ind w:left="426" w:hanging="426"/>
+        <w:jc w:val="both"/>
+        <w:rPr>
+          <w:rFonts w:ascii="Times New Roman" w:hAnsi="Times New Roman" w:cs="Times New Roman"/>
+          <w:sz w:val="24"/>
+          <w:szCs w:val="28"/>
+        </w:rPr>
+      </w:pPr>
+      <w:r>
+        <w:rPr>
+          <w:rFonts w:ascii="Times New Roman" w:hAnsi="Times New Roman" w:cs="Times New Roman"/>
+          <w:sz w:val="24"/>
+          <w:szCs w:val="28"/>
+        </w:rPr>
+        <w:t>р</w:t>
+      </w:r>
+      <w:r>
+        <w:rPr>
+          <w:rFonts w:ascii="Times New Roman" w:hAnsi="Times New Roman" w:cs="Times New Roman"/>
+          <w:sz w:val="24"/>
+          <w:szCs w:val="28"/>
+        </w:rPr>
+        <w:t>исунок 1</w:t>
+      </w:r>
+      <w:r>
+        <w:rPr>
+          <w:rFonts w:ascii="Times New Roman" w:hAnsi="Times New Roman" w:cs="Times New Roman"/>
+          <w:sz w:val="24"/>
+          <w:szCs w:val="28"/>
+        </w:rPr>
+        <w:t xml:space="preserve">6 </w:t>
+      </w:r>
+      <w:r>
+        <w:rPr>
+          <w:rFonts w:ascii="Times New Roman" w:hAnsi="Times New Roman" w:cs="Times New Roman"/>
+          <w:sz w:val="24"/>
+          <w:szCs w:val="28"/>
+        </w:rPr>
+        <w:t xml:space="preserve">– </w:t>
+      </w:r>
+      <w:r>
+        <w:rPr>
+          <w:rFonts w:ascii="Times New Roman" w:hAnsi="Times New Roman" w:cs="Times New Roman"/>
+          <w:sz w:val="24"/>
+          <w:szCs w:val="28"/>
+        </w:rPr>
+        <w:t xml:space="preserve">удаление </w:t>
+      </w:r>
+      <w:r>
+        <w:rPr>
+          <w:rFonts w:ascii="Times New Roman" w:hAnsi="Times New Roman" w:cs="Times New Roman"/>
+          <w:sz w:val="24"/>
+          <w:szCs w:val="28"/>
+        </w:rPr>
+        <w:t>модели оборудования администратором оборудования;</w:t>
+      </w:r>
+    </w:p>
+    <w:p>
+      <w:pPr>
+        <w:pStyle w:val="a9"/>
+        <w:numPr>
+          <w:ilvl w:val="0"/>
+          <w:numId w:val="46"/>
+        </w:numPr>
+        <w:spacing w:line="360" w:lineRule="auto"/>
+        <w:ind w:left="426" w:hanging="426"/>
+        <w:jc w:val="both"/>
+        <w:rPr>
+          <w:rFonts w:ascii="Times New Roman" w:hAnsi="Times New Roman" w:cs="Times New Roman"/>
+          <w:sz w:val="24"/>
+          <w:szCs w:val="28"/>
+        </w:rPr>
+      </w:pPr>
+      <w:r>
+        <w:rPr>
+          <w:rFonts w:ascii="Times New Roman" w:hAnsi="Times New Roman" w:cs="Times New Roman"/>
+          <w:sz w:val="24"/>
+          <w:szCs w:val="28"/>
+        </w:rPr>
+        <w:t>р</w:t>
+      </w:r>
+      <w:r>
+        <w:rPr>
+          <w:rFonts w:ascii="Times New Roman" w:hAnsi="Times New Roman" w:cs="Times New Roman"/>
+          <w:sz w:val="24"/>
+          <w:szCs w:val="28"/>
+        </w:rPr>
+        <w:t>исунок 1</w:t>
+      </w:r>
+      <w:r>
+        <w:rPr>
+          <w:rFonts w:ascii="Times New Roman" w:hAnsi="Times New Roman" w:cs="Times New Roman"/>
+          <w:sz w:val="24"/>
+          <w:szCs w:val="28"/>
+        </w:rPr>
+        <w:t xml:space="preserve">7 - </w:t>
+      </w:r>
+      <w:r>
+        <w:rPr>
+          <w:rFonts w:ascii="Times New Roman" w:hAnsi="Times New Roman" w:cs="Times New Roman"/>
+          <w:sz w:val="24"/>
+          <w:szCs w:val="28"/>
+        </w:rPr>
+        <w:t xml:space="preserve">добавление </w:t>
+      </w:r>
+      <w:r>
+        <w:rPr>
+          <w:rFonts w:ascii="Times New Roman" w:hAnsi="Times New Roman" w:cs="Times New Roman"/>
+          <w:sz w:val="24"/>
+          <w:szCs w:val="28"/>
+        </w:rPr>
+        <w:t>экземпляра</w:t>
+      </w:r>
+      <w:r>
+        <w:rPr>
+          <w:rFonts w:ascii="Times New Roman" w:hAnsi="Times New Roman" w:cs="Times New Roman"/>
+          <w:sz w:val="24"/>
+          <w:szCs w:val="28"/>
+        </w:rPr>
+        <w:t xml:space="preserve"> оборудования администратором оборудования;</w:t>
+      </w:r>
+    </w:p>
+    <w:p>
+      <w:pPr>
+        <w:pStyle w:val="a9"/>
+        <w:numPr>
+          <w:ilvl w:val="0"/>
+          <w:numId w:val="46"/>
+        </w:numPr>
+        <w:spacing w:line="360" w:lineRule="auto"/>
+        <w:ind w:left="426" w:hanging="426"/>
+        <w:jc w:val="both"/>
+        <w:rPr>
+          <w:rFonts w:ascii="Times New Roman" w:hAnsi="Times New Roman" w:cs="Times New Roman"/>
+          <w:sz w:val="24"/>
+          <w:szCs w:val="28"/>
+        </w:rPr>
+      </w:pPr>
+      <w:r>
+        <w:rPr>
+          <w:rFonts w:ascii="Times New Roman" w:hAnsi="Times New Roman" w:cs="Times New Roman"/>
+          <w:sz w:val="24"/>
+          <w:szCs w:val="28"/>
+        </w:rPr>
+        <w:t>р</w:t>
+      </w:r>
+      <w:r>
+        <w:rPr>
+          <w:rFonts w:ascii="Times New Roman" w:hAnsi="Times New Roman" w:cs="Times New Roman"/>
+          <w:sz w:val="24"/>
+          <w:szCs w:val="28"/>
+        </w:rPr>
+        <w:t>исунок 1</w:t>
+      </w:r>
+      <w:r>
+        <w:rPr>
+          <w:rFonts w:ascii="Times New Roman" w:hAnsi="Times New Roman" w:cs="Times New Roman"/>
+          <w:sz w:val="24"/>
+          <w:szCs w:val="28"/>
+        </w:rPr>
+        <w:t>8 - удаление</w:t>
+      </w:r>
+      <w:r>
+        <w:rPr>
+          <w:rFonts w:ascii="Times New Roman" w:hAnsi="Times New Roman" w:cs="Times New Roman"/>
+          <w:sz w:val="24"/>
+          <w:szCs w:val="28"/>
+        </w:rPr>
+        <w:t xml:space="preserve"> экземпляра оборудования администратором оборудования;</w:t>
+      </w:r>
+    </w:p>
+    <w:p>
+      <w:pPr>
+        <w:pStyle w:val="a9"/>
+        <w:numPr>
+          <w:ilvl w:val="0"/>
+          <w:numId w:val="46"/>
+        </w:numPr>
+        <w:spacing w:line="360" w:lineRule="auto"/>
+        <w:ind w:left="426" w:hanging="426"/>
+        <w:jc w:val="both"/>
+        <w:rPr>
+          <w:rFonts w:ascii="Times New Roman" w:hAnsi="Times New Roman" w:cs="Times New Roman"/>
+          <w:sz w:val="24"/>
+          <w:szCs w:val="28"/>
+        </w:rPr>
+      </w:pPr>
+      <w:r>
+        <w:rPr>
+          <w:rFonts w:ascii="Times New Roman" w:hAnsi="Times New Roman" w:cs="Times New Roman"/>
+          <w:sz w:val="24"/>
+          <w:szCs w:val="28"/>
+        </w:rPr>
+        <w:t>р</w:t>
+      </w:r>
+      <w:r>
+        <w:rPr>
+          <w:rFonts w:ascii="Times New Roman" w:hAnsi="Times New Roman" w:cs="Times New Roman"/>
+          <w:sz w:val="24"/>
+          <w:szCs w:val="28"/>
+        </w:rPr>
+        <w:t>исунок 1</w:t>
+      </w:r>
+      <w:r>
+        <w:rPr>
+          <w:rFonts w:ascii="Times New Roman" w:hAnsi="Times New Roman" w:cs="Times New Roman"/>
+          <w:sz w:val="24"/>
+          <w:szCs w:val="28"/>
+        </w:rPr>
+        <w:t>9 – получение данных экрана мониторинга пользователем.</w:t>
+      </w:r>
+    </w:p>
+    <w:p>
+      <w:pPr>
+        <w:pStyle w:val="a9"/>
+        <w:numPr>
+          <w:ilvl w:val="0"/>
+          <w:numId w:val="46"/>
+        </w:numPr>
+        <w:spacing w:line="360" w:lineRule="auto"/>
+        <w:ind w:left="426" w:hanging="426"/>
         <w:jc w:val="both"/>
         <w:rPr>
           <w:rFonts w:ascii="Times New Roman" w:hAnsi="Times New Roman" w:cs="Times New Roman"/>
@@ -27372,9 +27573,9 @@
         </w:rPr>
         <w:drawing>
           <wp:inline distT="0" distB="0" distL="0" distR="0">
-            <wp:extent cx="6300470" cy="3488055"/>
-            <wp:effectExtent l="0" t="0" r="5080" b="0"/>
-            <wp:docPr id="1" name="Рисунок 1"/>
+            <wp:extent cx="4539404" cy="3674712"/>
+            <wp:effectExtent l="0" t="0" r="0" b="2540"/>
+            <wp:docPr id="26" name="Рисунок 26"/>
             <wp:cNvGraphicFramePr>
               <a:graphicFrameLocks xmlns:a="http://schemas.openxmlformats.org/drawingml/2006/main" noChangeAspect="1"/>
             </wp:cNvGraphicFramePr>
@@ -27382,7 +27583,7 @@
               <a:graphicData uri="http://schemas.openxmlformats.org/drawingml/2006/picture">
                 <pic:pic xmlns:pic="http://schemas.openxmlformats.org/drawingml/2006/picture">
                   <pic:nvPicPr>
-                    <pic:cNvPr id="0" name="Picture 1"/>
+                    <pic:cNvPr id="0" name="Picture 26"/>
                     <pic:cNvPicPr>
                       <a:picLocks noChangeAspect="1" noChangeArrowheads="1"/>
                     </pic:cNvPicPr>
@@ -27403,7 +27604,7 @@
                   <pic:spPr bwMode="auto">
                     <a:xfrm>
                       <a:off x="0" y="0"/>
-                      <a:ext cx="6300470" cy="3488055"/>
+                      <a:ext cx="4558407" cy="3690096"/>
                     </a:xfrm>
                     <a:prstGeom prst="rect">
                       <a:avLst/>
@@ -27436,31 +27637,15 @@
           <w:sz w:val="24"/>
           <w:szCs w:val="28"/>
         </w:rPr>
-        <w:t xml:space="preserve">Рисунок 13 </w:t>
-      </w:r>
-      <w:r>
-        <w:rPr>
-          <w:rFonts w:ascii="Times New Roman" w:hAnsi="Times New Roman" w:cs="Times New Roman"/>
-          <w:sz w:val="24"/>
-          <w:szCs w:val="28"/>
-        </w:rPr>
-        <w:t>–</w:t>
-      </w:r>
-      <w:r>
-        <w:rPr>
-          <w:rFonts w:ascii="Times New Roman" w:hAnsi="Times New Roman" w:cs="Times New Roman"/>
-          <w:sz w:val="24"/>
-          <w:szCs w:val="28"/>
-        </w:rPr>
-        <w:t xml:space="preserve"> </w:t>
-      </w:r>
-      <w:r>
-        <w:rPr>
-          <w:rFonts w:ascii="Times New Roman" w:hAnsi="Times New Roman" w:cs="Times New Roman"/>
-          <w:sz w:val="24"/>
-          <w:szCs w:val="28"/>
-        </w:rPr>
-        <w:t>Диаграмма последовательности действий при запросе пользователем экрана мониторинга оборудования</w:t>
+        <w:t xml:space="preserve">Рисунок 13 - Диаграмма последовательности действий при </w:t>
+      </w:r>
+      <w:r>
+        <w:rPr>
+          <w:rFonts w:ascii="Times New Roman" w:hAnsi="Times New Roman" w:cs="Times New Roman"/>
+          <w:sz w:val="24"/>
+          <w:szCs w:val="28"/>
+        </w:rPr>
+        <w:t>регистрации нового пользователя</w:t>
       </w:r>
     </w:p>
     <w:p>
@@ -27473,6 +27658,760 @@
           <w:szCs w:val="28"/>
         </w:rPr>
       </w:pPr>
+      <w:r>
+        <w:rPr>
+          <w:noProof/>
+        </w:rPr>
+        <w:lastRenderedPageBreak/>
+        <w:drawing>
+          <wp:inline distT="0" distB="0" distL="0" distR="0">
+            <wp:extent cx="4627039" cy="3745654"/>
+            <wp:effectExtent l="0" t="0" r="2540" b="7620"/>
+            <wp:docPr id="27" name="Рисунок 27"/>
+            <wp:cNvGraphicFramePr>
+              <a:graphicFrameLocks xmlns:a="http://schemas.openxmlformats.org/drawingml/2006/main" noChangeAspect="1"/>
+            </wp:cNvGraphicFramePr>
+            <a:graphic xmlns:a="http://schemas.openxmlformats.org/drawingml/2006/main">
+              <a:graphicData uri="http://schemas.openxmlformats.org/drawingml/2006/picture">
+                <pic:pic xmlns:pic="http://schemas.openxmlformats.org/drawingml/2006/picture">
+                  <pic:nvPicPr>
+                    <pic:cNvPr id="0" name="Picture 28"/>
+                    <pic:cNvPicPr>
+                      <a:picLocks noChangeAspect="1" noChangeArrowheads="1"/>
+                    </pic:cNvPicPr>
+                  </pic:nvPicPr>
+                  <pic:blipFill>
+                    <a:blip r:embed="rId22">
+                      <a:extLst>
+                        <a:ext uri="{28A0092B-C50C-407E-A947-70E740481C1C}">
+                          <a14:useLocalDpi xmlns:a14="http://schemas.microsoft.com/office/drawing/2010/main" val="0"/>
+                        </a:ext>
+                      </a:extLst>
+                    </a:blip>
+                    <a:srcRect/>
+                    <a:stretch>
+                      <a:fillRect/>
+                    </a:stretch>
+                  </pic:blipFill>
+                  <pic:spPr bwMode="auto">
+                    <a:xfrm>
+                      <a:off x="0" y="0"/>
+                      <a:ext cx="4634160" cy="3751419"/>
+                    </a:xfrm>
+                    <a:prstGeom prst="rect">
+                      <a:avLst/>
+                    </a:prstGeom>
+                    <a:noFill/>
+                    <a:ln>
+                      <a:noFill/>
+                    </a:ln>
+                  </pic:spPr>
+                </pic:pic>
+              </a:graphicData>
+            </a:graphic>
+          </wp:inline>
+        </w:drawing>
+      </w:r>
+    </w:p>
+    <w:p>
+      <w:pPr>
+        <w:spacing w:line="360" w:lineRule="auto"/>
+        <w:jc w:val="center"/>
+        <w:rPr>
+          <w:rFonts w:ascii="Times New Roman" w:hAnsi="Times New Roman" w:cs="Times New Roman"/>
+          <w:sz w:val="24"/>
+          <w:szCs w:val="28"/>
+        </w:rPr>
+      </w:pPr>
+      <w:r>
+        <w:rPr>
+          <w:rFonts w:ascii="Times New Roman" w:hAnsi="Times New Roman" w:cs="Times New Roman"/>
+          <w:sz w:val="24"/>
+          <w:szCs w:val="28"/>
+        </w:rPr>
+        <w:t>Рисунок 1</w:t>
+      </w:r>
+      <w:r>
+        <w:rPr>
+          <w:rFonts w:ascii="Times New Roman" w:hAnsi="Times New Roman" w:cs="Times New Roman"/>
+          <w:sz w:val="24"/>
+          <w:szCs w:val="28"/>
+        </w:rPr>
+        <w:t>4</w:t>
+      </w:r>
+      <w:r>
+        <w:rPr>
+          <w:rFonts w:ascii="Times New Roman" w:hAnsi="Times New Roman" w:cs="Times New Roman"/>
+          <w:sz w:val="24"/>
+          <w:szCs w:val="28"/>
+        </w:rPr>
+        <w:t xml:space="preserve"> - Диаграмма последовательности действий при </w:t>
+      </w:r>
+      <w:r>
+        <w:rPr>
+          <w:rFonts w:ascii="Times New Roman" w:hAnsi="Times New Roman" w:cs="Times New Roman"/>
+          <w:sz w:val="24"/>
+          <w:szCs w:val="28"/>
+        </w:rPr>
+        <w:t>удалении существующего</w:t>
+      </w:r>
+      <w:r>
+        <w:rPr>
+          <w:rFonts w:ascii="Times New Roman" w:hAnsi="Times New Roman" w:cs="Times New Roman"/>
+          <w:sz w:val="24"/>
+          <w:szCs w:val="28"/>
+        </w:rPr>
+        <w:t xml:space="preserve"> пользователя</w:t>
+      </w:r>
+    </w:p>
+    <w:p>
+      <w:pPr>
+        <w:spacing w:after="0" w:line="360" w:lineRule="auto"/>
+        <w:jc w:val="center"/>
+        <w:rPr>
+          <w:rFonts w:ascii="Times New Roman" w:hAnsi="Times New Roman" w:cs="Times New Roman"/>
+          <w:sz w:val="24"/>
+          <w:szCs w:val="28"/>
+        </w:rPr>
+      </w:pPr>
+    </w:p>
+    <w:p>
+      <w:pPr>
+        <w:spacing w:line="360" w:lineRule="auto"/>
+        <w:jc w:val="center"/>
+        <w:rPr>
+          <w:rFonts w:ascii="Times New Roman" w:hAnsi="Times New Roman" w:cs="Times New Roman"/>
+          <w:sz w:val="24"/>
+          <w:szCs w:val="28"/>
+        </w:rPr>
+      </w:pPr>
+      <w:r>
+        <w:rPr>
+          <w:noProof/>
+        </w:rPr>
+        <w:drawing>
+          <wp:inline distT="0" distB="0" distL="0" distR="0">
+            <wp:extent cx="6266604" cy="3753520"/>
+            <wp:effectExtent l="0" t="0" r="1270" b="0"/>
+            <wp:docPr id="28" name="Рисунок 28"/>
+            <wp:cNvGraphicFramePr>
+              <a:graphicFrameLocks xmlns:a="http://schemas.openxmlformats.org/drawingml/2006/main" noChangeAspect="1"/>
+            </wp:cNvGraphicFramePr>
+            <a:graphic xmlns:a="http://schemas.openxmlformats.org/drawingml/2006/main">
+              <a:graphicData uri="http://schemas.openxmlformats.org/drawingml/2006/picture">
+                <pic:pic xmlns:pic="http://schemas.openxmlformats.org/drawingml/2006/picture">
+                  <pic:nvPicPr>
+                    <pic:cNvPr id="0" name="Picture 30"/>
+                    <pic:cNvPicPr>
+                      <a:picLocks noChangeAspect="1" noChangeArrowheads="1"/>
+                    </pic:cNvPicPr>
+                  </pic:nvPicPr>
+                  <pic:blipFill>
+                    <a:blip r:embed="rId23">
+                      <a:extLst>
+                        <a:ext uri="{28A0092B-C50C-407E-A947-70E740481C1C}">
+                          <a14:useLocalDpi xmlns:a14="http://schemas.microsoft.com/office/drawing/2010/main" val="0"/>
+                        </a:ext>
+                      </a:extLst>
+                    </a:blip>
+                    <a:srcRect/>
+                    <a:stretch>
+                      <a:fillRect/>
+                    </a:stretch>
+                  </pic:blipFill>
+                  <pic:spPr bwMode="auto">
+                    <a:xfrm>
+                      <a:off x="0" y="0"/>
+                      <a:ext cx="6268623" cy="3754729"/>
+                    </a:xfrm>
+                    <a:prstGeom prst="rect">
+                      <a:avLst/>
+                    </a:prstGeom>
+                    <a:noFill/>
+                    <a:ln>
+                      <a:noFill/>
+                    </a:ln>
+                  </pic:spPr>
+                </pic:pic>
+              </a:graphicData>
+            </a:graphic>
+          </wp:inline>
+        </w:drawing>
+      </w:r>
+    </w:p>
+    <w:p>
+      <w:pPr>
+        <w:spacing w:line="360" w:lineRule="auto"/>
+        <w:jc w:val="center"/>
+        <w:rPr>
+          <w:rFonts w:ascii="Times New Roman" w:hAnsi="Times New Roman" w:cs="Times New Roman"/>
+          <w:sz w:val="24"/>
+          <w:szCs w:val="28"/>
+        </w:rPr>
+      </w:pPr>
+      <w:r>
+        <w:rPr>
+          <w:rFonts w:ascii="Times New Roman" w:hAnsi="Times New Roman" w:cs="Times New Roman"/>
+          <w:sz w:val="24"/>
+          <w:szCs w:val="28"/>
+        </w:rPr>
+        <w:t>Рисунок 1</w:t>
+      </w:r>
+      <w:r>
+        <w:rPr>
+          <w:rFonts w:ascii="Times New Roman" w:hAnsi="Times New Roman" w:cs="Times New Roman"/>
+          <w:sz w:val="24"/>
+          <w:szCs w:val="28"/>
+        </w:rPr>
+        <w:t>5</w:t>
+      </w:r>
+      <w:r>
+        <w:rPr>
+          <w:rFonts w:ascii="Times New Roman" w:hAnsi="Times New Roman" w:cs="Times New Roman"/>
+          <w:sz w:val="24"/>
+          <w:szCs w:val="28"/>
+        </w:rPr>
+        <w:t xml:space="preserve"> - Диаграмма последовательности действий при добавлении новой модели оборудования</w:t>
+      </w:r>
+    </w:p>
+    <w:p>
+      <w:pPr>
+        <w:spacing w:line="360" w:lineRule="auto"/>
+        <w:jc w:val="center"/>
+        <w:rPr>
+          <w:rFonts w:ascii="Times New Roman" w:hAnsi="Times New Roman" w:cs="Times New Roman"/>
+          <w:sz w:val="24"/>
+          <w:szCs w:val="28"/>
+          <w:lang w:val="en-US"/>
+        </w:rPr>
+      </w:pPr>
+      <w:r>
+        <w:rPr>
+          <w:noProof/>
+        </w:rPr>
+        <w:lastRenderedPageBreak/>
+        <w:drawing>
+          <wp:inline distT="0" distB="0" distL="0" distR="0">
+            <wp:extent cx="6400094" cy="2692400"/>
+            <wp:effectExtent l="0" t="0" r="1270" b="0"/>
+            <wp:docPr id="29" name="Рисунок 29"/>
+            <wp:cNvGraphicFramePr>
+              <a:graphicFrameLocks xmlns:a="http://schemas.openxmlformats.org/drawingml/2006/main" noChangeAspect="1"/>
+            </wp:cNvGraphicFramePr>
+            <a:graphic xmlns:a="http://schemas.openxmlformats.org/drawingml/2006/main">
+              <a:graphicData uri="http://schemas.openxmlformats.org/drawingml/2006/picture">
+                <pic:pic xmlns:pic="http://schemas.openxmlformats.org/drawingml/2006/picture">
+                  <pic:nvPicPr>
+                    <pic:cNvPr id="0" name="Picture 32"/>
+                    <pic:cNvPicPr>
+                      <a:picLocks noChangeAspect="1" noChangeArrowheads="1"/>
+                    </pic:cNvPicPr>
+                  </pic:nvPicPr>
+                  <pic:blipFill>
+                    <a:blip r:embed="rId24" cstate="print">
+                      <a:extLst>
+                        <a:ext uri="{28A0092B-C50C-407E-A947-70E740481C1C}">
+                          <a14:useLocalDpi xmlns:a14="http://schemas.microsoft.com/office/drawing/2010/main" val="0"/>
+                        </a:ext>
+                      </a:extLst>
+                    </a:blip>
+                    <a:srcRect/>
+                    <a:stretch>
+                      <a:fillRect/>
+                    </a:stretch>
+                  </pic:blipFill>
+                  <pic:spPr bwMode="auto">
+                    <a:xfrm>
+                      <a:off x="0" y="0"/>
+                      <a:ext cx="6404184" cy="2694121"/>
+                    </a:xfrm>
+                    <a:prstGeom prst="rect">
+                      <a:avLst/>
+                    </a:prstGeom>
+                    <a:noFill/>
+                    <a:ln>
+                      <a:noFill/>
+                    </a:ln>
+                  </pic:spPr>
+                </pic:pic>
+              </a:graphicData>
+            </a:graphic>
+          </wp:inline>
+        </w:drawing>
+      </w:r>
+    </w:p>
+    <w:p>
+      <w:pPr>
+        <w:spacing w:line="360" w:lineRule="auto"/>
+        <w:jc w:val="center"/>
+        <w:rPr>
+          <w:rFonts w:ascii="Times New Roman" w:hAnsi="Times New Roman" w:cs="Times New Roman"/>
+          <w:sz w:val="24"/>
+          <w:szCs w:val="28"/>
+        </w:rPr>
+      </w:pPr>
+      <w:r>
+        <w:rPr>
+          <w:rFonts w:ascii="Times New Roman" w:hAnsi="Times New Roman" w:cs="Times New Roman"/>
+          <w:sz w:val="24"/>
+          <w:szCs w:val="28"/>
+        </w:rPr>
+        <w:t>Рисунок 1</w:t>
+      </w:r>
+      <w:r>
+        <w:rPr>
+          <w:rFonts w:ascii="Times New Roman" w:hAnsi="Times New Roman" w:cs="Times New Roman"/>
+          <w:sz w:val="24"/>
+          <w:szCs w:val="28"/>
+        </w:rPr>
+        <w:t>6</w:t>
+      </w:r>
+      <w:r>
+        <w:rPr>
+          <w:rFonts w:ascii="Times New Roman" w:hAnsi="Times New Roman" w:cs="Times New Roman"/>
+          <w:sz w:val="24"/>
+          <w:szCs w:val="28"/>
+        </w:rPr>
+        <w:t xml:space="preserve"> - Диаграмма последовательности действий при </w:t>
+      </w:r>
+      <w:r>
+        <w:rPr>
+          <w:rFonts w:ascii="Times New Roman" w:hAnsi="Times New Roman" w:cs="Times New Roman"/>
+          <w:sz w:val="24"/>
+          <w:szCs w:val="28"/>
+        </w:rPr>
+        <w:t>удалении</w:t>
+      </w:r>
+      <w:r>
+        <w:rPr>
+          <w:rFonts w:ascii="Times New Roman" w:hAnsi="Times New Roman" w:cs="Times New Roman"/>
+          <w:sz w:val="24"/>
+          <w:szCs w:val="28"/>
+        </w:rPr>
+        <w:t xml:space="preserve"> модели оборудования</w:t>
+      </w:r>
+    </w:p>
+    <w:p>
+      <w:pPr>
+        <w:spacing w:line="360" w:lineRule="auto"/>
+        <w:jc w:val="center"/>
+        <w:rPr>
+          <w:rFonts w:ascii="Times New Roman" w:hAnsi="Times New Roman" w:cs="Times New Roman"/>
+          <w:sz w:val="24"/>
+          <w:szCs w:val="28"/>
+        </w:rPr>
+      </w:pPr>
+    </w:p>
+    <w:p>
+      <w:pPr>
+        <w:spacing w:line="360" w:lineRule="auto"/>
+        <w:jc w:val="center"/>
+        <w:rPr>
+          <w:rFonts w:ascii="Times New Roman" w:hAnsi="Times New Roman" w:cs="Times New Roman"/>
+          <w:sz w:val="24"/>
+          <w:szCs w:val="28"/>
+        </w:rPr>
+      </w:pPr>
+      <w:r>
+        <w:rPr>
+          <w:noProof/>
+        </w:rPr>
+        <w:drawing>
+          <wp:inline distT="0" distB="0" distL="0" distR="0">
+            <wp:extent cx="5784004" cy="4066641"/>
+            <wp:effectExtent l="0" t="0" r="7620" b="0"/>
+            <wp:docPr id="30" name="Рисунок 30"/>
+            <wp:cNvGraphicFramePr>
+              <a:graphicFrameLocks xmlns:a="http://schemas.openxmlformats.org/drawingml/2006/main" noChangeAspect="1"/>
+            </wp:cNvGraphicFramePr>
+            <a:graphic xmlns:a="http://schemas.openxmlformats.org/drawingml/2006/main">
+              <a:graphicData uri="http://schemas.openxmlformats.org/drawingml/2006/picture">
+                <pic:pic xmlns:pic="http://schemas.openxmlformats.org/drawingml/2006/picture">
+                  <pic:nvPicPr>
+                    <pic:cNvPr id="0" name="Picture 34"/>
+                    <pic:cNvPicPr>
+                      <a:picLocks noChangeAspect="1" noChangeArrowheads="1"/>
+                    </pic:cNvPicPr>
+                  </pic:nvPicPr>
+                  <pic:blipFill>
+                    <a:blip r:embed="rId25">
+                      <a:extLst>
+                        <a:ext uri="{28A0092B-C50C-407E-A947-70E740481C1C}">
+                          <a14:useLocalDpi xmlns:a14="http://schemas.microsoft.com/office/drawing/2010/main" val="0"/>
+                        </a:ext>
+                      </a:extLst>
+                    </a:blip>
+                    <a:srcRect/>
+                    <a:stretch>
+                      <a:fillRect/>
+                    </a:stretch>
+                  </pic:blipFill>
+                  <pic:spPr bwMode="auto">
+                    <a:xfrm>
+                      <a:off x="0" y="0"/>
+                      <a:ext cx="5788601" cy="4069873"/>
+                    </a:xfrm>
+                    <a:prstGeom prst="rect">
+                      <a:avLst/>
+                    </a:prstGeom>
+                    <a:noFill/>
+                    <a:ln>
+                      <a:noFill/>
+                    </a:ln>
+                  </pic:spPr>
+                </pic:pic>
+              </a:graphicData>
+            </a:graphic>
+          </wp:inline>
+        </w:drawing>
+      </w:r>
+    </w:p>
+    <w:p>
+      <w:pPr>
+        <w:spacing w:line="360" w:lineRule="auto"/>
+        <w:jc w:val="center"/>
+        <w:rPr>
+          <w:rFonts w:ascii="Times New Roman" w:hAnsi="Times New Roman" w:cs="Times New Roman"/>
+          <w:sz w:val="24"/>
+          <w:szCs w:val="28"/>
+        </w:rPr>
+      </w:pPr>
+      <w:r>
+        <w:rPr>
+          <w:rFonts w:ascii="Times New Roman" w:hAnsi="Times New Roman" w:cs="Times New Roman"/>
+          <w:sz w:val="24"/>
+          <w:szCs w:val="28"/>
+        </w:rPr>
+        <w:t>Рисунок 1</w:t>
+      </w:r>
+      <w:r>
+        <w:rPr>
+          <w:rFonts w:ascii="Times New Roman" w:hAnsi="Times New Roman" w:cs="Times New Roman"/>
+          <w:sz w:val="24"/>
+          <w:szCs w:val="28"/>
+        </w:rPr>
+        <w:t>7</w:t>
+      </w:r>
+      <w:r>
+        <w:rPr>
+          <w:rFonts w:ascii="Times New Roman" w:hAnsi="Times New Roman" w:cs="Times New Roman"/>
+          <w:sz w:val="24"/>
+          <w:szCs w:val="28"/>
+        </w:rPr>
+        <w:t xml:space="preserve"> - Диаграмма последовательности действий при </w:t>
+      </w:r>
+      <w:r>
+        <w:rPr>
+          <w:rFonts w:ascii="Times New Roman" w:hAnsi="Times New Roman" w:cs="Times New Roman"/>
+          <w:sz w:val="24"/>
+          <w:szCs w:val="28"/>
+        </w:rPr>
+        <w:t>добавлении экземпляра</w:t>
+      </w:r>
+      <w:r>
+        <w:rPr>
+          <w:rFonts w:ascii="Times New Roman" w:hAnsi="Times New Roman" w:cs="Times New Roman"/>
+          <w:sz w:val="24"/>
+          <w:szCs w:val="28"/>
+        </w:rPr>
+        <w:t xml:space="preserve"> оборудования</w:t>
+      </w:r>
+    </w:p>
+    <w:p>
+      <w:pPr>
+        <w:spacing w:line="360" w:lineRule="auto"/>
+        <w:jc w:val="center"/>
+        <w:rPr>
+          <w:rFonts w:ascii="Times New Roman" w:hAnsi="Times New Roman" w:cs="Times New Roman"/>
+          <w:sz w:val="24"/>
+          <w:szCs w:val="28"/>
+        </w:rPr>
+      </w:pPr>
+    </w:p>
+    <w:p>
+      <w:pPr>
+        <w:spacing w:line="360" w:lineRule="auto"/>
+        <w:jc w:val="center"/>
+        <w:rPr>
+          <w:rFonts w:ascii="Times New Roman" w:hAnsi="Times New Roman" w:cs="Times New Roman"/>
+          <w:sz w:val="24"/>
+          <w:szCs w:val="28"/>
+        </w:rPr>
+      </w:pPr>
+      <w:r>
+        <w:rPr>
+          <w:noProof/>
+        </w:rPr>
+        <w:lastRenderedPageBreak/>
+        <w:drawing>
+          <wp:inline distT="0" distB="0" distL="0" distR="0">
+            <wp:extent cx="6300470" cy="3135630"/>
+            <wp:effectExtent l="0" t="0" r="5080" b="7620"/>
+            <wp:docPr id="25" name="Рисунок 25"/>
+            <wp:cNvGraphicFramePr>
+              <a:graphicFrameLocks xmlns:a="http://schemas.openxmlformats.org/drawingml/2006/main" noChangeAspect="1"/>
+            </wp:cNvGraphicFramePr>
+            <a:graphic xmlns:a="http://schemas.openxmlformats.org/drawingml/2006/main">
+              <a:graphicData uri="http://schemas.openxmlformats.org/drawingml/2006/picture">
+                <pic:pic xmlns:pic="http://schemas.openxmlformats.org/drawingml/2006/picture">
+                  <pic:nvPicPr>
+                    <pic:cNvPr id="0" name="Picture 24"/>
+                    <pic:cNvPicPr>
+                      <a:picLocks noChangeAspect="1" noChangeArrowheads="1"/>
+                    </pic:cNvPicPr>
+                  </pic:nvPicPr>
+                  <pic:blipFill>
+                    <a:blip r:embed="rId26">
+                      <a:extLst>
+                        <a:ext uri="{28A0092B-C50C-407E-A947-70E740481C1C}">
+                          <a14:useLocalDpi xmlns:a14="http://schemas.microsoft.com/office/drawing/2010/main" val="0"/>
+                        </a:ext>
+                      </a:extLst>
+                    </a:blip>
+                    <a:srcRect/>
+                    <a:stretch>
+                      <a:fillRect/>
+                    </a:stretch>
+                  </pic:blipFill>
+                  <pic:spPr bwMode="auto">
+                    <a:xfrm>
+                      <a:off x="0" y="0"/>
+                      <a:ext cx="6300470" cy="3135630"/>
+                    </a:xfrm>
+                    <a:prstGeom prst="rect">
+                      <a:avLst/>
+                    </a:prstGeom>
+                    <a:noFill/>
+                    <a:ln>
+                      <a:noFill/>
+                    </a:ln>
+                  </pic:spPr>
+                </pic:pic>
+              </a:graphicData>
+            </a:graphic>
+          </wp:inline>
+        </w:drawing>
+      </w:r>
+    </w:p>
+    <w:p>
+      <w:pPr>
+        <w:spacing w:line="360" w:lineRule="auto"/>
+        <w:jc w:val="center"/>
+        <w:rPr>
+          <w:rFonts w:ascii="Times New Roman" w:hAnsi="Times New Roman" w:cs="Times New Roman"/>
+          <w:sz w:val="24"/>
+          <w:szCs w:val="28"/>
+        </w:rPr>
+      </w:pPr>
+      <w:r>
+        <w:rPr>
+          <w:rFonts w:ascii="Times New Roman" w:hAnsi="Times New Roman" w:cs="Times New Roman"/>
+          <w:sz w:val="24"/>
+          <w:szCs w:val="28"/>
+        </w:rPr>
+        <w:t>Рисунок 1</w:t>
+      </w:r>
+      <w:r>
+        <w:rPr>
+          <w:rFonts w:ascii="Times New Roman" w:hAnsi="Times New Roman" w:cs="Times New Roman"/>
+          <w:sz w:val="24"/>
+          <w:szCs w:val="28"/>
+        </w:rPr>
+        <w:t>8</w:t>
+      </w:r>
+      <w:r>
+        <w:rPr>
+          <w:rFonts w:ascii="Times New Roman" w:hAnsi="Times New Roman" w:cs="Times New Roman"/>
+          <w:sz w:val="24"/>
+          <w:szCs w:val="28"/>
+        </w:rPr>
+        <w:t xml:space="preserve"> - Диаграмма последовательности действий при </w:t>
+      </w:r>
+      <w:r>
+        <w:rPr>
+          <w:rFonts w:ascii="Times New Roman" w:hAnsi="Times New Roman" w:cs="Times New Roman"/>
+          <w:sz w:val="24"/>
+          <w:szCs w:val="28"/>
+        </w:rPr>
+        <w:t>удалении</w:t>
+      </w:r>
+      <w:r>
+        <w:rPr>
+          <w:rFonts w:ascii="Times New Roman" w:hAnsi="Times New Roman" w:cs="Times New Roman"/>
+          <w:sz w:val="24"/>
+          <w:szCs w:val="28"/>
+        </w:rPr>
+        <w:t xml:space="preserve"> экземпляра оборудования</w:t>
+      </w:r>
+    </w:p>
+    <w:p>
+      <w:pPr>
+        <w:spacing w:line="360" w:lineRule="auto"/>
+        <w:jc w:val="center"/>
+        <w:rPr>
+          <w:rFonts w:ascii="Times New Roman" w:hAnsi="Times New Roman" w:cs="Times New Roman"/>
+          <w:sz w:val="24"/>
+          <w:szCs w:val="28"/>
+        </w:rPr>
+      </w:pPr>
+    </w:p>
+    <w:p>
+      <w:pPr>
+        <w:spacing w:line="360" w:lineRule="auto"/>
+        <w:jc w:val="center"/>
+        <w:rPr>
+          <w:rFonts w:ascii="Times New Roman" w:hAnsi="Times New Roman" w:cs="Times New Roman"/>
+          <w:sz w:val="24"/>
+          <w:szCs w:val="28"/>
+        </w:rPr>
+      </w:pPr>
+      <w:r>
+        <w:rPr>
+          <w:noProof/>
+        </w:rPr>
+        <w:drawing>
+          <wp:inline distT="0" distB="0" distL="0" distR="0">
+            <wp:extent cx="6300470" cy="3407410"/>
+            <wp:effectExtent l="0" t="0" r="5080" b="2540"/>
+            <wp:docPr id="31" name="Рисунок 31"/>
+            <wp:cNvGraphicFramePr>
+              <a:graphicFrameLocks xmlns:a="http://schemas.openxmlformats.org/drawingml/2006/main" noChangeAspect="1"/>
+            </wp:cNvGraphicFramePr>
+            <a:graphic xmlns:a="http://schemas.openxmlformats.org/drawingml/2006/main">
+              <a:graphicData uri="http://schemas.openxmlformats.org/drawingml/2006/picture">
+                <pic:pic xmlns:pic="http://schemas.openxmlformats.org/drawingml/2006/picture">
+                  <pic:nvPicPr>
+                    <pic:cNvPr id="0" name="Picture 36"/>
+                    <pic:cNvPicPr>
+                      <a:picLocks noChangeAspect="1" noChangeArrowheads="1"/>
+                    </pic:cNvPicPr>
+                  </pic:nvPicPr>
+                  <pic:blipFill>
+                    <a:blip r:embed="rId27">
+                      <a:extLst>
+                        <a:ext uri="{28A0092B-C50C-407E-A947-70E740481C1C}">
+                          <a14:useLocalDpi xmlns:a14="http://schemas.microsoft.com/office/drawing/2010/main" val="0"/>
+                        </a:ext>
+                      </a:extLst>
+                    </a:blip>
+                    <a:srcRect/>
+                    <a:stretch>
+                      <a:fillRect/>
+                    </a:stretch>
+                  </pic:blipFill>
+                  <pic:spPr bwMode="auto">
+                    <a:xfrm>
+                      <a:off x="0" y="0"/>
+                      <a:ext cx="6300470" cy="3407410"/>
+                    </a:xfrm>
+                    <a:prstGeom prst="rect">
+                      <a:avLst/>
+                    </a:prstGeom>
+                    <a:noFill/>
+                    <a:ln>
+                      <a:noFill/>
+                    </a:ln>
+                  </pic:spPr>
+                </pic:pic>
+              </a:graphicData>
+            </a:graphic>
+          </wp:inline>
+        </w:drawing>
+      </w:r>
+    </w:p>
+    <w:p>
+      <w:pPr>
+        <w:spacing w:line="360" w:lineRule="auto"/>
+        <w:jc w:val="center"/>
+        <w:rPr>
+          <w:rFonts w:ascii="Times New Roman" w:hAnsi="Times New Roman" w:cs="Times New Roman"/>
+          <w:sz w:val="24"/>
+          <w:szCs w:val="28"/>
+        </w:rPr>
+      </w:pPr>
+      <w:r>
+        <w:rPr>
+          <w:rFonts w:ascii="Times New Roman" w:hAnsi="Times New Roman" w:cs="Times New Roman"/>
+          <w:sz w:val="24"/>
+          <w:szCs w:val="28"/>
+        </w:rPr>
+        <w:t>Рисунок 1</w:t>
+      </w:r>
+      <w:r>
+        <w:rPr>
+          <w:rFonts w:ascii="Times New Roman" w:hAnsi="Times New Roman" w:cs="Times New Roman"/>
+          <w:sz w:val="24"/>
+          <w:szCs w:val="28"/>
+        </w:rPr>
+        <w:t>9</w:t>
+      </w:r>
+      <w:r>
+        <w:rPr>
+          <w:rFonts w:ascii="Times New Roman" w:hAnsi="Times New Roman" w:cs="Times New Roman"/>
+          <w:sz w:val="24"/>
+          <w:szCs w:val="28"/>
+        </w:rPr>
+        <w:t xml:space="preserve"> </w:t>
+      </w:r>
+      <w:r>
+        <w:rPr>
+          <w:rFonts w:ascii="Times New Roman" w:hAnsi="Times New Roman" w:cs="Times New Roman"/>
+          <w:sz w:val="24"/>
+          <w:szCs w:val="28"/>
+        </w:rPr>
+        <w:t>–</w:t>
+      </w:r>
+      <w:r>
+        <w:rPr>
+          <w:rFonts w:ascii="Times New Roman" w:hAnsi="Times New Roman" w:cs="Times New Roman"/>
+          <w:sz w:val="24"/>
+          <w:szCs w:val="28"/>
+        </w:rPr>
+        <w:t xml:space="preserve"> </w:t>
+      </w:r>
+      <w:r>
+        <w:rPr>
+          <w:rFonts w:ascii="Times New Roman" w:hAnsi="Times New Roman" w:cs="Times New Roman"/>
+          <w:sz w:val="24"/>
+          <w:szCs w:val="28"/>
+        </w:rPr>
+        <w:t>Диаграмма последовательности действий при запросе пользователем экрана мониторинга оборудования</w:t>
+      </w:r>
+    </w:p>
+    <w:p>
+      <w:pPr>
+        <w:spacing w:line="360" w:lineRule="auto"/>
+        <w:jc w:val="center"/>
+        <w:rPr>
+          <w:rFonts w:ascii="Times New Roman" w:hAnsi="Times New Roman" w:cs="Times New Roman"/>
+          <w:sz w:val="24"/>
+          <w:szCs w:val="28"/>
+        </w:rPr>
+      </w:pPr>
+    </w:p>
+    <w:p>
+      <w:pPr>
+        <w:spacing w:line="360" w:lineRule="auto"/>
+        <w:jc w:val="center"/>
+        <w:rPr>
+          <w:rFonts w:ascii="Times New Roman" w:hAnsi="Times New Roman" w:cs="Times New Roman"/>
+          <w:sz w:val="24"/>
+          <w:szCs w:val="28"/>
+        </w:rPr>
+      </w:pPr>
+    </w:p>
+    <w:p>
+      <w:pPr>
+        <w:spacing w:line="360" w:lineRule="auto"/>
+        <w:jc w:val="center"/>
+        <w:rPr>
+          <w:rFonts w:ascii="Times New Roman" w:hAnsi="Times New Roman" w:cs="Times New Roman"/>
+          <w:sz w:val="24"/>
+          <w:szCs w:val="28"/>
+        </w:rPr>
+      </w:pPr>
+      <w:bookmarkStart w:id="0" w:name="_GoBack"/>
+      <w:bookmarkEnd w:id="0"/>
     </w:p>
     <w:p>
       <w:pPr>
@@ -27491,6 +28430,7 @@
           <w:sz w:val="28"/>
           <w:szCs w:val="28"/>
         </w:rPr>
+        <w:lastRenderedPageBreak/>
         <w:t>Диаграмма потоков данных</w:t>
       </w:r>
     </w:p>
@@ -28274,6 +29214,119 @@
     </w:lvl>
   </w:abstractNum>
   <w:abstractNum w:abstractNumId="6" w15:restartNumberingAfterBreak="0">
+    <w:nsid w:val="10195501"/>
+    <w:multiLevelType w:val="hybridMultilevel"/>
+    <w:tmpl w:val="884C6EC2"/>
+    <w:lvl w:ilvl="0" w:tplc="04190001">
+      <w:start w:val="1"/>
+      <w:numFmt w:val="bullet"/>
+      <w:lvlText w:val=""/>
+      <w:lvlJc w:val="left"/>
+      <w:pPr>
+        <w:ind w:left="1429" w:hanging="360"/>
+      </w:pPr>
+      <w:rPr>
+        <w:rFonts w:ascii="Symbol" w:hAnsi="Symbol" w:hint="default"/>
+      </w:rPr>
+    </w:lvl>
+    <w:lvl w:ilvl="1" w:tplc="04190003" w:tentative="1">
+      <w:start w:val="1"/>
+      <w:numFmt w:val="bullet"/>
+      <w:lvlText w:val="o"/>
+      <w:lvlJc w:val="left"/>
+      <w:pPr>
+        <w:ind w:left="2149" w:hanging="360"/>
+      </w:pPr>
+      <w:rPr>
+        <w:rFonts w:ascii="Courier New" w:hAnsi="Courier New" w:cs="Courier New" w:hint="default"/>
+      </w:rPr>
+    </w:lvl>
+    <w:lvl w:ilvl="2" w:tplc="04190005" w:tentative="1">
+      <w:start w:val="1"/>
+      <w:numFmt w:val="bullet"/>
+      <w:lvlText w:val=""/>
+      <w:lvlJc w:val="left"/>
+      <w:pPr>
+        <w:ind w:left="2869" w:hanging="360"/>
+      </w:pPr>
+      <w:rPr>
+        <w:rFonts w:ascii="Wingdings" w:hAnsi="Wingdings" w:hint="default"/>
+      </w:rPr>
+    </w:lvl>
+    <w:lvl w:ilvl="3" w:tplc="04190001" w:tentative="1">
+      <w:start w:val="1"/>
+      <w:numFmt w:val="bullet"/>
+      <w:lvlText w:val=""/>
+      <w:lvlJc w:val="left"/>
+      <w:pPr>
+        <w:ind w:left="3589" w:hanging="360"/>
+      </w:pPr>
+      <w:rPr>
+        <w:rFonts w:ascii="Symbol" w:hAnsi="Symbol" w:hint="default"/>
+      </w:rPr>
+    </w:lvl>
+    <w:lvl w:ilvl="4" w:tplc="04190003" w:tentative="1">
+      <w:start w:val="1"/>
+      <w:numFmt w:val="bullet"/>
+      <w:lvlText w:val="o"/>
+      <w:lvlJc w:val="left"/>
+      <w:pPr>
+        <w:ind w:left="4309" w:hanging="360"/>
+      </w:pPr>
+      <w:rPr>
+        <w:rFonts w:ascii="Courier New" w:hAnsi="Courier New" w:cs="Courier New" w:hint="default"/>
+      </w:rPr>
+    </w:lvl>
+    <w:lvl w:ilvl="5" w:tplc="04190005" w:tentative="1">
+      <w:start w:val="1"/>
+      <w:numFmt w:val="bullet"/>
+      <w:lvlText w:val=""/>
+      <w:lvlJc w:val="left"/>
+      <w:pPr>
+        <w:ind w:left="5029" w:hanging="360"/>
+      </w:pPr>
+      <w:rPr>
+        <w:rFonts w:ascii="Wingdings" w:hAnsi="Wingdings" w:hint="default"/>
+      </w:rPr>
+    </w:lvl>
+    <w:lvl w:ilvl="6" w:tplc="04190001" w:tentative="1">
+      <w:start w:val="1"/>
+      <w:numFmt w:val="bullet"/>
+      <w:lvlText w:val=""/>
+      <w:lvlJc w:val="left"/>
+      <w:pPr>
+        <w:ind w:left="5749" w:hanging="360"/>
+      </w:pPr>
+      <w:rPr>
+        <w:rFonts w:ascii="Symbol" w:hAnsi="Symbol" w:hint="default"/>
+      </w:rPr>
+    </w:lvl>
+    <w:lvl w:ilvl="7" w:tplc="04190003" w:tentative="1">
+      <w:start w:val="1"/>
+      <w:numFmt w:val="bullet"/>
+      <w:lvlText w:val="o"/>
+      <w:lvlJc w:val="left"/>
+      <w:pPr>
+        <w:ind w:left="6469" w:hanging="360"/>
+      </w:pPr>
+      <w:rPr>
+        <w:rFonts w:ascii="Courier New" w:hAnsi="Courier New" w:cs="Courier New" w:hint="default"/>
+      </w:rPr>
+    </w:lvl>
+    <w:lvl w:ilvl="8" w:tplc="04190005" w:tentative="1">
+      <w:start w:val="1"/>
+      <w:numFmt w:val="bullet"/>
+      <w:lvlText w:val=""/>
+      <w:lvlJc w:val="left"/>
+      <w:pPr>
+        <w:ind w:left="7189" w:hanging="360"/>
+      </w:pPr>
+      <w:rPr>
+        <w:rFonts w:ascii="Wingdings" w:hAnsi="Wingdings" w:hint="default"/>
+      </w:rPr>
+    </w:lvl>
+  </w:abstractNum>
+  <w:abstractNum w:abstractNumId="7" w15:restartNumberingAfterBreak="0">
     <w:nsid w:val="10984E7D"/>
     <w:multiLevelType w:val="hybridMultilevel"/>
     <w:tmpl w:val="A78E6282"/>
@@ -28386,7 +29439,7 @@
       </w:rPr>
     </w:lvl>
   </w:abstractNum>
-  <w:abstractNum w:abstractNumId="7" w15:restartNumberingAfterBreak="0">
+  <w:abstractNum w:abstractNumId="8" w15:restartNumberingAfterBreak="0">
     <w:nsid w:val="11E12236"/>
     <w:multiLevelType w:val="hybridMultilevel"/>
     <w:tmpl w:val="54D4B330"/>
@@ -28499,7 +29552,7 @@
       </w:rPr>
     </w:lvl>
   </w:abstractNum>
-  <w:abstractNum w:abstractNumId="8" w15:restartNumberingAfterBreak="0">
+  <w:abstractNum w:abstractNumId="9" w15:restartNumberingAfterBreak="0">
     <w:nsid w:val="12120345"/>
     <w:multiLevelType w:val="hybridMultilevel"/>
     <w:tmpl w:val="202A622C"/>
@@ -28612,7 +29665,7 @@
       </w:rPr>
     </w:lvl>
   </w:abstractNum>
-  <w:abstractNum w:abstractNumId="9" w15:restartNumberingAfterBreak="0">
+  <w:abstractNum w:abstractNumId="10" w15:restartNumberingAfterBreak="0">
     <w:nsid w:val="15A4734C"/>
     <w:multiLevelType w:val="hybridMultilevel"/>
     <w:tmpl w:val="E22C45BE"/>
@@ -28725,7 +29778,7 @@
       </w:rPr>
     </w:lvl>
   </w:abstractNum>
-  <w:abstractNum w:abstractNumId="10" w15:restartNumberingAfterBreak="0">
+  <w:abstractNum w:abstractNumId="11" w15:restartNumberingAfterBreak="0">
     <w:nsid w:val="167B21C1"/>
     <w:multiLevelType w:val="hybridMultilevel"/>
     <w:tmpl w:val="2048BAA8"/>
@@ -28838,7 +29891,7 @@
       </w:rPr>
     </w:lvl>
   </w:abstractNum>
-  <w:abstractNum w:abstractNumId="11" w15:restartNumberingAfterBreak="0">
+  <w:abstractNum w:abstractNumId="12" w15:restartNumberingAfterBreak="0">
     <w:nsid w:val="19132417"/>
     <w:multiLevelType w:val="hybridMultilevel"/>
     <w:tmpl w:val="6860B974"/>
@@ -28930,7 +29983,7 @@
       </w:pPr>
     </w:lvl>
   </w:abstractNum>
-  <w:abstractNum w:abstractNumId="12" w15:restartNumberingAfterBreak="0">
+  <w:abstractNum w:abstractNumId="13" w15:restartNumberingAfterBreak="0">
     <w:nsid w:val="1ABD7622"/>
     <w:multiLevelType w:val="hybridMultilevel"/>
     <w:tmpl w:val="8382B96C"/>
@@ -29043,7 +30096,7 @@
       </w:rPr>
     </w:lvl>
   </w:abstractNum>
-  <w:abstractNum w:abstractNumId="13" w15:restartNumberingAfterBreak="0">
+  <w:abstractNum w:abstractNumId="14" w15:restartNumberingAfterBreak="0">
     <w:nsid w:val="1D352A5C"/>
     <w:multiLevelType w:val="hybridMultilevel"/>
     <w:tmpl w:val="90489BB0"/>
@@ -29156,7 +30209,7 @@
       </w:rPr>
     </w:lvl>
   </w:abstractNum>
-  <w:abstractNum w:abstractNumId="14" w15:restartNumberingAfterBreak="0">
+  <w:abstractNum w:abstractNumId="15" w15:restartNumberingAfterBreak="0">
     <w:nsid w:val="1F7348C1"/>
     <w:multiLevelType w:val="hybridMultilevel"/>
     <w:tmpl w:val="9D4E4118"/>
@@ -29269,7 +30322,7 @@
       </w:rPr>
     </w:lvl>
   </w:abstractNum>
-  <w:abstractNum w:abstractNumId="15" w15:restartNumberingAfterBreak="0">
+  <w:abstractNum w:abstractNumId="16" w15:restartNumberingAfterBreak="0">
     <w:nsid w:val="234711EA"/>
     <w:multiLevelType w:val="hybridMultilevel"/>
     <w:tmpl w:val="E672344C"/>
@@ -29382,7 +30435,7 @@
       </w:rPr>
     </w:lvl>
   </w:abstractNum>
-  <w:abstractNum w:abstractNumId="16" w15:restartNumberingAfterBreak="0">
+  <w:abstractNum w:abstractNumId="17" w15:restartNumberingAfterBreak="0">
     <w:nsid w:val="28947227"/>
     <w:multiLevelType w:val="hybridMultilevel"/>
     <w:tmpl w:val="0BBEF72C"/>
@@ -29495,7 +30548,7 @@
       </w:rPr>
     </w:lvl>
   </w:abstractNum>
-  <w:abstractNum w:abstractNumId="17" w15:restartNumberingAfterBreak="0">
+  <w:abstractNum w:abstractNumId="18" w15:restartNumberingAfterBreak="0">
     <w:nsid w:val="33046155"/>
     <w:multiLevelType w:val="hybridMultilevel"/>
     <w:tmpl w:val="847C182E"/>
@@ -29608,7 +30661,7 @@
       </w:rPr>
     </w:lvl>
   </w:abstractNum>
-  <w:abstractNum w:abstractNumId="18" w15:restartNumberingAfterBreak="0">
+  <w:abstractNum w:abstractNumId="19" w15:restartNumberingAfterBreak="0">
     <w:nsid w:val="38683AAF"/>
     <w:multiLevelType w:val="hybridMultilevel"/>
     <w:tmpl w:val="2CAAEA50"/>
@@ -29694,7 +30747,7 @@
       </w:pPr>
     </w:lvl>
   </w:abstractNum>
-  <w:abstractNum w:abstractNumId="19" w15:restartNumberingAfterBreak="0">
+  <w:abstractNum w:abstractNumId="20" w15:restartNumberingAfterBreak="0">
     <w:nsid w:val="4065280F"/>
     <w:multiLevelType w:val="hybridMultilevel"/>
     <w:tmpl w:val="E3329C84"/>
@@ -29807,7 +30860,7 @@
       </w:rPr>
     </w:lvl>
   </w:abstractNum>
-  <w:abstractNum w:abstractNumId="20" w15:restartNumberingAfterBreak="0">
+  <w:abstractNum w:abstractNumId="21" w15:restartNumberingAfterBreak="0">
     <w:nsid w:val="40B5224B"/>
     <w:multiLevelType w:val="hybridMultilevel"/>
     <w:tmpl w:val="B91603D8"/>
@@ -29899,7 +30952,7 @@
       </w:pPr>
     </w:lvl>
   </w:abstractNum>
-  <w:abstractNum w:abstractNumId="21" w15:restartNumberingAfterBreak="0">
+  <w:abstractNum w:abstractNumId="22" w15:restartNumberingAfterBreak="0">
     <w:nsid w:val="4CC13EF9"/>
     <w:multiLevelType w:val="hybridMultilevel"/>
     <w:tmpl w:val="A9CCA3FE"/>
@@ -29988,7 +31041,7 @@
       </w:pPr>
     </w:lvl>
   </w:abstractNum>
-  <w:abstractNum w:abstractNumId="22" w15:restartNumberingAfterBreak="0">
+  <w:abstractNum w:abstractNumId="23" w15:restartNumberingAfterBreak="0">
     <w:nsid w:val="4F512EB5"/>
     <w:multiLevelType w:val="hybridMultilevel"/>
     <w:tmpl w:val="398C3ECC"/>
@@ -30101,7 +31154,7 @@
       </w:rPr>
     </w:lvl>
   </w:abstractNum>
-  <w:abstractNum w:abstractNumId="23" w15:restartNumberingAfterBreak="0">
+  <w:abstractNum w:abstractNumId="24" w15:restartNumberingAfterBreak="0">
     <w:nsid w:val="513C1F94"/>
     <w:multiLevelType w:val="hybridMultilevel"/>
     <w:tmpl w:val="76F04B8E"/>
@@ -30214,7 +31267,7 @@
       </w:rPr>
     </w:lvl>
   </w:abstractNum>
-  <w:abstractNum w:abstractNumId="24" w15:restartNumberingAfterBreak="0">
+  <w:abstractNum w:abstractNumId="25" w15:restartNumberingAfterBreak="0">
     <w:nsid w:val="52B36CAA"/>
     <w:multiLevelType w:val="hybridMultilevel"/>
     <w:tmpl w:val="17544D46"/>
@@ -30306,7 +31359,7 @@
       </w:pPr>
     </w:lvl>
   </w:abstractNum>
-  <w:abstractNum w:abstractNumId="25" w15:restartNumberingAfterBreak="0">
+  <w:abstractNum w:abstractNumId="26" w15:restartNumberingAfterBreak="0">
     <w:nsid w:val="53C57E89"/>
     <w:multiLevelType w:val="hybridMultilevel"/>
     <w:tmpl w:val="B838C7E8"/>
@@ -30395,7 +31448,7 @@
       </w:pPr>
     </w:lvl>
   </w:abstractNum>
-  <w:abstractNum w:abstractNumId="26" w15:restartNumberingAfterBreak="0">
+  <w:abstractNum w:abstractNumId="27" w15:restartNumberingAfterBreak="0">
     <w:nsid w:val="546A3AAD"/>
     <w:multiLevelType w:val="hybridMultilevel"/>
     <w:tmpl w:val="A174767A"/>
@@ -30508,7 +31561,7 @@
       </w:rPr>
     </w:lvl>
   </w:abstractNum>
-  <w:abstractNum w:abstractNumId="27" w15:restartNumberingAfterBreak="0">
+  <w:abstractNum w:abstractNumId="28" w15:restartNumberingAfterBreak="0">
     <w:nsid w:val="54A458F4"/>
     <w:multiLevelType w:val="hybridMultilevel"/>
     <w:tmpl w:val="C0ECD18A"/>
@@ -30621,7 +31674,7 @@
       </w:rPr>
     </w:lvl>
   </w:abstractNum>
-  <w:abstractNum w:abstractNumId="28" w15:restartNumberingAfterBreak="0">
+  <w:abstractNum w:abstractNumId="29" w15:restartNumberingAfterBreak="0">
     <w:nsid w:val="54EF1CFE"/>
     <w:multiLevelType w:val="hybridMultilevel"/>
     <w:tmpl w:val="DADA563C"/>
@@ -30734,7 +31787,7 @@
       </w:rPr>
     </w:lvl>
   </w:abstractNum>
-  <w:abstractNum w:abstractNumId="29" w15:restartNumberingAfterBreak="0">
+  <w:abstractNum w:abstractNumId="30" w15:restartNumberingAfterBreak="0">
     <w:nsid w:val="56956476"/>
     <w:multiLevelType w:val="hybridMultilevel"/>
     <w:tmpl w:val="8C7CEB42"/>
@@ -30847,7 +31900,7 @@
       </w:rPr>
     </w:lvl>
   </w:abstractNum>
-  <w:abstractNum w:abstractNumId="30" w15:restartNumberingAfterBreak="0">
+  <w:abstractNum w:abstractNumId="31" w15:restartNumberingAfterBreak="0">
     <w:nsid w:val="59585C43"/>
     <w:multiLevelType w:val="hybridMultilevel"/>
     <w:tmpl w:val="8EF496A2"/>
@@ -30960,7 +32013,7 @@
       </w:rPr>
     </w:lvl>
   </w:abstractNum>
-  <w:abstractNum w:abstractNumId="31" w15:restartNumberingAfterBreak="0">
+  <w:abstractNum w:abstractNumId="32" w15:restartNumberingAfterBreak="0">
     <w:nsid w:val="59857A06"/>
     <w:multiLevelType w:val="hybridMultilevel"/>
     <w:tmpl w:val="FD3A4C00"/>
@@ -31052,7 +32105,7 @@
       </w:pPr>
     </w:lvl>
   </w:abstractNum>
-  <w:abstractNum w:abstractNumId="32" w15:restartNumberingAfterBreak="0">
+  <w:abstractNum w:abstractNumId="33" w15:restartNumberingAfterBreak="0">
     <w:nsid w:val="5B09281C"/>
     <w:multiLevelType w:val="hybridMultilevel"/>
     <w:tmpl w:val="F6A0D90A"/>
@@ -31165,7 +32218,7 @@
       </w:rPr>
     </w:lvl>
   </w:abstractNum>
-  <w:abstractNum w:abstractNumId="33" w15:restartNumberingAfterBreak="0">
+  <w:abstractNum w:abstractNumId="34" w15:restartNumberingAfterBreak="0">
     <w:nsid w:val="5DBF36E9"/>
     <w:multiLevelType w:val="hybridMultilevel"/>
     <w:tmpl w:val="7DC680AA"/>
@@ -31278,7 +32331,7 @@
       </w:rPr>
     </w:lvl>
   </w:abstractNum>
-  <w:abstractNum w:abstractNumId="34" w15:restartNumberingAfterBreak="0">
+  <w:abstractNum w:abstractNumId="35" w15:restartNumberingAfterBreak="0">
     <w:nsid w:val="61DE4A46"/>
     <w:multiLevelType w:val="hybridMultilevel"/>
     <w:tmpl w:val="4600E0B0"/>
@@ -31364,7 +32417,7 @@
       </w:pPr>
     </w:lvl>
   </w:abstractNum>
-  <w:abstractNum w:abstractNumId="35" w15:restartNumberingAfterBreak="0">
+  <w:abstractNum w:abstractNumId="36" w15:restartNumberingAfterBreak="0">
     <w:nsid w:val="68D87C00"/>
     <w:multiLevelType w:val="hybridMultilevel"/>
     <w:tmpl w:val="ACBAC9EC"/>
@@ -31450,7 +32503,7 @@
       </w:pPr>
     </w:lvl>
   </w:abstractNum>
-  <w:abstractNum w:abstractNumId="36" w15:restartNumberingAfterBreak="0">
+  <w:abstractNum w:abstractNumId="37" w15:restartNumberingAfterBreak="0">
     <w:nsid w:val="6A6A424D"/>
     <w:multiLevelType w:val="hybridMultilevel"/>
     <w:tmpl w:val="8A265A10"/>
@@ -31536,7 +32589,7 @@
       </w:pPr>
     </w:lvl>
   </w:abstractNum>
-  <w:abstractNum w:abstractNumId="37" w15:restartNumberingAfterBreak="0">
+  <w:abstractNum w:abstractNumId="38" w15:restartNumberingAfterBreak="0">
     <w:nsid w:val="6B8B794E"/>
     <w:multiLevelType w:val="hybridMultilevel"/>
     <w:tmpl w:val="CC28BDC4"/>
@@ -31649,7 +32702,7 @@
       </w:rPr>
     </w:lvl>
   </w:abstractNum>
-  <w:abstractNum w:abstractNumId="38" w15:restartNumberingAfterBreak="0">
+  <w:abstractNum w:abstractNumId="39" w15:restartNumberingAfterBreak="0">
     <w:nsid w:val="6BEC0594"/>
     <w:multiLevelType w:val="hybridMultilevel"/>
     <w:tmpl w:val="71A65CEA"/>
@@ -31762,7 +32815,7 @@
       </w:rPr>
     </w:lvl>
   </w:abstractNum>
-  <w:abstractNum w:abstractNumId="39" w15:restartNumberingAfterBreak="0">
+  <w:abstractNum w:abstractNumId="40" w15:restartNumberingAfterBreak="0">
     <w:nsid w:val="6E3A68BB"/>
     <w:multiLevelType w:val="hybridMultilevel"/>
     <w:tmpl w:val="28DE3FC2"/>
@@ -31854,7 +32907,7 @@
       </w:pPr>
     </w:lvl>
   </w:abstractNum>
-  <w:abstractNum w:abstractNumId="40" w15:restartNumberingAfterBreak="0">
+  <w:abstractNum w:abstractNumId="41" w15:restartNumberingAfterBreak="0">
     <w:nsid w:val="7171393D"/>
     <w:multiLevelType w:val="hybridMultilevel"/>
     <w:tmpl w:val="1396B7BC"/>
@@ -31967,7 +33020,7 @@
       </w:rPr>
     </w:lvl>
   </w:abstractNum>
-  <w:abstractNum w:abstractNumId="41" w15:restartNumberingAfterBreak="0">
+  <w:abstractNum w:abstractNumId="42" w15:restartNumberingAfterBreak="0">
     <w:nsid w:val="73AF3E58"/>
     <w:multiLevelType w:val="hybridMultilevel"/>
     <w:tmpl w:val="C8FC1BAC"/>
@@ -32059,7 +33112,7 @@
       </w:pPr>
     </w:lvl>
   </w:abstractNum>
-  <w:abstractNum w:abstractNumId="42" w15:restartNumberingAfterBreak="0">
+  <w:abstractNum w:abstractNumId="43" w15:restartNumberingAfterBreak="0">
     <w:nsid w:val="75D01106"/>
     <w:multiLevelType w:val="hybridMultilevel"/>
     <w:tmpl w:val="7D907F3E"/>
@@ -32172,7 +33225,7 @@
       </w:rPr>
     </w:lvl>
   </w:abstractNum>
-  <w:abstractNum w:abstractNumId="43" w15:restartNumberingAfterBreak="0">
+  <w:abstractNum w:abstractNumId="44" w15:restartNumberingAfterBreak="0">
     <w:nsid w:val="799C304A"/>
     <w:multiLevelType w:val="hybridMultilevel"/>
     <w:tmpl w:val="AB2426F8"/>
@@ -32285,7 +33338,7 @@
       </w:rPr>
     </w:lvl>
   </w:abstractNum>
-  <w:abstractNum w:abstractNumId="44" w15:restartNumberingAfterBreak="0">
+  <w:abstractNum w:abstractNumId="45" w15:restartNumberingAfterBreak="0">
     <w:nsid w:val="79B910BA"/>
     <w:multiLevelType w:val="hybridMultilevel"/>
     <w:tmpl w:val="C80C0372"/>
@@ -32399,28 +33452,28 @@
     </w:lvl>
   </w:abstractNum>
   <w:num w:numId="1">
-    <w:abstractNumId w:val="26"/>
+    <w:abstractNumId w:val="27"/>
   </w:num>
   <w:num w:numId="2">
-    <w:abstractNumId w:val="34"/>
+    <w:abstractNumId w:val="35"/>
   </w:num>
   <w:num w:numId="3">
-    <w:abstractNumId w:val="36"/>
+    <w:abstractNumId w:val="37"/>
   </w:num>
   <w:num w:numId="4">
-    <w:abstractNumId w:val="18"/>
+    <w:abstractNumId w:val="19"/>
   </w:num>
   <w:num w:numId="5">
-    <w:abstractNumId w:val="8"/>
+    <w:abstractNumId w:val="9"/>
   </w:num>
   <w:num w:numId="6">
-    <w:abstractNumId w:val="37"/>
+    <w:abstractNumId w:val="38"/>
   </w:num>
   <w:num w:numId="7">
-    <w:abstractNumId w:val="28"/>
+    <w:abstractNumId w:val="29"/>
   </w:num>
   <w:num w:numId="8">
-    <w:abstractNumId w:val="9"/>
+    <w:abstractNumId w:val="10"/>
   </w:num>
   <w:num w:numId="9">
     <w:abstractNumId w:val="4"/>
@@ -32429,109 +33482,112 @@
     <w:abstractNumId w:val="5"/>
   </w:num>
   <w:num w:numId="11">
-    <w:abstractNumId w:val="35"/>
+    <w:abstractNumId w:val="36"/>
   </w:num>
   <w:num w:numId="12">
-    <w:abstractNumId w:val="30"/>
+    <w:abstractNumId w:val="31"/>
   </w:num>
   <w:num w:numId="13">
-    <w:abstractNumId w:val="40"/>
+    <w:abstractNumId w:val="41"/>
   </w:num>
   <w:num w:numId="14">
-    <w:abstractNumId w:val="22"/>
+    <w:abstractNumId w:val="23"/>
   </w:num>
   <w:num w:numId="15">
-    <w:abstractNumId w:val="6"/>
+    <w:abstractNumId w:val="7"/>
   </w:num>
   <w:num w:numId="16">
-    <w:abstractNumId w:val="32"/>
+    <w:abstractNumId w:val="33"/>
   </w:num>
   <w:num w:numId="17">
-    <w:abstractNumId w:val="15"/>
+    <w:abstractNumId w:val="16"/>
   </w:num>
   <w:num w:numId="18">
     <w:abstractNumId w:val="0"/>
   </w:num>
   <w:num w:numId="19">
-    <w:abstractNumId w:val="21"/>
+    <w:abstractNumId w:val="22"/>
   </w:num>
   <w:num w:numId="20">
+    <w:abstractNumId w:val="13"/>
+  </w:num>
+  <w:num w:numId="21">
     <w:abstractNumId w:val="12"/>
   </w:num>
-  <w:num w:numId="21">
-    <w:abstractNumId w:val="11"/>
-  </w:num>
   <w:num w:numId="22">
-    <w:abstractNumId w:val="25"/>
+    <w:abstractNumId w:val="26"/>
   </w:num>
   <w:num w:numId="23">
-    <w:abstractNumId w:val="41"/>
+    <w:abstractNumId w:val="42"/>
   </w:num>
   <w:num w:numId="24">
     <w:abstractNumId w:val="3"/>
   </w:num>
   <w:num w:numId="25">
-    <w:abstractNumId w:val="20"/>
+    <w:abstractNumId w:val="21"/>
   </w:num>
   <w:num w:numId="26">
-    <w:abstractNumId w:val="39"/>
+    <w:abstractNumId w:val="40"/>
   </w:num>
   <w:num w:numId="27">
-    <w:abstractNumId w:val="24"/>
+    <w:abstractNumId w:val="25"/>
   </w:num>
   <w:num w:numId="28">
-    <w:abstractNumId w:val="31"/>
+    <w:abstractNumId w:val="32"/>
   </w:num>
   <w:num w:numId="29">
     <w:abstractNumId w:val="2"/>
   </w:num>
   <w:num w:numId="30">
-    <w:abstractNumId w:val="42"/>
+    <w:abstractNumId w:val="43"/>
   </w:num>
   <w:num w:numId="31">
-    <w:abstractNumId w:val="44"/>
+    <w:abstractNumId w:val="45"/>
   </w:num>
   <w:num w:numId="32">
     <w:abstractNumId w:val="1"/>
   </w:num>
   <w:num w:numId="33">
+    <w:abstractNumId w:val="18"/>
+  </w:num>
+  <w:num w:numId="34">
     <w:abstractNumId w:val="17"/>
   </w:num>
-  <w:num w:numId="34">
-    <w:abstractNumId w:val="16"/>
-  </w:num>
   <w:num w:numId="35">
-    <w:abstractNumId w:val="38"/>
+    <w:abstractNumId w:val="39"/>
   </w:num>
   <w:num w:numId="36">
-    <w:abstractNumId w:val="27"/>
+    <w:abstractNumId w:val="28"/>
   </w:num>
   <w:num w:numId="37">
-    <w:abstractNumId w:val="19"/>
+    <w:abstractNumId w:val="20"/>
   </w:num>
   <w:num w:numId="38">
-    <w:abstractNumId w:val="43"/>
+    <w:abstractNumId w:val="44"/>
   </w:num>
   <w:num w:numId="39">
+    <w:abstractNumId w:val="15"/>
+  </w:num>
+  <w:num w:numId="40">
+    <w:abstractNumId w:val="24"/>
+  </w:num>
+  <w:num w:numId="41">
     <w:abstractNumId w:val="14"/>
   </w:num>
-  <w:num w:numId="40">
-    <w:abstractNumId w:val="23"/>
-  </w:num>
-  <w:num w:numId="41">
-    <w:abstractNumId w:val="13"/>
-  </w:num>
   <w:num w:numId="42">
-    <w:abstractNumId w:val="29"/>
+    <w:abstractNumId w:val="30"/>
   </w:num>
   <w:num w:numId="43">
-    <w:abstractNumId w:val="7"/>
+    <w:abstractNumId w:val="8"/>
   </w:num>
   <w:num w:numId="44">
-    <w:abstractNumId w:val="33"/>
+    <w:abstractNumId w:val="34"/>
   </w:num>
   <w:num w:numId="45">
-    <w:abstractNumId w:val="10"/>
+    <w:abstractNumId w:val="11"/>
+  </w:num>
+  <w:num w:numId="46">
+    <w:abstractNumId w:val="6"/>
   </w:num>
 </w:numbering>
 </file>
@@ -32659,6 +33715,7 @@
     <w:lsdException w:name="HTML Sample" w:semiHidden="1" w:unhideWhenUsed="1"/>
     <w:lsdException w:name="HTML Typewriter" w:semiHidden="1" w:unhideWhenUsed="1"/>
     <w:lsdException w:name="HTML Variable" w:semiHidden="1" w:unhideWhenUsed="1"/>
+    <w:lsdException w:name="Normal Table" w:semiHidden="1" w:unhideWhenUsed="1"/>
     <w:lsdException w:name="annotation subject" w:semiHidden="1" w:unhideWhenUsed="1"/>
     <w:lsdException w:name="No List" w:semiHidden="1" w:unhideWhenUsed="1"/>
     <w:lsdException w:name="Outline List 1" w:semiHidden="1" w:unhideWhenUsed="1"/>
@@ -32702,8 +33759,10 @@
     <w:lsdException w:name="Table Elegant" w:semiHidden="1" w:unhideWhenUsed="1"/>
     <w:lsdException w:name="Table Professional" w:semiHidden="1" w:unhideWhenUsed="1"/>
     <w:lsdException w:name="Table Subtle 1" w:semiHidden="1" w:unhideWhenUsed="1"/>
+    <w:lsdException w:name="Table Subtle 2" w:semiHidden="1" w:unhideWhenUsed="1"/>
     <w:lsdException w:name="Table Web 1" w:semiHidden="1" w:unhideWhenUsed="1"/>
     <w:lsdException w:name="Table Web 2" w:semiHidden="1" w:unhideWhenUsed="1"/>
+    <w:lsdException w:name="Table Web 3" w:semiHidden="1" w:unhideWhenUsed="1"/>
     <w:lsdException w:name="Balloon Text" w:semiHidden="1" w:unhideWhenUsed="1"/>
     <w:lsdException w:name="Table Grid" w:uiPriority="39"/>
     <w:lsdException w:name="Table Theme" w:semiHidden="1" w:unhideWhenUsed="1"/>
@@ -33482,7 +34541,7 @@
 </file>
 
 <file path=customXml/itemProps1.xml><?xml version="1.0" encoding="utf-8"?>
-<ds:datastoreItem xmlns:ds="http://schemas.openxmlformats.org/officeDocument/2006/customXml" ds:itemID="{5382A01E-F69E-4035-9AF4-DCCE9E4AC8E3}">
+<ds:datastoreItem xmlns:ds="http://schemas.openxmlformats.org/officeDocument/2006/customXml" ds:itemID="{4B65E036-164B-4FC0-B9A7-2DF0F88E913E}">
   <ds:schemaRefs>
     <ds:schemaRef ds:uri="http://schemas.openxmlformats.org/officeDocument/2006/bibliography"/>
   </ds:schemaRefs>

</xml_diff>

<commit_message>
Intermediate report version prepared.
</commit_message>
<xml_diff>
--- a/design_section/Конструкторский раздел.docx
+++ b/design_section/Конструкторский раздел.docx
@@ -603,7 +603,7 @@
           <w:sz w:val="40"/>
           <w:lang w:eastAsia="ru-RU"/>
         </w:rPr>
-        <w:t xml:space="preserve">Техническое задание </w:t>
+        <w:t>Конструкторский раздел</w:t>
       </w:r>
     </w:p>
     <w:p>
@@ -696,7 +696,18 @@
           <w:sz w:val="40"/>
           <w:lang w:eastAsia="ru-RU"/>
         </w:rPr>
-        <w:t xml:space="preserve"> оборудования»</w:t>
+        <w:t xml:space="preserve"> обор</w:t>
+      </w:r>
+      <w:bookmarkStart w:id="0" w:name="_GoBack"/>
+      <w:bookmarkEnd w:id="0"/>
+      <w:r>
+        <w:rPr>
+          <w:rFonts w:ascii="Times New Roman" w:eastAsia="Times New Roman" w:hAnsi="Times New Roman" w:cs="Times New Roman"/>
+          <w:b/>
+          <w:sz w:val="40"/>
+          <w:lang w:eastAsia="ru-RU"/>
+        </w:rPr>
+        <w:t>удования»</w:t>
       </w:r>
       <w:r>
         <w:rPr>
@@ -30736,8 +30747,6 @@
           <w:lang w:val="en-US"/>
         </w:rPr>
       </w:pPr>
-      <w:bookmarkStart w:id="0" w:name="_GoBack"/>
-      <w:bookmarkEnd w:id="0"/>
       <w:r>
         <w:rPr>
           <w:rFonts w:ascii="Times New Roman" w:hAnsi="Times New Roman" w:cs="Times New Roman"/>
@@ -32413,29 +32422,6 @@
     <w:p>
       <w:pPr>
         <w:spacing w:line="360" w:lineRule="auto"/>
-        <w:jc w:val="center"/>
-        <w:rPr>
-          <w:rFonts w:ascii="Times New Roman" w:hAnsi="Times New Roman" w:cs="Times New Roman"/>
-          <w:sz w:val="24"/>
-          <w:szCs w:val="28"/>
-        </w:rPr>
-      </w:pPr>
-    </w:p>
-    <w:p>
-      <w:pPr>
-        <w:spacing w:line="360" w:lineRule="auto"/>
-        <w:jc w:val="center"/>
-        <w:rPr>
-          <w:rFonts w:ascii="Times New Roman" w:hAnsi="Times New Roman" w:cs="Times New Roman"/>
-          <w:sz w:val="24"/>
-          <w:szCs w:val="28"/>
-        </w:rPr>
-      </w:pPr>
-    </w:p>
-    <w:p>
-      <w:pPr>
-        <w:spacing w:line="360" w:lineRule="auto"/>
-        <w:jc w:val="center"/>
         <w:rPr>
           <w:rFonts w:ascii="Times New Roman" w:hAnsi="Times New Roman" w:cs="Times New Roman"/>
           <w:sz w:val="24"/>
@@ -32529,15 +32515,15 @@
           <w:sz w:val="24"/>
           <w:szCs w:val="28"/>
         </w:rPr>
-        <w:t>Диаграмма потоков данных, представленная на рисунке 1</w:t>
-      </w:r>
-      <w:r>
-        <w:rPr>
-          <w:rFonts w:ascii="Times New Roman" w:hAnsi="Times New Roman" w:cs="Times New Roman"/>
-          <w:sz w:val="24"/>
-          <w:szCs w:val="28"/>
-        </w:rPr>
-        <w:t>4</w:t>
+        <w:t xml:space="preserve">Диаграмма потоков данных, представленная на рисунке </w:t>
+      </w:r>
+      <w:r>
+        <w:rPr>
+          <w:rFonts w:ascii="Times New Roman" w:hAnsi="Times New Roman" w:cs="Times New Roman"/>
+          <w:sz w:val="24"/>
+          <w:szCs w:val="28"/>
+        </w:rPr>
+        <w:t>20</w:t>
       </w:r>
       <w:r>
         <w:rPr>
@@ -32574,6 +32560,393 @@
           <w:szCs w:val="28"/>
         </w:rPr>
       </w:pPr>
+      <w:r>
+        <w:rPr>
+          <w:noProof/>
+        </w:rPr>
+        <w:lastRenderedPageBreak/>
+        <w:drawing>
+          <wp:inline distT="0" distB="0" distL="0" distR="0">
+            <wp:extent cx="6300470" cy="3463290"/>
+            <wp:effectExtent l="0" t="0" r="5080" b="3810"/>
+            <wp:docPr id="34" name="Рисунок 34"/>
+            <wp:cNvGraphicFramePr>
+              <a:graphicFrameLocks xmlns:a="http://schemas.openxmlformats.org/drawingml/2006/main" noChangeAspect="1"/>
+            </wp:cNvGraphicFramePr>
+            <a:graphic xmlns:a="http://schemas.openxmlformats.org/drawingml/2006/main">
+              <a:graphicData uri="http://schemas.openxmlformats.org/drawingml/2006/picture">
+                <pic:pic xmlns:pic="http://schemas.openxmlformats.org/drawingml/2006/picture">
+                  <pic:nvPicPr>
+                    <pic:cNvPr id="0" name="Picture 42"/>
+                    <pic:cNvPicPr>
+                      <a:picLocks noChangeAspect="1" noChangeArrowheads="1"/>
+                    </pic:cNvPicPr>
+                  </pic:nvPicPr>
+                  <pic:blipFill>
+                    <a:blip r:embed="rId28" cstate="print">
+                      <a:extLst>
+                        <a:ext uri="{28A0092B-C50C-407E-A947-70E740481C1C}">
+                          <a14:useLocalDpi xmlns:a14="http://schemas.microsoft.com/office/drawing/2010/main" val="0"/>
+                        </a:ext>
+                      </a:extLst>
+                    </a:blip>
+                    <a:srcRect/>
+                    <a:stretch>
+                      <a:fillRect/>
+                    </a:stretch>
+                  </pic:blipFill>
+                  <pic:spPr bwMode="auto">
+                    <a:xfrm>
+                      <a:off x="0" y="0"/>
+                      <a:ext cx="6300470" cy="3463290"/>
+                    </a:xfrm>
+                    <a:prstGeom prst="rect">
+                      <a:avLst/>
+                    </a:prstGeom>
+                    <a:noFill/>
+                    <a:ln>
+                      <a:noFill/>
+                    </a:ln>
+                  </pic:spPr>
+                </pic:pic>
+              </a:graphicData>
+            </a:graphic>
+          </wp:inline>
+        </w:drawing>
+      </w:r>
+    </w:p>
+    <w:p>
+      <w:pPr>
+        <w:spacing w:line="360" w:lineRule="auto"/>
+        <w:jc w:val="center"/>
+        <w:rPr>
+          <w:rFonts w:ascii="Times New Roman" w:hAnsi="Times New Roman" w:cs="Times New Roman"/>
+          <w:sz w:val="24"/>
+          <w:szCs w:val="28"/>
+        </w:rPr>
+      </w:pPr>
+      <w:r>
+        <w:rPr>
+          <w:rFonts w:ascii="Times New Roman" w:hAnsi="Times New Roman" w:cs="Times New Roman"/>
+          <w:sz w:val="24"/>
+          <w:szCs w:val="28"/>
+        </w:rPr>
+        <w:t xml:space="preserve">Рисунок 20 – Диаграмма потоков данных при запросе пользователем данных мониторинга </w:t>
+      </w:r>
+      <w:r>
+        <w:rPr>
+          <w:rFonts w:ascii="Times New Roman" w:hAnsi="Times New Roman" w:cs="Times New Roman"/>
+          <w:sz w:val="24"/>
+          <w:szCs w:val="28"/>
+        </w:rPr>
+        <w:t>оборудования</w:t>
+      </w:r>
+    </w:p>
+    <w:p>
+      <w:pPr>
+        <w:spacing w:line="360" w:lineRule="auto"/>
+        <w:jc w:val="both"/>
+        <w:rPr>
+          <w:rFonts w:ascii="Times New Roman" w:hAnsi="Times New Roman" w:cs="Times New Roman"/>
+          <w:b/>
+          <w:sz w:val="28"/>
+          <w:szCs w:val="28"/>
+        </w:rPr>
+      </w:pPr>
+    </w:p>
+    <w:p>
+      <w:pPr>
+        <w:spacing w:line="360" w:lineRule="auto"/>
+        <w:jc w:val="both"/>
+        <w:rPr>
+          <w:rFonts w:ascii="Times New Roman" w:hAnsi="Times New Roman" w:cs="Times New Roman"/>
+          <w:b/>
+          <w:sz w:val="28"/>
+          <w:szCs w:val="28"/>
+        </w:rPr>
+      </w:pPr>
+      <w:r>
+        <w:rPr>
+          <w:rFonts w:ascii="Times New Roman" w:hAnsi="Times New Roman" w:cs="Times New Roman"/>
+          <w:b/>
+          <w:sz w:val="28"/>
+          <w:szCs w:val="28"/>
+        </w:rPr>
+        <w:t>Архитектура системы</w:t>
+      </w:r>
+    </w:p>
+    <w:p>
+      <w:pPr>
+        <w:spacing w:line="360" w:lineRule="auto"/>
+        <w:ind w:firstLine="709"/>
+        <w:jc w:val="both"/>
+        <w:rPr>
+          <w:rFonts w:ascii="Times New Roman" w:hAnsi="Times New Roman" w:cs="Times New Roman"/>
+          <w:sz w:val="24"/>
+          <w:szCs w:val="28"/>
+        </w:rPr>
+      </w:pPr>
+      <w:r>
+        <w:rPr>
+          <w:rFonts w:ascii="Times New Roman" w:hAnsi="Times New Roman" w:cs="Times New Roman"/>
+          <w:sz w:val="24"/>
+          <w:szCs w:val="28"/>
+        </w:rPr>
+        <w:t xml:space="preserve">Основополагающей идеей построения программной архитектуры </w:t>
+      </w:r>
+      <w:proofErr w:type="spellStart"/>
+      <w:r>
+        <w:rPr>
+          <w:rFonts w:ascii="Times New Roman" w:hAnsi="Times New Roman" w:cs="Times New Roman"/>
+          <w:sz w:val="24"/>
+          <w:szCs w:val="28"/>
+        </w:rPr>
+        <w:t>являетсяидея</w:t>
+      </w:r>
+      <w:proofErr w:type="spellEnd"/>
+      <w:r>
+        <w:rPr>
+          <w:rFonts w:ascii="Times New Roman" w:hAnsi="Times New Roman" w:cs="Times New Roman"/>
+          <w:sz w:val="24"/>
+          <w:szCs w:val="28"/>
+        </w:rPr>
+        <w:t xml:space="preserve"> снижения сложности системы путём абстракции и разграничения полномочий. В данном проекте каждая функциональная область реализована посредством</w:t>
+      </w:r>
+      <w:r>
+        <w:rPr>
+          <w:rFonts w:ascii="Times New Roman" w:hAnsi="Times New Roman" w:cs="Times New Roman"/>
+          <w:sz w:val="24"/>
+          <w:szCs w:val="28"/>
+        </w:rPr>
+        <w:t xml:space="preserve"> </w:t>
+      </w:r>
+      <w:r>
+        <w:rPr>
+          <w:rFonts w:ascii="Times New Roman" w:hAnsi="Times New Roman" w:cs="Times New Roman"/>
+          <w:sz w:val="24"/>
+          <w:szCs w:val="28"/>
+        </w:rPr>
+        <w:t xml:space="preserve">собственного </w:t>
+      </w:r>
+      <w:proofErr w:type="spellStart"/>
+      <w:r>
+        <w:rPr>
+          <w:rFonts w:ascii="Times New Roman" w:hAnsi="Times New Roman" w:cs="Times New Roman"/>
+          <w:sz w:val="24"/>
+          <w:szCs w:val="28"/>
+        </w:rPr>
+        <w:t>микросервиса</w:t>
+      </w:r>
+      <w:proofErr w:type="spellEnd"/>
+      <w:r>
+        <w:rPr>
+          <w:rFonts w:ascii="Times New Roman" w:hAnsi="Times New Roman" w:cs="Times New Roman"/>
+          <w:sz w:val="24"/>
+          <w:szCs w:val="28"/>
+        </w:rPr>
+        <w:t>. Этот подход позволяет бороться со сложностью современных систем</w:t>
+      </w:r>
+      <w:r>
+        <w:rPr>
+          <w:rFonts w:ascii="Times New Roman" w:hAnsi="Times New Roman" w:cs="Times New Roman"/>
+          <w:sz w:val="24"/>
+          <w:szCs w:val="28"/>
+        </w:rPr>
+        <w:t>, упрощая процесс разработки, отладки, тестирования, развертывания и масштабирования</w:t>
+      </w:r>
+      <w:r>
+        <w:rPr>
+          <w:rFonts w:ascii="Times New Roman" w:hAnsi="Times New Roman" w:cs="Times New Roman"/>
+          <w:sz w:val="24"/>
+          <w:szCs w:val="28"/>
+        </w:rPr>
+        <w:t xml:space="preserve">. </w:t>
+      </w:r>
+    </w:p>
+    <w:p>
+      <w:pPr>
+        <w:spacing w:line="360" w:lineRule="auto"/>
+        <w:ind w:firstLine="851"/>
+        <w:jc w:val="both"/>
+        <w:rPr>
+          <w:rFonts w:ascii="Times New Roman" w:hAnsi="Times New Roman" w:cs="Times New Roman"/>
+          <w:sz w:val="24"/>
+          <w:szCs w:val="28"/>
+        </w:rPr>
+      </w:pPr>
+      <w:r>
+        <w:rPr>
+          <w:rFonts w:ascii="Times New Roman" w:hAnsi="Times New Roman" w:cs="Times New Roman"/>
+          <w:sz w:val="24"/>
+          <w:szCs w:val="28"/>
+        </w:rPr>
+        <w:t xml:space="preserve">Архитектура системы призвана </w:t>
+      </w:r>
+      <w:r>
+        <w:rPr>
+          <w:rFonts w:ascii="Times New Roman" w:hAnsi="Times New Roman" w:cs="Times New Roman"/>
+          <w:sz w:val="24"/>
+          <w:szCs w:val="28"/>
+        </w:rPr>
+        <w:t>продемонстрировать</w:t>
+      </w:r>
+      <w:r>
+        <w:rPr>
+          <w:rFonts w:ascii="Times New Roman" w:hAnsi="Times New Roman" w:cs="Times New Roman"/>
+          <w:sz w:val="24"/>
+          <w:szCs w:val="28"/>
+        </w:rPr>
+        <w:t xml:space="preserve"> способ развертывания системы во внешних средах. На рисунке </w:t>
+      </w:r>
+      <w:r>
+        <w:rPr>
+          <w:rFonts w:ascii="Times New Roman" w:hAnsi="Times New Roman" w:cs="Times New Roman"/>
+          <w:sz w:val="24"/>
+          <w:szCs w:val="28"/>
+        </w:rPr>
+        <w:t>21</w:t>
+      </w:r>
+      <w:r>
+        <w:rPr>
+          <w:rFonts w:ascii="Times New Roman" w:hAnsi="Times New Roman" w:cs="Times New Roman"/>
+          <w:sz w:val="24"/>
+          <w:szCs w:val="28"/>
+        </w:rPr>
+        <w:t xml:space="preserve"> </w:t>
+      </w:r>
+      <w:r>
+        <w:rPr>
+          <w:rFonts w:ascii="Times New Roman" w:hAnsi="Times New Roman" w:cs="Times New Roman"/>
+          <w:sz w:val="24"/>
+          <w:szCs w:val="28"/>
+        </w:rPr>
+        <w:t>приведена</w:t>
+      </w:r>
+      <w:r>
+        <w:rPr>
+          <w:rFonts w:ascii="Times New Roman" w:hAnsi="Times New Roman" w:cs="Times New Roman"/>
+          <w:sz w:val="24"/>
+          <w:szCs w:val="28"/>
+        </w:rPr>
+        <w:t xml:space="preserve"> архитектура, </w:t>
+      </w:r>
+      <w:r>
+        <w:rPr>
+          <w:rFonts w:ascii="Times New Roman" w:hAnsi="Times New Roman" w:cs="Times New Roman"/>
+          <w:sz w:val="24"/>
+          <w:szCs w:val="28"/>
+        </w:rPr>
+        <w:t>демонстрирующая</w:t>
+      </w:r>
+      <w:r>
+        <w:rPr>
+          <w:rFonts w:ascii="Times New Roman" w:hAnsi="Times New Roman" w:cs="Times New Roman"/>
+          <w:sz w:val="24"/>
+          <w:szCs w:val="28"/>
+        </w:rPr>
+        <w:t xml:space="preserve"> размещение элементов системы на физических носителях и способах их взаимодействия, то есть, указаны протоколы, по которым происходит информационный обмен.</w:t>
+      </w:r>
+    </w:p>
+    <w:p>
+      <w:pPr>
+        <w:spacing w:line="360" w:lineRule="auto"/>
+        <w:jc w:val="both"/>
+        <w:rPr>
+          <w:rFonts w:ascii="Times New Roman" w:hAnsi="Times New Roman" w:cs="Times New Roman"/>
+          <w:b/>
+          <w:sz w:val="28"/>
+          <w:szCs w:val="28"/>
+        </w:rPr>
+      </w:pPr>
+      <w:r>
+        <w:rPr>
+          <w:noProof/>
+        </w:rPr>
+        <w:lastRenderedPageBreak/>
+        <w:drawing>
+          <wp:inline distT="0" distB="0" distL="0" distR="0">
+            <wp:extent cx="6300470" cy="5162550"/>
+            <wp:effectExtent l="0" t="0" r="5080" b="0"/>
+            <wp:docPr id="36" name="Рисунок 36"/>
+            <wp:cNvGraphicFramePr>
+              <a:graphicFrameLocks xmlns:a="http://schemas.openxmlformats.org/drawingml/2006/main" noChangeAspect="1"/>
+            </wp:cNvGraphicFramePr>
+            <a:graphic xmlns:a="http://schemas.openxmlformats.org/drawingml/2006/main">
+              <a:graphicData uri="http://schemas.openxmlformats.org/drawingml/2006/picture">
+                <pic:pic xmlns:pic="http://schemas.openxmlformats.org/drawingml/2006/picture">
+                  <pic:nvPicPr>
+                    <pic:cNvPr id="0" name="Picture 49"/>
+                    <pic:cNvPicPr>
+                      <a:picLocks noChangeAspect="1" noChangeArrowheads="1"/>
+                    </pic:cNvPicPr>
+                  </pic:nvPicPr>
+                  <pic:blipFill>
+                    <a:blip r:embed="rId29">
+                      <a:extLst>
+                        <a:ext uri="{28A0092B-C50C-407E-A947-70E740481C1C}">
+                          <a14:useLocalDpi xmlns:a14="http://schemas.microsoft.com/office/drawing/2010/main" val="0"/>
+                        </a:ext>
+                      </a:extLst>
+                    </a:blip>
+                    <a:srcRect/>
+                    <a:stretch>
+                      <a:fillRect/>
+                    </a:stretch>
+                  </pic:blipFill>
+                  <pic:spPr bwMode="auto">
+                    <a:xfrm>
+                      <a:off x="0" y="0"/>
+                      <a:ext cx="6300470" cy="5162550"/>
+                    </a:xfrm>
+                    <a:prstGeom prst="rect">
+                      <a:avLst/>
+                    </a:prstGeom>
+                    <a:noFill/>
+                    <a:ln>
+                      <a:noFill/>
+                    </a:ln>
+                  </pic:spPr>
+                </pic:pic>
+              </a:graphicData>
+            </a:graphic>
+          </wp:inline>
+        </w:drawing>
+      </w:r>
+    </w:p>
+    <w:p>
+      <w:pPr>
+        <w:spacing w:line="360" w:lineRule="auto"/>
+        <w:jc w:val="center"/>
+        <w:rPr>
+          <w:rFonts w:ascii="Times New Roman" w:hAnsi="Times New Roman" w:cs="Times New Roman"/>
+          <w:sz w:val="24"/>
+          <w:szCs w:val="28"/>
+        </w:rPr>
+      </w:pPr>
+      <w:r>
+        <w:rPr>
+          <w:rFonts w:ascii="Times New Roman" w:hAnsi="Times New Roman" w:cs="Times New Roman"/>
+          <w:sz w:val="24"/>
+          <w:szCs w:val="28"/>
+        </w:rPr>
+        <w:t>Рисунок 21 – Архитектура</w:t>
+      </w:r>
+      <w:r>
+        <w:rPr>
+          <w:rFonts w:ascii="Times New Roman" w:hAnsi="Times New Roman" w:cs="Times New Roman"/>
+          <w:sz w:val="24"/>
+          <w:szCs w:val="28"/>
+        </w:rPr>
+        <w:t xml:space="preserve"> разрабатываемой</w:t>
+      </w:r>
+      <w:r>
+        <w:rPr>
+          <w:rFonts w:ascii="Times New Roman" w:hAnsi="Times New Roman" w:cs="Times New Roman"/>
+          <w:sz w:val="24"/>
+          <w:szCs w:val="28"/>
+        </w:rPr>
+        <w:t xml:space="preserve"> системы</w:t>
+      </w:r>
     </w:p>
     <w:sectPr>
       <w:pgSz w:w="11906" w:h="16838"/>
@@ -38571,7 +38944,7 @@
 </file>
 
 <file path=customXml/itemProps1.xml><?xml version="1.0" encoding="utf-8"?>
-<ds:datastoreItem xmlns:ds="http://schemas.openxmlformats.org/officeDocument/2006/customXml" ds:itemID="{0586C30C-71C3-4E4F-9BF4-D7F50675E6B9}">
+<ds:datastoreItem xmlns:ds="http://schemas.openxmlformats.org/officeDocument/2006/customXml" ds:itemID="{DD477C47-9444-405E-82E5-EB08F3911C70}">
   <ds:schemaRefs>
     <ds:schemaRef ds:uri="http://schemas.openxmlformats.org/officeDocument/2006/bibliography"/>
   </ds:schemaRefs>

</xml_diff>